<commit_message>
updates to Initial Data Mining
</commit_message>
<xml_diff>
--- a/05-Report/DRAFT_Team_5_Final_Project_Report.docx
+++ b/05-Report/DRAFT_Team_5_Final_Project_Report.docx
@@ -3019,7 +3019,7 @@
           <w:color w:val="282828"/>
           <w:shd w:val="clear" w:color="auto" w:fill="FFFFFF"/>
         </w:rPr>
-        <w:t>the Twitter Developer Platform</w:t>
+        <w:t xml:space="preserve">the Twitter Developer Platform, </w:t>
       </w:r>
       <w:r>
         <w:rPr>
@@ -3027,7 +3027,7 @@
           <w:color w:val="282828"/>
           <w:shd w:val="clear" w:color="auto" w:fill="FFFFFF"/>
         </w:rPr>
-        <w:t xml:space="preserve">, </w:t>
+        <w:t xml:space="preserve">Twitter APIs. In order to have data for analysis </w:t>
       </w:r>
       <w:r>
         <w:rPr>
@@ -3035,7 +3035,7 @@
           <w:color w:val="282828"/>
           <w:shd w:val="clear" w:color="auto" w:fill="FFFFFF"/>
         </w:rPr>
-        <w:t xml:space="preserve">Twitter APIs. In order to have data for analysis </w:t>
+        <w:t>which</w:t>
       </w:r>
       <w:r>
         <w:rPr>
@@ -3043,7 +3043,7 @@
           <w:color w:val="282828"/>
           <w:shd w:val="clear" w:color="auto" w:fill="FFFFFF"/>
         </w:rPr>
-        <w:t>which</w:t>
+        <w:t xml:space="preserve"> covered the entire 2019 NFL weekly schedule, multiple Twitter API types were </w:t>
       </w:r>
       <w:r>
         <w:rPr>
@@ -3051,7 +3051,7 @@
           <w:color w:val="282828"/>
           <w:shd w:val="clear" w:color="auto" w:fill="FFFFFF"/>
         </w:rPr>
-        <w:t xml:space="preserve"> covered the entire 2019 NFL weekly schedule, multiple Twitter API types were </w:t>
+        <w:t>required</w:t>
       </w:r>
       <w:r>
         <w:rPr>
@@ -3059,7 +3059,7 @@
           <w:color w:val="282828"/>
           <w:shd w:val="clear" w:color="auto" w:fill="FFFFFF"/>
         </w:rPr>
-        <w:t>required</w:t>
+        <w:t>.</w:t>
       </w:r>
       <w:r>
         <w:rPr>
@@ -3067,14 +3067,6 @@
           <w:color w:val="282828"/>
           <w:shd w:val="clear" w:color="auto" w:fill="FFFFFF"/>
         </w:rPr>
-        <w:t>.</w:t>
-      </w:r>
-      <w:r>
-        <w:rPr>
-          <w:rFonts w:cs="Arial"/>
-          <w:color w:val="282828"/>
-          <w:shd w:val="clear" w:color="auto" w:fill="FFFFFF"/>
-        </w:rPr>
         <w:t xml:space="preserve"> </w:t>
       </w:r>
     </w:p>
@@ -3118,21 +3110,7 @@
           <w:rFonts w:ascii="Arial" w:hAnsi="Arial" w:cs="Arial"/>
           <w:sz w:val="20"/>
         </w:rPr>
-        <w:t xml:space="preserve">Search Tweets </w:t>
-      </w:r>
-      <w:r>
-        <w:rPr>
-          <w:rFonts w:ascii="Arial" w:hAnsi="Arial" w:cs="Arial"/>
-          <w:sz w:val="20"/>
-        </w:rPr>
-        <w:t>Feature</w:t>
-      </w:r>
-      <w:r>
-        <w:rPr>
-          <w:rFonts w:ascii="Arial" w:hAnsi="Arial" w:cs="Arial"/>
-          <w:sz w:val="20"/>
-        </w:rPr>
-        <w:t xml:space="preserve">s </w:t>
+        <w:t xml:space="preserve">Search Tweets Features </w:t>
       </w:r>
       <w:r>
         <w:rPr>
@@ -5333,10 +5311,7 @@
         <w:t>toDate</w:t>
       </w:r>
       <w:r>
-        <w:t xml:space="preserve">: </w:t>
-      </w:r>
-      <w:r>
-        <w:t>shown below in section 2.1.4.2.1</w:t>
+        <w:t>: shown below in section 2.1.4.2.1</w:t>
       </w:r>
     </w:p>
     <w:p>
@@ -5355,10 +5330,7 @@
         <w:t>maxResults</w:t>
       </w:r>
       <w:r>
-        <w:t xml:space="preserve">: </w:t>
-      </w:r>
-      <w:r>
-        <w:t>shown below in section 2.1.4.2.1</w:t>
+        <w:t>: shown below in section 2.1.4.2.1</w:t>
       </w:r>
     </w:p>
     <w:p>
@@ -6044,17 +6016,7 @@
                 <w:szCs w:val="18"/>
                 <w:shd w:val="clear" w:color="auto" w:fill="FFFFFF"/>
               </w:rPr>
-              <w:t xml:space="preserve">Week </w:t>
-            </w:r>
-            <w:r>
-              <w:rPr>
-                <w:rFonts w:cs="Arial"/>
-                <w:color w:val="282828"/>
-                <w:sz w:val="18"/>
-                <w:szCs w:val="18"/>
-                <w:shd w:val="clear" w:color="auto" w:fill="FFFFFF"/>
-              </w:rPr>
-              <w:t>5</w:t>
+              <w:t>Week 5</w:t>
             </w:r>
           </w:p>
         </w:tc>
@@ -6159,17 +6121,7 @@
                 <w:szCs w:val="18"/>
                 <w:shd w:val="clear" w:color="auto" w:fill="FFFFFF"/>
               </w:rPr>
-              <w:t xml:space="preserve">Week </w:t>
-            </w:r>
-            <w:r>
-              <w:rPr>
-                <w:rFonts w:cs="Arial"/>
-                <w:color w:val="282828"/>
-                <w:sz w:val="18"/>
-                <w:szCs w:val="18"/>
-                <w:shd w:val="clear" w:color="auto" w:fill="FFFFFF"/>
-              </w:rPr>
-              <w:t>6</w:t>
+              <w:t>Week 6</w:t>
             </w:r>
           </w:p>
         </w:tc>
@@ -6274,17 +6226,7 @@
                 <w:szCs w:val="18"/>
                 <w:shd w:val="clear" w:color="auto" w:fill="FFFFFF"/>
               </w:rPr>
-              <w:t xml:space="preserve">Week </w:t>
-            </w:r>
-            <w:r>
-              <w:rPr>
-                <w:rFonts w:cs="Arial"/>
-                <w:color w:val="282828"/>
-                <w:sz w:val="18"/>
-                <w:szCs w:val="18"/>
-                <w:shd w:val="clear" w:color="auto" w:fill="FFFFFF"/>
-              </w:rPr>
-              <w:t>7</w:t>
+              <w:t>Week 7</w:t>
             </w:r>
           </w:p>
         </w:tc>
@@ -6389,17 +6331,7 @@
                 <w:szCs w:val="18"/>
                 <w:shd w:val="clear" w:color="auto" w:fill="FFFFFF"/>
               </w:rPr>
-              <w:t xml:space="preserve">Week </w:t>
-            </w:r>
-            <w:r>
-              <w:rPr>
-                <w:rFonts w:cs="Arial"/>
-                <w:color w:val="282828"/>
-                <w:sz w:val="18"/>
-                <w:szCs w:val="18"/>
-                <w:shd w:val="clear" w:color="auto" w:fill="FFFFFF"/>
-              </w:rPr>
-              <w:t>8</w:t>
+              <w:t>Week 8</w:t>
             </w:r>
           </w:p>
         </w:tc>
@@ -6504,17 +6436,7 @@
                 <w:szCs w:val="18"/>
                 <w:shd w:val="clear" w:color="auto" w:fill="FFFFFF"/>
               </w:rPr>
-              <w:t xml:space="preserve">Week </w:t>
-            </w:r>
-            <w:r>
-              <w:rPr>
-                <w:rFonts w:cs="Arial"/>
-                <w:color w:val="282828"/>
-                <w:sz w:val="18"/>
-                <w:szCs w:val="18"/>
-                <w:shd w:val="clear" w:color="auto" w:fill="FFFFFF"/>
-              </w:rPr>
-              <w:t>9</w:t>
+              <w:t>Week 9</w:t>
             </w:r>
           </w:p>
         </w:tc>
@@ -6619,17 +6541,7 @@
                 <w:szCs w:val="18"/>
                 <w:shd w:val="clear" w:color="auto" w:fill="FFFFFF"/>
               </w:rPr>
-              <w:t xml:space="preserve">Week </w:t>
-            </w:r>
-            <w:r>
-              <w:rPr>
-                <w:rFonts w:cs="Arial"/>
-                <w:color w:val="282828"/>
-                <w:sz w:val="18"/>
-                <w:szCs w:val="18"/>
-                <w:shd w:val="clear" w:color="auto" w:fill="FFFFFF"/>
-              </w:rPr>
-              <w:t>10</w:t>
+              <w:t>Week 10</w:t>
             </w:r>
           </w:p>
         </w:tc>
@@ -6734,17 +6646,7 @@
                 <w:szCs w:val="18"/>
                 <w:shd w:val="clear" w:color="auto" w:fill="FFFFFF"/>
               </w:rPr>
-              <w:t xml:space="preserve">Week </w:t>
-            </w:r>
-            <w:r>
-              <w:rPr>
-                <w:rFonts w:cs="Arial"/>
-                <w:color w:val="282828"/>
-                <w:sz w:val="18"/>
-                <w:szCs w:val="18"/>
-                <w:shd w:val="clear" w:color="auto" w:fill="FFFFFF"/>
-              </w:rPr>
-              <w:t>11</w:t>
+              <w:t>Week 11</w:t>
             </w:r>
           </w:p>
         </w:tc>
@@ -6850,17 +6752,7 @@
                 <w:shd w:val="clear" w:color="auto" w:fill="FFFFFF"/>
               </w:rPr>
               <w:lastRenderedPageBreak/>
-              <w:t xml:space="preserve">Week </w:t>
-            </w:r>
-            <w:r>
-              <w:rPr>
-                <w:rFonts w:cs="Arial"/>
-                <w:color w:val="282828"/>
-                <w:sz w:val="18"/>
-                <w:szCs w:val="18"/>
-                <w:shd w:val="clear" w:color="auto" w:fill="FFFFFF"/>
-              </w:rPr>
-              <w:t>12</w:t>
+              <w:t>Week 12</w:t>
             </w:r>
           </w:p>
         </w:tc>
@@ -7050,8 +6942,6 @@
           <w:shd w:val="clear" w:color="auto" w:fill="FFFFFF"/>
         </w:rPr>
       </w:pPr>
-      <w:bookmarkStart w:id="11" w:name="_GoBack"/>
-      <w:bookmarkEnd w:id="11"/>
     </w:p>
     <w:p>
       <w:pPr>
@@ -7070,6 +6960,182 @@
           <w:lang w:val="en-US"/>
         </w:rPr>
       </w:pPr>
+      <w:r>
+        <w:rPr>
+          <w:rFonts w:ascii="Arial" w:hAnsi="Arial"/>
+          <w:lang w:val="en-US"/>
+        </w:rPr>
+        <w:t>Jupyter Notebook Names:</w:t>
+      </w:r>
+    </w:p>
+    <w:p>
+      <w:pPr>
+        <w:pStyle w:val="VIBody"/>
+        <w:numPr>
+          <w:ilvl w:val="0"/>
+          <w:numId w:val="42"/>
+        </w:numPr>
+        <w:spacing w:before="0" w:after="0"/>
+        <w:rPr>
+          <w:rFonts w:ascii="Arial" w:hAnsi="Arial"/>
+          <w:lang w:val="en-US"/>
+        </w:rPr>
+      </w:pPr>
+      <w:r>
+        <w:rPr>
+          <w:rFonts w:ascii="Arial" w:hAnsi="Arial"/>
+          <w:b/>
+          <w:bCs/>
+          <w:lang w:val="en-US"/>
+        </w:rPr>
+        <w:t>search_twitter_nfl_coach_premium</w:t>
+      </w:r>
+      <w:r>
+        <w:rPr>
+          <w:rFonts w:ascii="Arial" w:hAnsi="Arial"/>
+          <w:lang w:val="en-US"/>
+        </w:rPr>
+        <w:t>.ipynb</w:t>
+      </w:r>
+    </w:p>
+    <w:p>
+      <w:pPr>
+        <w:pStyle w:val="VIBody"/>
+        <w:numPr>
+          <w:ilvl w:val="0"/>
+          <w:numId w:val="42"/>
+        </w:numPr>
+        <w:spacing w:before="0" w:after="0"/>
+        <w:rPr>
+          <w:rFonts w:ascii="Arial" w:hAnsi="Arial"/>
+          <w:lang w:val="en-US"/>
+        </w:rPr>
+      </w:pPr>
+      <w:r>
+        <w:rPr>
+          <w:rFonts w:ascii="Arial" w:hAnsi="Arial"/>
+          <w:b/>
+          <w:bCs/>
+          <w:lang w:val="en-US"/>
+        </w:rPr>
+        <w:t>search_twitter_nfl_team_premium</w:t>
+      </w:r>
+      <w:r>
+        <w:rPr>
+          <w:rFonts w:ascii="Arial" w:hAnsi="Arial"/>
+          <w:lang w:val="en-US"/>
+        </w:rPr>
+        <w:t>.ipynb</w:t>
+      </w:r>
+    </w:p>
+    <w:p>
+      <w:pPr>
+        <w:pStyle w:val="VIBody"/>
+        <w:numPr>
+          <w:ilvl w:val="0"/>
+          <w:numId w:val="42"/>
+        </w:numPr>
+        <w:spacing w:before="0" w:after="0"/>
+        <w:rPr>
+          <w:rFonts w:ascii="Arial" w:hAnsi="Arial"/>
+          <w:lang w:val="en-US"/>
+        </w:rPr>
+      </w:pPr>
+      <w:r>
+        <w:rPr>
+          <w:rFonts w:ascii="Arial" w:hAnsi="Arial"/>
+          <w:b/>
+          <w:bCs/>
+          <w:lang w:val="en-US"/>
+        </w:rPr>
+        <w:t>search_twitter_nfl_player_premium</w:t>
+      </w:r>
+      <w:r>
+        <w:rPr>
+          <w:rFonts w:ascii="Arial" w:hAnsi="Arial"/>
+          <w:lang w:val="en-US"/>
+        </w:rPr>
+        <w:t>.ipynb</w:t>
+      </w:r>
+    </w:p>
+    <w:p>
+      <w:pPr>
+        <w:pStyle w:val="VIBody"/>
+        <w:rPr>
+          <w:rFonts w:ascii="Arial" w:hAnsi="Arial"/>
+          <w:sz w:val="18"/>
+          <w:szCs w:val="18"/>
+          <w:lang w:val="en-US"/>
+        </w:rPr>
+      </w:pPr>
+      <w:r>
+        <w:rPr>
+          <w:noProof/>
+        </w:rPr>
+        <w:drawing>
+          <wp:anchor distT="0" distB="0" distL="114300" distR="114300" simplePos="0" relativeHeight="251658240" behindDoc="0" locked="0" layoutInCell="1" allowOverlap="1" wp14:anchorId="4884CBCA" wp14:editId="2B6D5CA2">
+            <wp:simplePos x="0" y="0"/>
+            <wp:positionH relativeFrom="margin">
+              <wp:align>left</wp:align>
+            </wp:positionH>
+            <wp:positionV relativeFrom="paragraph">
+              <wp:posOffset>116840</wp:posOffset>
+            </wp:positionV>
+            <wp:extent cx="5381625" cy="3028950"/>
+            <wp:effectExtent l="0" t="0" r="9525" b="0"/>
+            <wp:wrapSquare wrapText="bothSides"/>
+            <wp:docPr id="5" name="Picture 5"/>
+            <wp:cNvGraphicFramePr>
+              <a:graphicFrameLocks xmlns:a="http://schemas.openxmlformats.org/drawingml/2006/main" noChangeAspect="1"/>
+            </wp:cNvGraphicFramePr>
+            <a:graphic xmlns:a="http://schemas.openxmlformats.org/drawingml/2006/main">
+              <a:graphicData uri="http://schemas.openxmlformats.org/drawingml/2006/picture">
+                <pic:pic xmlns:pic="http://schemas.openxmlformats.org/drawingml/2006/picture">
+                  <pic:nvPicPr>
+                    <pic:cNvPr id="1" name=""/>
+                    <pic:cNvPicPr/>
+                  </pic:nvPicPr>
+                  <pic:blipFill>
+                    <a:blip r:embed="rId23">
+                      <a:extLst>
+                        <a:ext uri="{28A0092B-C50C-407E-A947-70E740481C1C}">
+                          <a14:useLocalDpi xmlns:a14="http://schemas.microsoft.com/office/drawing/2010/main" val="0"/>
+                        </a:ext>
+                      </a:extLst>
+                    </a:blip>
+                    <a:stretch>
+                      <a:fillRect/>
+                    </a:stretch>
+                  </pic:blipFill>
+                  <pic:spPr>
+                    <a:xfrm>
+                      <a:off x="0" y="0"/>
+                      <a:ext cx="5398993" cy="3038725"/>
+                    </a:xfrm>
+                    <a:prstGeom prst="rect">
+                      <a:avLst/>
+                    </a:prstGeom>
+                  </pic:spPr>
+                </pic:pic>
+              </a:graphicData>
+            </a:graphic>
+            <wp14:sizeRelH relativeFrom="margin">
+              <wp14:pctWidth>0</wp14:pctWidth>
+            </wp14:sizeRelH>
+            <wp14:sizeRelV relativeFrom="margin">
+              <wp14:pctHeight>0</wp14:pctHeight>
+            </wp14:sizeRelV>
+          </wp:anchor>
+        </w:drawing>
+      </w:r>
+    </w:p>
+    <w:p>
+      <w:pPr>
+        <w:pStyle w:val="VIBody"/>
+        <w:rPr>
+          <w:lang w:val="en-US"/>
+        </w:rPr>
+      </w:pPr>
     </w:p>
     <w:p>
       <w:pPr>
@@ -7077,6 +7143,26 @@
         <w:spacing w:before="0" w:after="0"/>
         <w:rPr>
           <w:rFonts w:ascii="Arial" w:hAnsi="Arial"/>
+          <w:lang w:val="en-US"/>
+        </w:rPr>
+      </w:pPr>
+    </w:p>
+    <w:p>
+      <w:pPr>
+        <w:pStyle w:val="VIBody"/>
+        <w:spacing w:before="0" w:after="0"/>
+        <w:rPr>
+          <w:rFonts w:ascii="Arial" w:hAnsi="Arial"/>
+          <w:lang w:val="en-US"/>
+        </w:rPr>
+      </w:pPr>
+    </w:p>
+    <w:p>
+      <w:pPr>
+        <w:pStyle w:val="VIBody"/>
+        <w:spacing w:before="0" w:after="0"/>
+        <w:rPr>
+          <w:rFonts w:ascii="Arial" w:hAnsi="Arial"/>
           <w:sz w:val="22"/>
           <w:szCs w:val="22"/>
           <w:lang w:val="en-US"/>
@@ -7085,13 +7171,193 @@
     </w:p>
     <w:p>
       <w:pPr>
+        <w:pStyle w:val="VIBody"/>
+        <w:spacing w:before="0" w:after="0"/>
+        <w:rPr>
+          <w:rFonts w:ascii="Arial" w:hAnsi="Arial"/>
+          <w:sz w:val="22"/>
+          <w:szCs w:val="22"/>
+          <w:lang w:val="en-US"/>
+        </w:rPr>
+      </w:pPr>
+    </w:p>
+    <w:p>
+      <w:pPr>
+        <w:pStyle w:val="VIBody"/>
+        <w:spacing w:before="0" w:after="0"/>
+        <w:rPr>
+          <w:rFonts w:ascii="Arial" w:hAnsi="Arial"/>
+          <w:sz w:val="22"/>
+          <w:szCs w:val="22"/>
+          <w:lang w:val="en-US"/>
+        </w:rPr>
+      </w:pPr>
+    </w:p>
+    <w:p>
+      <w:pPr>
+        <w:pStyle w:val="VIBody"/>
+        <w:spacing w:before="0" w:after="0"/>
+        <w:rPr>
+          <w:rFonts w:ascii="Arial" w:hAnsi="Arial"/>
+          <w:sz w:val="22"/>
+          <w:szCs w:val="22"/>
+          <w:lang w:val="en-US"/>
+        </w:rPr>
+      </w:pPr>
+    </w:p>
+    <w:p>
+      <w:pPr>
+        <w:pStyle w:val="VIBody"/>
+        <w:spacing w:before="0" w:after="0"/>
+        <w:rPr>
+          <w:rFonts w:ascii="Arial" w:hAnsi="Arial"/>
+          <w:sz w:val="22"/>
+          <w:szCs w:val="22"/>
+          <w:lang w:val="en-US"/>
+        </w:rPr>
+      </w:pPr>
+    </w:p>
+    <w:p>
+      <w:pPr>
+        <w:pStyle w:val="VIBody"/>
+        <w:spacing w:before="0" w:after="0"/>
+        <w:rPr>
+          <w:rFonts w:ascii="Arial" w:hAnsi="Arial"/>
+          <w:sz w:val="22"/>
+          <w:szCs w:val="22"/>
+          <w:lang w:val="en-US"/>
+        </w:rPr>
+      </w:pPr>
+    </w:p>
+    <w:p>
+      <w:pPr>
+        <w:pStyle w:val="VIBody"/>
+        <w:spacing w:before="0" w:after="0"/>
+        <w:rPr>
+          <w:rFonts w:ascii="Arial" w:hAnsi="Arial"/>
+          <w:sz w:val="22"/>
+          <w:szCs w:val="22"/>
+          <w:lang w:val="en-US"/>
+        </w:rPr>
+      </w:pPr>
+    </w:p>
+    <w:p>
+      <w:pPr>
+        <w:pStyle w:val="VIBody"/>
+        <w:spacing w:before="0" w:after="0"/>
+        <w:rPr>
+          <w:rFonts w:ascii="Arial" w:hAnsi="Arial"/>
+          <w:sz w:val="22"/>
+          <w:szCs w:val="22"/>
+          <w:lang w:val="en-US"/>
+        </w:rPr>
+      </w:pPr>
+    </w:p>
+    <w:p>
+      <w:pPr>
+        <w:pStyle w:val="VIBody"/>
+        <w:spacing w:before="0" w:after="0"/>
+        <w:rPr>
+          <w:rFonts w:ascii="Arial" w:hAnsi="Arial"/>
+          <w:sz w:val="22"/>
+          <w:szCs w:val="22"/>
+          <w:lang w:val="en-US"/>
+        </w:rPr>
+      </w:pPr>
+    </w:p>
+    <w:p>
+      <w:pPr>
+        <w:pStyle w:val="VIBody"/>
+        <w:spacing w:before="0" w:after="0"/>
+        <w:rPr>
+          <w:rFonts w:ascii="Arial" w:hAnsi="Arial"/>
+          <w:sz w:val="22"/>
+          <w:szCs w:val="22"/>
+          <w:lang w:val="en-US"/>
+        </w:rPr>
+      </w:pPr>
+    </w:p>
+    <w:p>
+      <w:pPr>
+        <w:pStyle w:val="VIBody"/>
+        <w:spacing w:before="0" w:after="0"/>
+        <w:rPr>
+          <w:rFonts w:ascii="Arial" w:hAnsi="Arial"/>
+          <w:sz w:val="22"/>
+          <w:szCs w:val="22"/>
+          <w:lang w:val="en-US"/>
+        </w:rPr>
+      </w:pPr>
+    </w:p>
+    <w:p>
+      <w:pPr>
+        <w:pStyle w:val="VIBody"/>
+        <w:spacing w:before="0" w:after="0"/>
+        <w:rPr>
+          <w:rFonts w:ascii="Arial" w:hAnsi="Arial"/>
+          <w:sz w:val="22"/>
+          <w:szCs w:val="22"/>
+          <w:lang w:val="en-US"/>
+        </w:rPr>
+      </w:pPr>
+    </w:p>
+    <w:p>
+      <w:pPr>
+        <w:pStyle w:val="VIBody"/>
+        <w:spacing w:before="0" w:after="0"/>
+        <w:rPr>
+          <w:rFonts w:ascii="Arial" w:hAnsi="Arial"/>
+          <w:sz w:val="22"/>
+          <w:szCs w:val="22"/>
+          <w:lang w:val="en-US"/>
+        </w:rPr>
+      </w:pPr>
+    </w:p>
+    <w:p>
+      <w:pPr>
+        <w:pStyle w:val="VIBody"/>
+        <w:spacing w:before="0" w:after="0"/>
+        <w:rPr>
+          <w:rFonts w:ascii="Arial" w:hAnsi="Arial"/>
+          <w:sz w:val="22"/>
+          <w:szCs w:val="22"/>
+          <w:lang w:val="en-US"/>
+        </w:rPr>
+      </w:pPr>
+    </w:p>
+    <w:p>
+      <w:pPr>
+        <w:pStyle w:val="VIBody"/>
+        <w:spacing w:before="0" w:after="0"/>
+        <w:rPr>
+          <w:rFonts w:ascii="Arial" w:hAnsi="Arial"/>
+          <w:sz w:val="22"/>
+          <w:szCs w:val="22"/>
+          <w:lang w:val="en-US"/>
+        </w:rPr>
+      </w:pPr>
+    </w:p>
+    <w:p>
+      <w:pPr>
+        <w:pStyle w:val="VIBody"/>
+        <w:spacing w:before="0" w:after="0"/>
+        <w:rPr>
+          <w:rFonts w:ascii="Arial" w:hAnsi="Arial"/>
+          <w:sz w:val="22"/>
+          <w:szCs w:val="22"/>
+          <w:lang w:val="en-US"/>
+        </w:rPr>
+      </w:pPr>
+    </w:p>
+    <w:p>
+      <w:pPr>
         <w:pStyle w:val="Heading40"/>
       </w:pPr>
-      <w:bookmarkStart w:id="12" w:name="_Toc26446249"/>
+      <w:bookmarkStart w:id="11" w:name="_Toc26446249"/>
       <w:r>
         <w:t>Data Cleaning</w:t>
       </w:r>
-      <w:bookmarkEnd w:id="12"/>
+      <w:bookmarkEnd w:id="11"/>
     </w:p>
     <w:p>
       <w:pPr>
@@ -7107,7 +7373,22 @@
           <w:rFonts w:ascii="Arial" w:hAnsi="Arial"/>
           <w:lang w:val="en-US"/>
         </w:rPr>
-        <w:t xml:space="preserve">The following cleaning </w:t>
+        <w:t>At this stage, tweet text was cleaned of hashtags, urls, and @tags. Each of these types were captured and stored into lists. During the final stage of the process after all tweets returned from all requests, these data elements were packaged into a dataframe and written to disk as a csv file. Each of the records has an ID attribute that maps it back to the original tweet document it's associated to.</w:t>
+      </w:r>
+      <w:r>
+        <w:rPr>
+          <w:rFonts w:ascii="Arial" w:hAnsi="Arial"/>
+          <w:lang w:val="en-US"/>
+        </w:rPr>
+        <w:t xml:space="preserve"> </w:t>
+      </w:r>
+    </w:p>
+    <w:p>
+      <w:pPr>
+        <w:pStyle w:val="Heading40"/>
+      </w:pPr>
+      <w:r>
+        <w:t>Data Modeling</w:t>
       </w:r>
     </w:p>
     <w:p>
@@ -7119,22 +7400,1022 @@
           <w:lang w:val="en-US"/>
         </w:rPr>
       </w:pPr>
+      <w:r>
+        <w:rPr>
+          <w:rFonts w:ascii="Arial" w:hAnsi="Arial"/>
+          <w:lang w:val="en-US"/>
+        </w:rPr>
+        <w:t xml:space="preserve">The tweet data collected during the search process captures </w:t>
+      </w:r>
+    </w:p>
+    <w:p>
+      <w:pPr>
+        <w:pStyle w:val="VIBody"/>
+        <w:numPr>
+          <w:ilvl w:val="0"/>
+          <w:numId w:val="43"/>
+        </w:numPr>
+        <w:spacing w:before="0" w:after="0"/>
+        <w:rPr>
+          <w:rFonts w:ascii="Arial" w:hAnsi="Arial"/>
+          <w:lang w:val="en-US"/>
+        </w:rPr>
+      </w:pPr>
+      <w:r>
+        <w:rPr>
+          <w:rFonts w:ascii="Arial" w:hAnsi="Arial"/>
+          <w:b/>
+          <w:bCs/>
+          <w:lang w:val="en-US"/>
+        </w:rPr>
+        <w:t>id</w:t>
+      </w:r>
+      <w:r>
+        <w:rPr>
+          <w:rFonts w:ascii="Arial" w:hAnsi="Arial"/>
+          <w:lang w:val="en-US"/>
+        </w:rPr>
+        <w:t>: tweet object response attributed</w:t>
+      </w:r>
+      <w:r>
+        <w:rPr>
+          <w:rFonts w:ascii="Arial" w:hAnsi="Arial"/>
+          <w:lang w:val="en-US"/>
+        </w:rPr>
+        <w:t xml:space="preserve"> (</w:t>
+      </w:r>
+      <w:r>
+        <w:rPr>
+          <w:rFonts w:ascii="Arial" w:hAnsi="Arial"/>
+          <w:lang w:val="en-US"/>
+        </w:rPr>
+        <w:t>result["id_str"]</w:t>
+      </w:r>
+      <w:r>
+        <w:rPr>
+          <w:rFonts w:ascii="Arial" w:hAnsi="Arial"/>
+          <w:lang w:val="en-US"/>
+        </w:rPr>
+        <w:t>)</w:t>
+      </w:r>
+    </w:p>
+    <w:p>
+      <w:pPr>
+        <w:pStyle w:val="VIBody"/>
+        <w:numPr>
+          <w:ilvl w:val="0"/>
+          <w:numId w:val="43"/>
+        </w:numPr>
+        <w:spacing w:before="0" w:after="0"/>
+        <w:rPr>
+          <w:rFonts w:ascii="Arial" w:hAnsi="Arial"/>
+          <w:lang w:val="en-US"/>
+        </w:rPr>
+      </w:pPr>
+      <w:r>
+        <w:rPr>
+          <w:rFonts w:ascii="Arial" w:hAnsi="Arial"/>
+          <w:b/>
+          <w:bCs/>
+          <w:lang w:val="en-US"/>
+        </w:rPr>
+        <w:t>created_at</w:t>
+      </w:r>
+      <w:r>
+        <w:rPr>
+          <w:rFonts w:ascii="Arial" w:hAnsi="Arial"/>
+          <w:lang w:val="en-US"/>
+        </w:rPr>
+        <w:t>: tweet object response attribute</w:t>
+      </w:r>
+      <w:r>
+        <w:rPr>
+          <w:rFonts w:ascii="Arial" w:hAnsi="Arial"/>
+          <w:lang w:val="en-US"/>
+        </w:rPr>
+        <w:t xml:space="preserve"> (</w:t>
+      </w:r>
+      <w:r>
+        <w:rPr>
+          <w:rFonts w:ascii="Arial" w:hAnsi="Arial"/>
+          <w:lang w:val="en-US"/>
+        </w:rPr>
+        <w:t>result["created_at"]</w:t>
+      </w:r>
+      <w:r>
+        <w:rPr>
+          <w:rFonts w:ascii="Arial" w:hAnsi="Arial"/>
+          <w:lang w:val="en-US"/>
+        </w:rPr>
+        <w:t>)</w:t>
+      </w:r>
+    </w:p>
+    <w:p>
+      <w:pPr>
+        <w:pStyle w:val="VIBody"/>
+        <w:numPr>
+          <w:ilvl w:val="0"/>
+          <w:numId w:val="43"/>
+        </w:numPr>
+        <w:spacing w:before="0" w:after="0"/>
+        <w:rPr>
+          <w:rFonts w:ascii="Arial" w:hAnsi="Arial"/>
+          <w:lang w:val="en-US"/>
+        </w:rPr>
+      </w:pPr>
+      <w:r>
+        <w:rPr>
+          <w:rFonts w:ascii="Arial" w:hAnsi="Arial"/>
+          <w:b/>
+          <w:bCs/>
+          <w:lang w:val="en-US"/>
+        </w:rPr>
+        <w:t>date</w:t>
+      </w:r>
+      <w:r>
+        <w:rPr>
+          <w:rFonts w:ascii="Arial" w:hAnsi="Arial"/>
+          <w:lang w:val="en-US"/>
+        </w:rPr>
+        <w:t>: aggregated composite value created from created_at value</w:t>
+      </w:r>
+    </w:p>
+    <w:p>
+      <w:pPr>
+        <w:pStyle w:val="VIBody"/>
+        <w:numPr>
+          <w:ilvl w:val="0"/>
+          <w:numId w:val="43"/>
+        </w:numPr>
+        <w:spacing w:before="0" w:after="0"/>
+        <w:rPr>
+          <w:rFonts w:ascii="Arial" w:hAnsi="Arial"/>
+          <w:lang w:val="en-US"/>
+        </w:rPr>
+      </w:pPr>
+      <w:r>
+        <w:rPr>
+          <w:rFonts w:ascii="Arial" w:hAnsi="Arial"/>
+          <w:b/>
+          <w:bCs/>
+          <w:lang w:val="en-US"/>
+        </w:rPr>
+        <w:t>time</w:t>
+      </w:r>
+      <w:r>
+        <w:rPr>
+          <w:rFonts w:ascii="Arial" w:hAnsi="Arial"/>
+          <w:lang w:val="en-US"/>
+        </w:rPr>
+        <w:t xml:space="preserve">: </w:t>
+      </w:r>
+      <w:r>
+        <w:rPr>
+          <w:rFonts w:ascii="Arial" w:hAnsi="Arial"/>
+          <w:lang w:val="en-US"/>
+        </w:rPr>
+        <w:t>aggregated composite value created from created_at value</w:t>
+      </w:r>
+    </w:p>
+    <w:p>
+      <w:pPr>
+        <w:pStyle w:val="VIBody"/>
+        <w:numPr>
+          <w:ilvl w:val="0"/>
+          <w:numId w:val="43"/>
+        </w:numPr>
+        <w:spacing w:before="0" w:after="0"/>
+        <w:rPr>
+          <w:rFonts w:ascii="Arial" w:hAnsi="Arial"/>
+          <w:lang w:val="en-US"/>
+        </w:rPr>
+      </w:pPr>
+      <w:r>
+        <w:rPr>
+          <w:rFonts w:ascii="Arial" w:hAnsi="Arial"/>
+          <w:b/>
+          <w:bCs/>
+          <w:lang w:val="en-US"/>
+        </w:rPr>
+        <w:t>user</w:t>
+      </w:r>
+      <w:r>
+        <w:rPr>
+          <w:rFonts w:ascii="Arial" w:hAnsi="Arial"/>
+          <w:lang w:val="en-US"/>
+        </w:rPr>
+        <w:t xml:space="preserve">: </w:t>
+      </w:r>
+      <w:r>
+        <w:rPr>
+          <w:rFonts w:ascii="Arial" w:hAnsi="Arial"/>
+          <w:lang w:val="en-US"/>
+        </w:rPr>
+        <w:t>tweet object response attributed</w:t>
+      </w:r>
+      <w:r>
+        <w:rPr>
+          <w:rFonts w:ascii="Arial" w:hAnsi="Arial"/>
+          <w:lang w:val="en-US"/>
+        </w:rPr>
+        <w:t xml:space="preserve"> (</w:t>
+      </w:r>
+      <w:r>
+        <w:rPr>
+          <w:rFonts w:ascii="Arial" w:hAnsi="Arial"/>
+          <w:lang w:val="en-US"/>
+        </w:rPr>
+        <w:t>result["user"]["screen_name"]</w:t>
+      </w:r>
+      <w:r>
+        <w:rPr>
+          <w:rFonts w:ascii="Arial" w:hAnsi="Arial"/>
+          <w:lang w:val="en-US"/>
+        </w:rPr>
+        <w:t>)</w:t>
+      </w:r>
+    </w:p>
+    <w:p>
+      <w:pPr>
+        <w:pStyle w:val="VIBody"/>
+        <w:numPr>
+          <w:ilvl w:val="0"/>
+          <w:numId w:val="43"/>
+        </w:numPr>
+        <w:spacing w:before="0" w:after="0"/>
+        <w:rPr>
+          <w:rFonts w:ascii="Arial" w:hAnsi="Arial"/>
+          <w:lang w:val="en-US"/>
+        </w:rPr>
+      </w:pPr>
+      <w:r>
+        <w:rPr>
+          <w:rFonts w:ascii="Arial" w:hAnsi="Arial"/>
+          <w:b/>
+          <w:bCs/>
+          <w:lang w:val="en-US"/>
+        </w:rPr>
+        <w:t>text</w:t>
+      </w:r>
+      <w:r>
+        <w:rPr>
+          <w:rFonts w:ascii="Arial" w:hAnsi="Arial"/>
+          <w:lang w:val="en-US"/>
+        </w:rPr>
+        <w:t xml:space="preserve">: </w:t>
+      </w:r>
+      <w:r>
+        <w:rPr>
+          <w:rFonts w:ascii="Arial" w:hAnsi="Arial"/>
+          <w:lang w:val="en-US"/>
+        </w:rPr>
+        <w:t>tweet object response attributed</w:t>
+      </w:r>
+      <w:r>
+        <w:rPr>
+          <w:rFonts w:ascii="Arial" w:hAnsi="Arial"/>
+          <w:lang w:val="en-US"/>
+        </w:rPr>
+        <w:t xml:space="preserve"> (</w:t>
+      </w:r>
+      <w:r>
+        <w:rPr>
+          <w:rFonts w:ascii="Arial" w:hAnsi="Arial"/>
+          <w:lang w:val="en-US"/>
+        </w:rPr>
+        <w:t>result["text"]</w:t>
+      </w:r>
+      <w:r>
+        <w:rPr>
+          <w:rFonts w:ascii="Arial" w:hAnsi="Arial"/>
+          <w:lang w:val="en-US"/>
+        </w:rPr>
+        <w:t>)</w:t>
+      </w:r>
+    </w:p>
+    <w:p>
+      <w:pPr>
+        <w:pStyle w:val="VIBody"/>
+        <w:numPr>
+          <w:ilvl w:val="0"/>
+          <w:numId w:val="43"/>
+        </w:numPr>
+        <w:spacing w:before="0" w:after="0"/>
+        <w:rPr>
+          <w:rFonts w:ascii="Arial" w:hAnsi="Arial"/>
+          <w:lang w:val="en-US"/>
+        </w:rPr>
+      </w:pPr>
+      <w:r>
+        <w:rPr>
+          <w:rFonts w:ascii="Arial" w:hAnsi="Arial"/>
+          <w:b/>
+          <w:bCs/>
+          <w:lang w:val="en-US"/>
+        </w:rPr>
+        <w:t>favorite_count</w:t>
+      </w:r>
+      <w:r>
+        <w:rPr>
+          <w:rFonts w:ascii="Arial" w:hAnsi="Arial"/>
+          <w:lang w:val="en-US"/>
+        </w:rPr>
+        <w:t xml:space="preserve">: </w:t>
+      </w:r>
+      <w:r>
+        <w:rPr>
+          <w:rFonts w:ascii="Arial" w:hAnsi="Arial"/>
+          <w:lang w:val="en-US"/>
+        </w:rPr>
+        <w:t>tweet object response attributed</w:t>
+      </w:r>
+      <w:r>
+        <w:rPr>
+          <w:rFonts w:ascii="Arial" w:hAnsi="Arial"/>
+          <w:lang w:val="en-US"/>
+        </w:rPr>
+        <w:t xml:space="preserve"> (</w:t>
+      </w:r>
+      <w:r>
+        <w:rPr>
+          <w:rFonts w:ascii="Arial" w:hAnsi="Arial"/>
+          <w:lang w:val="en-US"/>
+        </w:rPr>
+        <w:t>result["user"]["favourites_count"]</w:t>
+      </w:r>
+      <w:r>
+        <w:rPr>
+          <w:rFonts w:ascii="Arial" w:hAnsi="Arial"/>
+          <w:lang w:val="en-US"/>
+        </w:rPr>
+        <w:t>)</w:t>
+      </w:r>
+    </w:p>
+    <w:p>
+      <w:pPr>
+        <w:pStyle w:val="VIBody"/>
+        <w:numPr>
+          <w:ilvl w:val="0"/>
+          <w:numId w:val="43"/>
+        </w:numPr>
+        <w:spacing w:after="0"/>
+        <w:rPr>
+          <w:rFonts w:ascii="Arial" w:hAnsi="Arial"/>
+          <w:lang w:val="en-US"/>
+        </w:rPr>
+      </w:pPr>
+      <w:r>
+        <w:rPr>
+          <w:rFonts w:ascii="Arial" w:hAnsi="Arial"/>
+          <w:b/>
+          <w:bCs/>
+          <w:lang w:val="en-US"/>
+        </w:rPr>
+        <w:lastRenderedPageBreak/>
+        <w:t>year</w:t>
+      </w:r>
+      <w:r>
+        <w:rPr>
+          <w:rFonts w:ascii="Arial" w:hAnsi="Arial"/>
+          <w:lang w:val="en-US"/>
+        </w:rPr>
+        <w:t xml:space="preserve">: </w:t>
+      </w:r>
+      <w:r>
+        <w:rPr>
+          <w:rFonts w:ascii="Arial" w:hAnsi="Arial"/>
+          <w:lang w:val="en-US"/>
+        </w:rPr>
+        <w:t>aggregated composite value created from created_at value</w:t>
+      </w:r>
+    </w:p>
+    <w:p>
+      <w:pPr>
+        <w:pStyle w:val="VIBody"/>
+        <w:numPr>
+          <w:ilvl w:val="0"/>
+          <w:numId w:val="43"/>
+        </w:numPr>
+        <w:spacing w:before="0" w:after="0"/>
+        <w:rPr>
+          <w:rFonts w:ascii="Arial" w:hAnsi="Arial"/>
+          <w:lang w:val="en-US"/>
+        </w:rPr>
+      </w:pPr>
+      <w:r>
+        <w:rPr>
+          <w:rFonts w:ascii="Arial" w:hAnsi="Arial"/>
+          <w:b/>
+          <w:bCs/>
+          <w:lang w:val="en-US"/>
+        </w:rPr>
+        <w:t>month</w:t>
+      </w:r>
+      <w:r>
+        <w:rPr>
+          <w:rFonts w:ascii="Arial" w:hAnsi="Arial"/>
+          <w:lang w:val="en-US"/>
+        </w:rPr>
+        <w:t xml:space="preserve">: </w:t>
+      </w:r>
+      <w:r>
+        <w:rPr>
+          <w:rFonts w:ascii="Arial" w:hAnsi="Arial"/>
+          <w:lang w:val="en-US"/>
+        </w:rPr>
+        <w:t>aggregated composite value created from created_at value</w:t>
+      </w:r>
+    </w:p>
+    <w:p>
+      <w:pPr>
+        <w:pStyle w:val="VIBody"/>
+        <w:numPr>
+          <w:ilvl w:val="0"/>
+          <w:numId w:val="43"/>
+        </w:numPr>
+        <w:spacing w:before="0" w:after="0"/>
+        <w:rPr>
+          <w:rFonts w:ascii="Arial" w:hAnsi="Arial"/>
+          <w:lang w:val="en-US"/>
+        </w:rPr>
+      </w:pPr>
+      <w:r>
+        <w:rPr>
+          <w:rFonts w:ascii="Arial" w:hAnsi="Arial"/>
+          <w:b/>
+          <w:bCs/>
+          <w:lang w:val="en-US"/>
+        </w:rPr>
+        <w:t>day_of_month</w:t>
+      </w:r>
+      <w:r>
+        <w:rPr>
+          <w:rFonts w:ascii="Arial" w:hAnsi="Arial"/>
+          <w:lang w:val="en-US"/>
+        </w:rPr>
+        <w:t xml:space="preserve">: </w:t>
+      </w:r>
+      <w:r>
+        <w:rPr>
+          <w:rFonts w:ascii="Arial" w:hAnsi="Arial"/>
+          <w:lang w:val="en-US"/>
+        </w:rPr>
+        <w:t>aggregated composite value created from created_at value</w:t>
+      </w:r>
+    </w:p>
+    <w:p>
+      <w:pPr>
+        <w:pStyle w:val="VIBody"/>
+        <w:numPr>
+          <w:ilvl w:val="0"/>
+          <w:numId w:val="43"/>
+        </w:numPr>
+        <w:spacing w:before="0" w:after="0"/>
+        <w:rPr>
+          <w:rFonts w:ascii="Arial" w:hAnsi="Arial"/>
+          <w:lang w:val="en-US"/>
+        </w:rPr>
+      </w:pPr>
+      <w:r>
+        <w:rPr>
+          <w:rFonts w:ascii="Arial" w:hAnsi="Arial"/>
+          <w:b/>
+          <w:bCs/>
+          <w:lang w:val="en-US"/>
+        </w:rPr>
+        <w:t>day_of_week</w:t>
+      </w:r>
+      <w:r>
+        <w:rPr>
+          <w:rFonts w:ascii="Arial" w:hAnsi="Arial"/>
+          <w:lang w:val="en-US"/>
+        </w:rPr>
+        <w:t xml:space="preserve">: </w:t>
+      </w:r>
+      <w:r>
+        <w:rPr>
+          <w:rFonts w:ascii="Arial" w:hAnsi="Arial"/>
+          <w:lang w:val="en-US"/>
+        </w:rPr>
+        <w:t>aggregated composite value created from created_at value</w:t>
+      </w:r>
     </w:p>
     <w:p>
       <w:pPr>
         <w:pStyle w:val="Heading40"/>
       </w:pPr>
       <w:r>
-        <w:t xml:space="preserve">Data </w:t>
-      </w:r>
-      <w:r>
-        <w:t>Modeling</w:t>
+        <w:t>Data Export</w:t>
+      </w:r>
+    </w:p>
+    <w:p>
+      <w:r>
+        <w:t>Four data files are generated as output from this process.</w:t>
+      </w:r>
+    </w:p>
+    <w:p/>
+    <w:p>
+      <w:r>
+        <w:t>These first two are written out at the end of the process from memory DataFrame objects that were updated throughout the search iterations. It contains a complete list of all tweet documents collected.</w:t>
+      </w:r>
+    </w:p>
+    <w:p/>
+    <w:p>
+      <w:r>
+        <w:t xml:space="preserve">Output OS Path Patterns: </w:t>
+      </w:r>
+      <w:r>
+        <w:t>outputPath = f'{dataDir}/{nfl_type}/{search_on}/v{search_iteration}'</w:t>
+      </w:r>
+    </w:p>
+    <w:p>
+      <w:pPr>
+        <w:pStyle w:val="ListParagraph"/>
+        <w:numPr>
+          <w:ilvl w:val="0"/>
+          <w:numId w:val="44"/>
+        </w:numPr>
+      </w:pPr>
+      <w:r>
+        <w:t>search_result_tweet_text_data</w:t>
+      </w:r>
+      <w:r>
+        <w:t>.csv</w:t>
+      </w:r>
+    </w:p>
+    <w:p>
+      <w:pPr>
+        <w:pStyle w:val="ListParagraph"/>
+        <w:numPr>
+          <w:ilvl w:val="0"/>
+          <w:numId w:val="44"/>
+        </w:numPr>
+      </w:pPr>
+      <w:r>
+        <w:t>search_result_tweet_text_meta</w:t>
+      </w:r>
+      <w:r>
+        <w:t>.csv</w:t>
+      </w:r>
+    </w:p>
+    <w:p/>
+    <w:p>
+      <w:pPr>
+        <w:ind w:left="360"/>
+      </w:pPr>
+      <w:r>
+        <w:t>This process, when executed over the three NFL types, outputs three csv data files:</w:t>
+      </w:r>
+    </w:p>
+    <w:p>
+      <w:pPr>
+        <w:pStyle w:val="ListParagraph"/>
+        <w:numPr>
+          <w:ilvl w:val="0"/>
+          <w:numId w:val="46"/>
+        </w:numPr>
+        <w:ind w:left="1080"/>
+        <w:rPr>
+          <w:b/>
+          <w:bCs/>
+        </w:rPr>
+      </w:pPr>
+      <w:r>
+        <w:rPr>
+          <w:b/>
+          <w:bCs/>
+        </w:rPr>
+        <w:t>coach_search_results_tweet_data.csv</w:t>
+      </w:r>
+    </w:p>
+    <w:p>
+      <w:pPr>
+        <w:pStyle w:val="ListParagraph"/>
+        <w:numPr>
+          <w:ilvl w:val="0"/>
+          <w:numId w:val="46"/>
+        </w:numPr>
+        <w:ind w:left="1080"/>
+        <w:rPr>
+          <w:b/>
+          <w:bCs/>
+        </w:rPr>
+      </w:pPr>
+      <w:r>
+        <w:rPr>
+          <w:b/>
+          <w:bCs/>
+        </w:rPr>
+        <w:t>player_search_resutls_tweet_data.csv</w:t>
+      </w:r>
+    </w:p>
+    <w:p>
+      <w:pPr>
+        <w:pStyle w:val="ListParagraph"/>
+        <w:numPr>
+          <w:ilvl w:val="0"/>
+          <w:numId w:val="46"/>
+        </w:numPr>
+        <w:ind w:left="1080"/>
+        <w:rPr>
+          <w:b/>
+          <w:bCs/>
+        </w:rPr>
+      </w:pPr>
+      <w:r>
+        <w:rPr>
+          <w:b/>
+          <w:bCs/>
+        </w:rPr>
+        <w:t>team_search_results_tweet_data.csv</w:t>
+      </w:r>
+    </w:p>
+    <w:p/>
+    <w:p>
+      <w:r>
+        <w:t xml:space="preserve">These two files are written to during </w:t>
+      </w:r>
+      <w:r>
+        <w:t xml:space="preserve">a search process where the process iterates over a list of tweets returned in each request. </w:t>
+      </w:r>
+    </w:p>
+    <w:p>
+      <w:r>
+        <w:t xml:space="preserve">Output OS Path Patterns: </w:t>
+      </w:r>
+      <w:r>
+        <w:t>outputPath = f'{dataDir}/{nfl_type}/{search_on}/v{search_iteration}/{search_range}'</w:t>
       </w:r>
     </w:p>
     <w:p>
       <w:pPr>
         <w:pStyle w:val="VIBody"/>
-        <w:spacing w:after="0"/>
+        <w:numPr>
+          <w:ilvl w:val="0"/>
+          <w:numId w:val="45"/>
+        </w:numPr>
+        <w:spacing w:before="0" w:after="0"/>
+        <w:rPr>
+          <w:rFonts w:ascii="Arial" w:hAnsi="Arial"/>
+          <w:lang w:val="en-US"/>
+        </w:rPr>
+      </w:pPr>
+      <w:r>
+        <w:rPr>
+          <w:rFonts w:ascii="Arial" w:hAnsi="Arial"/>
+          <w:lang w:val="en-US"/>
+        </w:rPr>
+        <w:t>tweet_filename=f'{outputPath}/tweet_text.txt'</w:t>
+      </w:r>
+    </w:p>
+    <w:p>
+      <w:pPr>
+        <w:pStyle w:val="VIBody"/>
+        <w:numPr>
+          <w:ilvl w:val="0"/>
+          <w:numId w:val="45"/>
+        </w:numPr>
+        <w:spacing w:before="0" w:after="0"/>
+        <w:rPr>
+          <w:rFonts w:ascii="Arial" w:hAnsi="Arial"/>
+          <w:lang w:val="en-US"/>
+        </w:rPr>
+      </w:pPr>
+      <w:r>
+        <w:rPr>
+          <w:rFonts w:ascii="Arial" w:hAnsi="Arial"/>
+          <w:lang w:val="en-US"/>
+        </w:rPr>
+        <w:t>raw_filename=f'{outputPath}/tweet_raw.txt'</w:t>
+      </w:r>
+    </w:p>
+    <w:p>
+      <w:pPr>
+        <w:pStyle w:val="Heading3"/>
+      </w:pPr>
+      <w:r>
+        <w:t>Merge NFL Data Sets to Master Fil</w:t>
+      </w:r>
+      <w:r>
+        <w:t>e</w:t>
+      </w:r>
+    </w:p>
+    <w:p>
+      <w:pPr>
+        <w:pStyle w:val="VIBody"/>
+        <w:spacing w:before="0" w:after="0"/>
+        <w:rPr>
+          <w:rFonts w:ascii="Arial" w:hAnsi="Arial"/>
+          <w:lang w:val="en-US"/>
+        </w:rPr>
+      </w:pPr>
+      <w:r>
+        <w:rPr>
+          <w:rFonts w:ascii="Arial" w:hAnsi="Arial"/>
+          <w:lang w:val="en-US"/>
+        </w:rPr>
+        <w:t xml:space="preserve">Jupyter Notebook: </w:t>
+      </w:r>
+      <w:r>
+        <w:rPr>
+          <w:rFonts w:ascii="Arial" w:hAnsi="Arial"/>
+          <w:b/>
+          <w:bCs/>
+          <w:lang w:val="en-US"/>
+        </w:rPr>
+        <w:t>merge_datasets_to_master</w:t>
+      </w:r>
+      <w:r>
+        <w:rPr>
+          <w:rFonts w:ascii="Arial" w:hAnsi="Arial"/>
+          <w:lang w:val="en-US"/>
+        </w:rPr>
+        <w:t>.ipynb</w:t>
+      </w:r>
+    </w:p>
+    <w:p>
+      <w:pPr>
+        <w:pStyle w:val="VIBody"/>
+        <w:spacing w:before="0" w:after="0"/>
+        <w:rPr>
+          <w:rFonts w:ascii="Arial" w:hAnsi="Arial"/>
+          <w:lang w:val="en-US"/>
+        </w:rPr>
+      </w:pPr>
+    </w:p>
+    <w:p>
+      <w:pPr>
+        <w:pStyle w:val="VIBody"/>
+        <w:spacing w:before="0" w:after="0"/>
+        <w:rPr>
+          <w:rFonts w:ascii="Arial" w:hAnsi="Arial"/>
+          <w:lang w:val="en-US"/>
+        </w:rPr>
+      </w:pPr>
+      <w:r>
+        <w:rPr>
+          <w:rFonts w:ascii="Arial" w:hAnsi="Arial"/>
+          <w:lang w:val="en-US"/>
+        </w:rPr>
+        <w:t>This function of the data engineering step read</w:t>
+      </w:r>
+      <w:r>
+        <w:rPr>
+          <w:rFonts w:ascii="Arial" w:hAnsi="Arial"/>
+          <w:lang w:val="en-US"/>
+        </w:rPr>
+        <w:t>s</w:t>
+      </w:r>
+      <w:r>
+        <w:rPr>
+          <w:rFonts w:ascii="Arial" w:hAnsi="Arial"/>
+          <w:lang w:val="en-US"/>
+        </w:rPr>
+        <w:t xml:space="preserve"> in the three separate NFL Type data sets and merges them into one data set for model training and analysis. Two additonal categorical attributes were added to the data sets during this process. The first was a field called nfl_type. The values are 'coach','team','player'. It's used to segment the data </w:t>
+      </w:r>
+      <w:r>
+        <w:rPr>
+          <w:rFonts w:ascii="Arial" w:hAnsi="Arial"/>
+          <w:lang w:val="en-US"/>
+        </w:rPr>
+        <w:t>for</w:t>
+      </w:r>
+      <w:r>
+        <w:rPr>
+          <w:rFonts w:ascii="Arial" w:hAnsi="Arial"/>
+          <w:lang w:val="en-US"/>
+        </w:rPr>
+        <w:t xml:space="preserve"> post processes grainular analysis. </w:t>
+      </w:r>
+      <w:r>
+        <w:rPr>
+          <w:rFonts w:ascii="Arial" w:hAnsi="Arial"/>
+          <w:lang w:val="en-US"/>
+        </w:rPr>
+        <w:t>The other field is a numeric categorical attribute that identifies the nfl schedule week the tweets are associated to from a timeline perspective</w:t>
+      </w:r>
+      <w:r>
+        <w:rPr>
+          <w:rFonts w:ascii="Arial" w:hAnsi="Arial"/>
+          <w:lang w:val="en-US"/>
+        </w:rPr>
+        <w:t>.</w:t>
+      </w:r>
+    </w:p>
+    <w:p>
+      <w:pPr>
+        <w:pStyle w:val="VIBody"/>
+        <w:spacing w:before="0" w:after="0"/>
+        <w:rPr>
+          <w:rFonts w:ascii="Arial" w:hAnsi="Arial"/>
+          <w:lang w:val="en-US"/>
+        </w:rPr>
+      </w:pPr>
+    </w:p>
+    <w:p>
+      <w:pPr>
+        <w:pStyle w:val="VIBody"/>
+        <w:spacing w:before="0" w:after="0"/>
+        <w:rPr>
+          <w:rFonts w:ascii="Arial" w:hAnsi="Arial"/>
+          <w:lang w:val="en-US"/>
+        </w:rPr>
+      </w:pPr>
+      <w:r>
+        <w:rPr>
+          <w:noProof/>
+        </w:rPr>
+        <w:drawing>
+          <wp:anchor distT="0" distB="0" distL="114300" distR="114300" simplePos="0" relativeHeight="251659264" behindDoc="0" locked="0" layoutInCell="1" allowOverlap="1" wp14:anchorId="3ABE825C" wp14:editId="68016AB1">
+            <wp:simplePos x="0" y="0"/>
+            <wp:positionH relativeFrom="margin">
+              <wp:align>left</wp:align>
+            </wp:positionH>
+            <wp:positionV relativeFrom="paragraph">
+              <wp:posOffset>13970</wp:posOffset>
+            </wp:positionV>
+            <wp:extent cx="5248275" cy="2306320"/>
+            <wp:effectExtent l="0" t="0" r="9525" b="0"/>
+            <wp:wrapSquare wrapText="bothSides"/>
+            <wp:docPr id="6" name="Picture 6"/>
+            <wp:cNvGraphicFramePr>
+              <a:graphicFrameLocks xmlns:a="http://schemas.openxmlformats.org/drawingml/2006/main" noChangeAspect="1"/>
+            </wp:cNvGraphicFramePr>
+            <a:graphic xmlns:a="http://schemas.openxmlformats.org/drawingml/2006/main">
+              <a:graphicData uri="http://schemas.openxmlformats.org/drawingml/2006/picture">
+                <pic:pic xmlns:pic="http://schemas.openxmlformats.org/drawingml/2006/picture">
+                  <pic:nvPicPr>
+                    <pic:cNvPr id="1" name=""/>
+                    <pic:cNvPicPr/>
+                  </pic:nvPicPr>
+                  <pic:blipFill>
+                    <a:blip r:embed="rId24">
+                      <a:extLst>
+                        <a:ext uri="{28A0092B-C50C-407E-A947-70E740481C1C}">
+                          <a14:useLocalDpi xmlns:a14="http://schemas.microsoft.com/office/drawing/2010/main" val="0"/>
+                        </a:ext>
+                      </a:extLst>
+                    </a:blip>
+                    <a:stretch>
+                      <a:fillRect/>
+                    </a:stretch>
+                  </pic:blipFill>
+                  <pic:spPr>
+                    <a:xfrm>
+                      <a:off x="0" y="0"/>
+                      <a:ext cx="5248275" cy="2306320"/>
+                    </a:xfrm>
+                    <a:prstGeom prst="rect">
+                      <a:avLst/>
+                    </a:prstGeom>
+                  </pic:spPr>
+                </pic:pic>
+              </a:graphicData>
+            </a:graphic>
+            <wp14:sizeRelH relativeFrom="margin">
+              <wp14:pctWidth>0</wp14:pctWidth>
+            </wp14:sizeRelH>
+            <wp14:sizeRelV relativeFrom="margin">
+              <wp14:pctHeight>0</wp14:pctHeight>
+            </wp14:sizeRelV>
+          </wp:anchor>
+        </w:drawing>
+      </w:r>
+    </w:p>
+    <w:p>
+      <w:pPr>
+        <w:pStyle w:val="VIBody"/>
+        <w:spacing w:before="0" w:after="0"/>
+        <w:rPr>
+          <w:rFonts w:ascii="Arial" w:hAnsi="Arial"/>
+          <w:lang w:val="en-US"/>
+        </w:rPr>
+      </w:pPr>
+    </w:p>
+    <w:p>
+      <w:pPr>
+        <w:pStyle w:val="VIBody"/>
+        <w:spacing w:before="0" w:after="0"/>
+        <w:rPr>
+          <w:rFonts w:ascii="Arial" w:hAnsi="Arial"/>
+          <w:lang w:val="en-US"/>
+        </w:rPr>
+      </w:pPr>
+    </w:p>
+    <w:p>
+      <w:pPr>
+        <w:pStyle w:val="VIBody"/>
+        <w:spacing w:before="0" w:after="0"/>
+        <w:rPr>
+          <w:rFonts w:ascii="Arial" w:hAnsi="Arial"/>
+          <w:lang w:val="en-US"/>
+        </w:rPr>
+      </w:pPr>
+    </w:p>
+    <w:p>
+      <w:pPr>
+        <w:pStyle w:val="VIBody"/>
+        <w:spacing w:before="0" w:after="0"/>
+        <w:rPr>
+          <w:rFonts w:ascii="Arial" w:hAnsi="Arial"/>
+          <w:lang w:val="en-US"/>
+        </w:rPr>
+      </w:pPr>
+    </w:p>
+    <w:p>
+      <w:pPr>
+        <w:pStyle w:val="VIBody"/>
+        <w:spacing w:before="0" w:after="0"/>
+        <w:rPr>
+          <w:rFonts w:ascii="Arial" w:hAnsi="Arial"/>
+          <w:lang w:val="en-US"/>
+        </w:rPr>
+      </w:pPr>
+    </w:p>
+    <w:p>
+      <w:pPr>
+        <w:pStyle w:val="VIBody"/>
+        <w:spacing w:before="0" w:after="0"/>
+        <w:rPr>
+          <w:rFonts w:ascii="Arial" w:hAnsi="Arial"/>
+          <w:lang w:val="en-US"/>
+        </w:rPr>
+      </w:pPr>
+    </w:p>
+    <w:p>
+      <w:pPr>
+        <w:pStyle w:val="VIBody"/>
+        <w:spacing w:before="0" w:after="0"/>
+        <w:rPr>
+          <w:rFonts w:ascii="Arial" w:hAnsi="Arial"/>
+          <w:lang w:val="en-US"/>
+        </w:rPr>
+      </w:pPr>
+    </w:p>
+    <w:p>
+      <w:pPr>
+        <w:pStyle w:val="VIBody"/>
+        <w:spacing w:before="0" w:after="0"/>
+        <w:rPr>
+          <w:rFonts w:ascii="Arial" w:hAnsi="Arial"/>
+          <w:lang w:val="en-US"/>
+        </w:rPr>
+      </w:pPr>
+    </w:p>
+    <w:p>
+      <w:pPr>
+        <w:pStyle w:val="VIBody"/>
+        <w:spacing w:before="0" w:after="0"/>
+        <w:rPr>
+          <w:rFonts w:ascii="Arial" w:hAnsi="Arial"/>
+          <w:lang w:val="en-US"/>
+        </w:rPr>
+      </w:pPr>
+    </w:p>
+    <w:p>
+      <w:pPr>
+        <w:pStyle w:val="VIBody"/>
+        <w:spacing w:before="0" w:after="0"/>
+        <w:rPr>
+          <w:rFonts w:ascii="Arial" w:hAnsi="Arial"/>
+          <w:lang w:val="en-US"/>
+        </w:rPr>
+      </w:pPr>
+    </w:p>
+    <w:p>
+      <w:pPr>
+        <w:pStyle w:val="VIBody"/>
+        <w:spacing w:before="0" w:after="0"/>
+        <w:rPr>
+          <w:rFonts w:ascii="Arial" w:hAnsi="Arial"/>
+          <w:lang w:val="en-US"/>
+        </w:rPr>
+      </w:pPr>
+    </w:p>
+    <w:p>
+      <w:pPr>
+        <w:pStyle w:val="VIBody"/>
+        <w:spacing w:before="0" w:after="0"/>
+        <w:rPr>
+          <w:rFonts w:ascii="Arial" w:hAnsi="Arial"/>
+          <w:lang w:val="en-US"/>
+        </w:rPr>
+      </w:pPr>
+    </w:p>
+    <w:p>
+      <w:pPr>
+        <w:pStyle w:val="VIBody"/>
+        <w:spacing w:before="0" w:after="0"/>
+        <w:rPr>
+          <w:rFonts w:ascii="Arial" w:hAnsi="Arial"/>
+          <w:lang w:val="en-US"/>
+        </w:rPr>
+      </w:pPr>
+    </w:p>
+    <w:p>
+      <w:pPr>
+        <w:pStyle w:val="VIBody"/>
+        <w:spacing w:before="0" w:after="0"/>
         <w:rPr>
           <w:rFonts w:ascii="Arial" w:hAnsi="Arial"/>
           <w:lang w:val="en-US"/>
@@ -7146,47 +8427,535 @@
         <w:pStyle w:val="Heading40"/>
       </w:pPr>
       <w:r>
+        <w:lastRenderedPageBreak/>
         <w:t>Data Export</w:t>
       </w:r>
     </w:p>
     <w:p>
       <w:pPr>
         <w:pStyle w:val="VIBody"/>
-        <w:spacing w:after="0"/>
-        <w:rPr>
-          <w:rFonts w:ascii="Arial" w:hAnsi="Arial"/>
-          <w:lang w:val="en-US"/>
-        </w:rPr>
-      </w:pPr>
+        <w:spacing w:before="0" w:after="0"/>
+        <w:rPr>
+          <w:rFonts w:ascii="Arial" w:hAnsi="Arial"/>
+          <w:lang w:val="en-US"/>
+        </w:rPr>
+      </w:pPr>
+      <w:r>
+        <w:rPr>
+          <w:rFonts w:ascii="Arial" w:hAnsi="Arial"/>
+          <w:lang w:val="en-US"/>
+        </w:rPr>
+        <w:t>Four data files are generated as output from this proces.</w:t>
+      </w:r>
     </w:p>
     <w:p>
       <w:pPr>
         <w:pStyle w:val="VIBody"/>
-        <w:spacing w:after="0"/>
-        <w:rPr>
-          <w:rFonts w:ascii="Arial" w:hAnsi="Arial"/>
-          <w:lang w:val="en-US"/>
-        </w:rPr>
-      </w:pPr>
+        <w:numPr>
+          <w:ilvl w:val="0"/>
+          <w:numId w:val="47"/>
+        </w:numPr>
+        <w:spacing w:before="0" w:after="0"/>
+        <w:rPr>
+          <w:rFonts w:ascii="Arial" w:hAnsi="Arial"/>
+          <w:lang w:val="en-US"/>
+        </w:rPr>
+      </w:pPr>
+      <w:r>
+        <w:rPr>
+          <w:rFonts w:ascii="Arial" w:hAnsi="Arial"/>
+          <w:lang w:val="en-US"/>
+        </w:rPr>
+        <w:t>nfl_tweets_master.csv</w:t>
+      </w:r>
     </w:p>
     <w:p>
       <w:pPr>
         <w:pStyle w:val="VIBody"/>
-        <w:spacing w:after="0"/>
-        <w:rPr>
-          <w:rFonts w:ascii="Arial" w:hAnsi="Arial"/>
-          <w:lang w:val="en-US"/>
-        </w:rPr>
-      </w:pPr>
+        <w:numPr>
+          <w:ilvl w:val="0"/>
+          <w:numId w:val="47"/>
+        </w:numPr>
+        <w:spacing w:before="0" w:after="0"/>
+        <w:rPr>
+          <w:rFonts w:ascii="Arial" w:hAnsi="Arial"/>
+          <w:lang w:val="en-US"/>
+        </w:rPr>
+      </w:pPr>
+      <w:r>
+        <w:rPr>
+          <w:rFonts w:ascii="Helvetica" w:hAnsi="Helvetica" w:cs="Helvetica"/>
+          <w:color w:val="000000"/>
+          <w:sz w:val="18"/>
+          <w:szCs w:val="18"/>
+          <w:shd w:val="clear" w:color="auto" w:fill="F8F9FA"/>
+        </w:rPr>
+        <w:t>coach_search_result_tweet_text_data_unique.csv</w:t>
+      </w:r>
     </w:p>
     <w:p>
       <w:pPr>
         <w:pStyle w:val="VIBody"/>
-        <w:spacing w:after="0"/>
-        <w:rPr>
-          <w:rFonts w:ascii="Arial" w:hAnsi="Arial"/>
-          <w:sz w:val="22"/>
-          <w:szCs w:val="22"/>
+        <w:numPr>
+          <w:ilvl w:val="0"/>
+          <w:numId w:val="47"/>
+        </w:numPr>
+        <w:spacing w:before="0" w:after="0"/>
+        <w:rPr>
+          <w:rFonts w:ascii="Arial" w:hAnsi="Arial"/>
+          <w:lang w:val="en-US"/>
+        </w:rPr>
+      </w:pPr>
+      <w:r>
+        <w:rPr>
+          <w:rFonts w:ascii="Helvetica" w:hAnsi="Helvetica" w:cs="Helvetica"/>
+          <w:color w:val="000000"/>
+          <w:sz w:val="18"/>
+          <w:szCs w:val="18"/>
+          <w:shd w:val="clear" w:color="auto" w:fill="F8F9FA"/>
+        </w:rPr>
+        <w:t>team_search_result_tweet_text_data_unique.csv</w:t>
+      </w:r>
+    </w:p>
+    <w:p>
+      <w:pPr>
+        <w:pStyle w:val="VIBody"/>
+        <w:numPr>
+          <w:ilvl w:val="0"/>
+          <w:numId w:val="47"/>
+        </w:numPr>
+        <w:spacing w:before="0" w:after="0"/>
+        <w:rPr>
+          <w:rFonts w:ascii="Arial" w:hAnsi="Arial"/>
+          <w:lang w:val="en-US"/>
+        </w:rPr>
+      </w:pPr>
+      <w:r>
+        <w:rPr>
+          <w:rFonts w:ascii="Helvetica" w:hAnsi="Helvetica" w:cs="Helvetica"/>
+          <w:color w:val="000000"/>
+          <w:sz w:val="18"/>
+          <w:szCs w:val="18"/>
+          <w:shd w:val="clear" w:color="auto" w:fill="F8F9FA"/>
+        </w:rPr>
+        <w:t>player_search_result_tweet_text_data_unique.csv</w:t>
+      </w:r>
+    </w:p>
+    <w:p>
+      <w:pPr>
+        <w:pStyle w:val="VIBody"/>
+        <w:spacing w:before="0" w:after="0"/>
+        <w:rPr>
+          <w:rFonts w:ascii="Helvetica" w:hAnsi="Helvetica" w:cs="Helvetica"/>
+          <w:color w:val="000000"/>
+          <w:sz w:val="18"/>
+          <w:szCs w:val="18"/>
+          <w:shd w:val="clear" w:color="auto" w:fill="F8F9FA"/>
+        </w:rPr>
+      </w:pPr>
+    </w:p>
+    <w:p>
+      <w:pPr>
+        <w:pStyle w:val="Heading3"/>
+      </w:pPr>
+      <w:r>
+        <w:t>VEDAR Sentiment Classification</w:t>
+      </w:r>
+    </w:p>
+    <w:p>
+      <w:pPr>
+        <w:pStyle w:val="VIBody"/>
+        <w:rPr>
+          <w:rFonts w:ascii="Arial" w:hAnsi="Arial"/>
+          <w:lang w:val="en-US"/>
+        </w:rPr>
+      </w:pPr>
+      <w:r>
+        <w:rPr>
+          <w:rFonts w:ascii="Arial" w:hAnsi="Arial"/>
+          <w:lang w:val="en-US"/>
+        </w:rPr>
+        <w:t>Jupyter Notebook: classify_train_nfl_master.ipynb</w:t>
+      </w:r>
+    </w:p>
+    <w:p>
+      <w:pPr>
+        <w:pStyle w:val="VIBody"/>
+        <w:spacing w:before="0" w:after="0"/>
+        <w:rPr>
+          <w:rFonts w:ascii="Arial" w:hAnsi="Arial"/>
+          <w:lang w:val="en-US"/>
+        </w:rPr>
+      </w:pPr>
+    </w:p>
+    <w:p>
+      <w:pPr>
+        <w:pStyle w:val="VIBody"/>
+        <w:spacing w:before="0" w:after="0"/>
+        <w:rPr>
+          <w:rFonts w:ascii="Arial" w:hAnsi="Arial"/>
+          <w:lang w:val="en-US"/>
+        </w:rPr>
+      </w:pPr>
+    </w:p>
+    <w:p>
+      <w:pPr>
+        <w:pStyle w:val="VIBody"/>
+        <w:spacing w:before="0" w:after="0"/>
+        <w:rPr>
+          <w:rFonts w:ascii="Arial" w:hAnsi="Arial"/>
+          <w:lang w:val="en-US"/>
+        </w:rPr>
+      </w:pPr>
+    </w:p>
+    <w:p>
+      <w:pPr>
+        <w:pStyle w:val="VIBody"/>
+        <w:spacing w:before="0" w:after="0"/>
+        <w:rPr>
+          <w:rFonts w:ascii="Arial" w:hAnsi="Arial"/>
+          <w:lang w:val="en-US"/>
+        </w:rPr>
+      </w:pPr>
+    </w:p>
+    <w:p>
+      <w:pPr>
+        <w:pStyle w:val="VIBody"/>
+        <w:spacing w:before="0" w:after="0"/>
+        <w:rPr>
+          <w:rFonts w:ascii="Arial" w:hAnsi="Arial"/>
+          <w:lang w:val="en-US"/>
+        </w:rPr>
+      </w:pPr>
+    </w:p>
+    <w:p>
+      <w:pPr>
+        <w:pStyle w:val="VIBody"/>
+        <w:spacing w:before="0" w:after="0"/>
+        <w:rPr>
+          <w:rFonts w:ascii="Arial" w:hAnsi="Arial"/>
+          <w:lang w:val="en-US"/>
+        </w:rPr>
+      </w:pPr>
+      <w:bookmarkStart w:id="12" w:name="_GoBack"/>
+      <w:bookmarkEnd w:id="12"/>
+    </w:p>
+    <w:p>
+      <w:pPr>
+        <w:pStyle w:val="VIBody"/>
+        <w:spacing w:before="0" w:after="0"/>
+        <w:rPr>
+          <w:rFonts w:ascii="Arial" w:hAnsi="Arial"/>
+          <w:lang w:val="en-US"/>
+        </w:rPr>
+      </w:pPr>
+    </w:p>
+    <w:p>
+      <w:pPr>
+        <w:pStyle w:val="VIBody"/>
+        <w:spacing w:before="0" w:after="0"/>
+        <w:rPr>
+          <w:rFonts w:ascii="Arial" w:hAnsi="Arial"/>
+          <w:lang w:val="en-US"/>
+        </w:rPr>
+      </w:pPr>
+    </w:p>
+    <w:p>
+      <w:pPr>
+        <w:pStyle w:val="VIBody"/>
+        <w:spacing w:before="0" w:after="0"/>
+        <w:rPr>
+          <w:rFonts w:ascii="Arial" w:hAnsi="Arial"/>
+          <w:lang w:val="en-US"/>
+        </w:rPr>
+      </w:pPr>
+    </w:p>
+    <w:p>
+      <w:pPr>
+        <w:pStyle w:val="VIBody"/>
+        <w:spacing w:before="0" w:after="0"/>
+        <w:rPr>
+          <w:rFonts w:ascii="Arial" w:hAnsi="Arial"/>
+          <w:lang w:val="en-US"/>
+        </w:rPr>
+      </w:pPr>
+    </w:p>
+    <w:p>
+      <w:pPr>
+        <w:pStyle w:val="VIBody"/>
+        <w:spacing w:before="0" w:after="0"/>
+        <w:rPr>
+          <w:rFonts w:ascii="Arial" w:hAnsi="Arial"/>
+          <w:lang w:val="en-US"/>
+        </w:rPr>
+      </w:pPr>
+    </w:p>
+    <w:p>
+      <w:pPr>
+        <w:pStyle w:val="VIBody"/>
+        <w:spacing w:before="0" w:after="0"/>
+        <w:rPr>
+          <w:rFonts w:ascii="Arial" w:hAnsi="Arial"/>
+          <w:lang w:val="en-US"/>
+        </w:rPr>
+      </w:pPr>
+    </w:p>
+    <w:p>
+      <w:pPr>
+        <w:pStyle w:val="VIBody"/>
+        <w:spacing w:before="0" w:after="0"/>
+        <w:rPr>
+          <w:rFonts w:ascii="Arial" w:hAnsi="Arial"/>
+          <w:lang w:val="en-US"/>
+        </w:rPr>
+      </w:pPr>
+    </w:p>
+    <w:p>
+      <w:pPr>
+        <w:pStyle w:val="VIBody"/>
+        <w:spacing w:before="0" w:after="0"/>
+        <w:rPr>
+          <w:rFonts w:ascii="Arial" w:hAnsi="Arial"/>
+          <w:lang w:val="en-US"/>
+        </w:rPr>
+      </w:pPr>
+    </w:p>
+    <w:p>
+      <w:pPr>
+        <w:pStyle w:val="VIBody"/>
+        <w:spacing w:before="0" w:after="0"/>
+        <w:rPr>
+          <w:rFonts w:ascii="Arial" w:hAnsi="Arial"/>
+          <w:lang w:val="en-US"/>
+        </w:rPr>
+      </w:pPr>
+    </w:p>
+    <w:p>
+      <w:pPr>
+        <w:pStyle w:val="VIBody"/>
+        <w:spacing w:before="0" w:after="0"/>
+        <w:rPr>
+          <w:rFonts w:ascii="Arial" w:hAnsi="Arial"/>
+          <w:lang w:val="en-US"/>
+        </w:rPr>
+      </w:pPr>
+    </w:p>
+    <w:p>
+      <w:pPr>
+        <w:pStyle w:val="VIBody"/>
+        <w:spacing w:before="0" w:after="0"/>
+        <w:rPr>
+          <w:rFonts w:ascii="Arial" w:hAnsi="Arial"/>
+          <w:lang w:val="en-US"/>
+        </w:rPr>
+      </w:pPr>
+    </w:p>
+    <w:p>
+      <w:pPr>
+        <w:pStyle w:val="VIBody"/>
+        <w:spacing w:before="0" w:after="0"/>
+        <w:rPr>
+          <w:rFonts w:ascii="Arial" w:hAnsi="Arial"/>
+          <w:lang w:val="en-US"/>
+        </w:rPr>
+      </w:pPr>
+    </w:p>
+    <w:p>
+      <w:pPr>
+        <w:pStyle w:val="VIBody"/>
+        <w:spacing w:before="0" w:after="0"/>
+        <w:rPr>
+          <w:rFonts w:ascii="Arial" w:hAnsi="Arial"/>
+          <w:lang w:val="en-US"/>
+        </w:rPr>
+      </w:pPr>
+    </w:p>
+    <w:p>
+      <w:pPr>
+        <w:pStyle w:val="VIBody"/>
+        <w:spacing w:before="0" w:after="0"/>
+        <w:rPr>
+          <w:rFonts w:ascii="Arial" w:hAnsi="Arial"/>
+          <w:lang w:val="en-US"/>
+        </w:rPr>
+      </w:pPr>
+    </w:p>
+    <w:p>
+      <w:pPr>
+        <w:pStyle w:val="VIBody"/>
+        <w:spacing w:before="0" w:after="0"/>
+        <w:rPr>
+          <w:rFonts w:ascii="Arial" w:hAnsi="Arial"/>
+          <w:lang w:val="en-US"/>
+        </w:rPr>
+      </w:pPr>
+    </w:p>
+    <w:p>
+      <w:pPr>
+        <w:pStyle w:val="VIBody"/>
+        <w:spacing w:before="0" w:after="0"/>
+        <w:rPr>
+          <w:rFonts w:ascii="Arial" w:hAnsi="Arial"/>
+          <w:lang w:val="en-US"/>
+        </w:rPr>
+      </w:pPr>
+    </w:p>
+    <w:p>
+      <w:pPr>
+        <w:pStyle w:val="VIBody"/>
+        <w:spacing w:before="0" w:after="0"/>
+        <w:rPr>
+          <w:rFonts w:ascii="Arial" w:hAnsi="Arial"/>
+          <w:lang w:val="en-US"/>
+        </w:rPr>
+      </w:pPr>
+    </w:p>
+    <w:p>
+      <w:pPr>
+        <w:pStyle w:val="VIBody"/>
+        <w:spacing w:before="0" w:after="0"/>
+        <w:rPr>
+          <w:rFonts w:ascii="Arial" w:hAnsi="Arial"/>
+          <w:lang w:val="en-US"/>
+        </w:rPr>
+      </w:pPr>
+    </w:p>
+    <w:p>
+      <w:pPr>
+        <w:pStyle w:val="VIBody"/>
+        <w:spacing w:before="0" w:after="0"/>
+        <w:rPr>
+          <w:rFonts w:ascii="Arial" w:hAnsi="Arial"/>
+          <w:lang w:val="en-US"/>
+        </w:rPr>
+      </w:pPr>
+    </w:p>
+    <w:p>
+      <w:pPr>
+        <w:pStyle w:val="VIBody"/>
+        <w:spacing w:before="0" w:after="0"/>
+        <w:rPr>
+          <w:rFonts w:ascii="Arial" w:hAnsi="Arial"/>
+          <w:lang w:val="en-US"/>
+        </w:rPr>
+      </w:pPr>
+    </w:p>
+    <w:p>
+      <w:pPr>
+        <w:pStyle w:val="VIBody"/>
+        <w:spacing w:before="0" w:after="0"/>
+        <w:rPr>
+          <w:rFonts w:ascii="Arial" w:hAnsi="Arial"/>
+          <w:lang w:val="en-US"/>
+        </w:rPr>
+      </w:pPr>
+    </w:p>
+    <w:p>
+      <w:pPr>
+        <w:pStyle w:val="VIBody"/>
+        <w:spacing w:before="0" w:after="0"/>
+        <w:rPr>
+          <w:rFonts w:ascii="Arial" w:hAnsi="Arial"/>
+          <w:lang w:val="en-US"/>
+        </w:rPr>
+      </w:pPr>
+    </w:p>
+    <w:p>
+      <w:pPr>
+        <w:pStyle w:val="VIBody"/>
+        <w:spacing w:before="0" w:after="0"/>
+        <w:rPr>
+          <w:rFonts w:ascii="Arial" w:hAnsi="Arial"/>
+          <w:lang w:val="en-US"/>
+        </w:rPr>
+      </w:pPr>
+    </w:p>
+    <w:p>
+      <w:pPr>
+        <w:pStyle w:val="VIBody"/>
+        <w:spacing w:before="0" w:after="0"/>
+        <w:rPr>
+          <w:rFonts w:ascii="Arial" w:hAnsi="Arial"/>
+          <w:lang w:val="en-US"/>
+        </w:rPr>
+      </w:pPr>
+    </w:p>
+    <w:p>
+      <w:pPr>
+        <w:pStyle w:val="VIBody"/>
+        <w:spacing w:before="0" w:after="0"/>
+        <w:rPr>
+          <w:rFonts w:ascii="Arial" w:hAnsi="Arial"/>
+          <w:lang w:val="en-US"/>
+        </w:rPr>
+      </w:pPr>
+    </w:p>
+    <w:p>
+      <w:pPr>
+        <w:pStyle w:val="VIBody"/>
+        <w:spacing w:before="0" w:after="0"/>
+        <w:rPr>
+          <w:rFonts w:ascii="Arial" w:hAnsi="Arial"/>
+          <w:lang w:val="en-US"/>
+        </w:rPr>
+      </w:pPr>
+    </w:p>
+    <w:p>
+      <w:pPr>
+        <w:pStyle w:val="VIBody"/>
+        <w:spacing w:before="0" w:after="0"/>
+        <w:rPr>
+          <w:rFonts w:ascii="Arial" w:hAnsi="Arial"/>
+          <w:lang w:val="en-US"/>
+        </w:rPr>
+      </w:pPr>
+    </w:p>
+    <w:p>
+      <w:pPr>
+        <w:pStyle w:val="VIBody"/>
+        <w:spacing w:before="0" w:after="0"/>
+        <w:rPr>
+          <w:rFonts w:ascii="Arial" w:hAnsi="Arial"/>
+          <w:lang w:val="en-US"/>
+        </w:rPr>
+      </w:pPr>
+    </w:p>
+    <w:p>
+      <w:pPr>
+        <w:pStyle w:val="VIBody"/>
+        <w:spacing w:before="0" w:after="0"/>
+        <w:rPr>
+          <w:rFonts w:ascii="Arial" w:hAnsi="Arial"/>
+          <w:lang w:val="en-US"/>
+        </w:rPr>
+      </w:pPr>
+    </w:p>
+    <w:p>
+      <w:pPr>
+        <w:pStyle w:val="VIBody"/>
+        <w:spacing w:before="0" w:after="0"/>
+        <w:rPr>
+          <w:rFonts w:ascii="Arial" w:hAnsi="Arial"/>
+          <w:lang w:val="en-US"/>
+        </w:rPr>
+      </w:pPr>
+    </w:p>
+    <w:p>
+      <w:pPr>
+        <w:pStyle w:val="VIBody"/>
+        <w:spacing w:before="0" w:after="0"/>
+        <w:rPr>
+          <w:rFonts w:ascii="Arial" w:hAnsi="Arial"/>
+          <w:lang w:val="en-US"/>
+        </w:rPr>
+      </w:pPr>
+    </w:p>
+    <w:p>
+      <w:pPr>
+        <w:pStyle w:val="VIBody"/>
+        <w:spacing w:before="0" w:after="0"/>
+        <w:rPr>
+          <w:rFonts w:ascii="Arial" w:hAnsi="Arial"/>
           <w:lang w:val="en-US"/>
         </w:rPr>
       </w:pPr>
@@ -7196,6 +8965,7 @@
         <w:pStyle w:val="Heading5"/>
       </w:pPr>
       <w:r>
+        <w:lastRenderedPageBreak/>
         <w:t>Vectorization Preprocessing Steps</w:t>
       </w:r>
       <w:r>
@@ -9901,7 +11671,7 @@
         </w:rPr>
         <w:t xml:space="preserve">Twitter Developer Portal - Product APIs: </w:t>
       </w:r>
-      <w:hyperlink r:id="rId23" w:history="1">
+      <w:hyperlink r:id="rId25" w:history="1">
         <w:r>
           <w:rPr>
             <w:rStyle w:val="Hyperlink"/>
@@ -9931,7 +11701,7 @@
         </w:rPr>
         <w:t xml:space="preserve">Twitter Search Tweets Overview: </w:t>
       </w:r>
-      <w:hyperlink r:id="rId24" w:history="1">
+      <w:hyperlink r:id="rId26" w:history="1">
         <w:r>
           <w:rPr>
             <w:rStyle w:val="Hyperlink"/>
@@ -9961,10 +11731,10 @@
       </w:pPr>
     </w:p>
     <w:sectPr>
-      <w:headerReference w:type="default" r:id="rId25"/>
-      <w:footerReference w:type="default" r:id="rId26"/>
-      <w:headerReference w:type="first" r:id="rId27"/>
-      <w:footerReference w:type="first" r:id="rId28"/>
+      <w:headerReference w:type="default" r:id="rId27"/>
+      <w:footerReference w:type="default" r:id="rId28"/>
+      <w:headerReference w:type="first" r:id="rId29"/>
+      <w:footerReference w:type="first" r:id="rId30"/>
       <w:pgSz w:w="12240" w:h="15840" w:code="1"/>
       <w:pgMar w:top="1800" w:right="1080" w:bottom="1800" w:left="1440" w:header="720" w:footer="1083" w:gutter="0"/>
       <w:cols w:space="720"/>
@@ -10297,7 +12067,7 @@
         </mc:Choice>
         <mc:Fallback>
           <w:pict>
-            <v:group w14:anchorId="743B859F" id="Group 14" o:spid="_x0000_s1026" style="position:absolute;margin-left:-76.95pt;margin-top:-.3pt;width:630.9pt;height:19.9pt;z-index:-251658752" coordorigin="-99,714" coordsize="12240,398" o:gfxdata="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">
+            <v:group w14:anchorId="47E91078" id="Group 14" o:spid="_x0000_s1026" style="position:absolute;margin-left:-76.95pt;margin-top:-.3pt;width:630.9pt;height:19.9pt;z-index:-251658752" coordorigin="-99,714" coordsize="12240,398" o:gfxdata="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">
               <v:shapetype id="_x0000_t75" coordsize="21600,21600" o:spt="75" o:preferrelative="t" path="m@4@5l@4@11@9@11@9@5xe" filled="f" stroked="f">
                 <v:stroke joinstyle="miter"/>
                 <v:formulas>
@@ -10618,16 +12388,7 @@
         <w:sz w:val="32"/>
         <w:szCs w:val="32"/>
       </w:rPr>
-      <w:t xml:space="preserve">Can it predict weekly </w:t>
-    </w:r>
-    <w:r>
-      <w:rPr>
-        <w:rFonts w:ascii="Verdana" w:hAnsi="Verdana"/>
-        <w:b/>
-        <w:sz w:val="32"/>
-        <w:szCs w:val="32"/>
-      </w:rPr>
-      <w:t>Fantasy Football outcomes?</w:t>
+      <w:t>Can it predict weekly Fantasy Football outcomes?</w:t>
     </w:r>
   </w:p>
   <w:p>
@@ -10673,26 +12434,47 @@
           <w:pPr>
             <w:pStyle w:val="Header"/>
           </w:pPr>
-          <w:fldSimple w:instr=" TITLE   \* MERGEFORMAT ">
-            <w:r>
-              <w:t>2019-1002 IST 736 Text Mining</w:t>
-            </w:r>
-          </w:fldSimple>
+          <w:r>
+            <w:fldChar w:fldCharType="begin"/>
+          </w:r>
+          <w:r>
+            <w:instrText xml:space="preserve"> TITLE   \* MERGEFORMAT </w:instrText>
+          </w:r>
+          <w:r>
+            <w:fldChar w:fldCharType="separate"/>
+          </w:r>
+          <w:r>
+            <w:t>2019-1002 IST 736 Text Mining</w:t>
+          </w:r>
+          <w:r>
+            <w:fldChar w:fldCharType="end"/>
+          </w:r>
           <w:r>
             <w:t xml:space="preserve">    </w:t>
           </w:r>
-          <w:fldSimple w:instr=" AUTHOR  &quot;Ryan Timbrook&quot;  \* MERGEFORMAT ">
-            <w:r>
-              <w:rPr>
-                <w:noProof/>
-              </w:rPr>
-              <w:t>Ryan Timbrook</w:t>
-            </w:r>
-          </w:fldSimple>
+          <w:r>
+            <w:fldChar w:fldCharType="begin"/>
+          </w:r>
+          <w:r>
+            <w:instrText xml:space="preserve"> AUTHOR  "Ryan Timbrook"  \* MERGEFORMAT </w:instrText>
+          </w:r>
+          <w:r>
+            <w:fldChar w:fldCharType="separate"/>
+          </w:r>
+          <w:r>
+            <w:rPr>
+              <w:noProof/>
+            </w:rPr>
+            <w:t>Ryan Timbrook</w:t>
+          </w:r>
+          <w:r>
+            <w:rPr>
+              <w:noProof/>
+            </w:rPr>
+            <w:fldChar w:fldCharType="end"/>
+          </w:r>
           <w:r>
             <w:tab/>
-          </w:r>
-          <w:r>
             <w:t xml:space="preserve"> David Madsen Diego Vales</w:t>
           </w:r>
         </w:p>
@@ -10752,11 +12534,21 @@
     <w:pPr>
       <w:pStyle w:val="Header"/>
     </w:pPr>
-    <w:fldSimple w:instr=" SUBJECT   \* MERGEFORMAT ">
-      <w:r>
-        <w:t>Final Project</w:t>
-      </w:r>
-    </w:fldSimple>
+    <w:r>
+      <w:fldChar w:fldCharType="begin"/>
+    </w:r>
+    <w:r>
+      <w:instrText xml:space="preserve"> SUBJECT   \* MERGEFORMAT </w:instrText>
+    </w:r>
+    <w:r>
+      <w:fldChar w:fldCharType="separate"/>
+    </w:r>
+    <w:r>
+      <w:t>Final Project</w:t>
+    </w:r>
+    <w:r>
+      <w:fldChar w:fldCharType="end"/>
+    </w:r>
   </w:p>
 </w:hdr>
 </file>
@@ -11000,6 +12792,119 @@
     </w:lvl>
   </w:abstractNum>
   <w:abstractNum w:abstractNumId="2" w15:restartNumberingAfterBreak="0">
+    <w:nsid w:val="03B26080"/>
+    <w:multiLevelType w:val="hybridMultilevel"/>
+    <w:tmpl w:val="CC464AD2"/>
+    <w:lvl w:ilvl="0" w:tplc="04090001">
+      <w:start w:val="1"/>
+      <w:numFmt w:val="bullet"/>
+      <w:lvlText w:val=""/>
+      <w:lvlJc w:val="left"/>
+      <w:pPr>
+        <w:ind w:left="720" w:hanging="360"/>
+      </w:pPr>
+      <w:rPr>
+        <w:rFonts w:ascii="Symbol" w:hAnsi="Symbol" w:hint="default"/>
+      </w:rPr>
+    </w:lvl>
+    <w:lvl w:ilvl="1" w:tplc="04090003" w:tentative="1">
+      <w:start w:val="1"/>
+      <w:numFmt w:val="bullet"/>
+      <w:lvlText w:val="o"/>
+      <w:lvlJc w:val="left"/>
+      <w:pPr>
+        <w:ind w:left="1440" w:hanging="360"/>
+      </w:pPr>
+      <w:rPr>
+        <w:rFonts w:ascii="Courier New" w:hAnsi="Courier New" w:cs="Courier New" w:hint="default"/>
+      </w:rPr>
+    </w:lvl>
+    <w:lvl w:ilvl="2" w:tplc="04090005" w:tentative="1">
+      <w:start w:val="1"/>
+      <w:numFmt w:val="bullet"/>
+      <w:lvlText w:val=""/>
+      <w:lvlJc w:val="left"/>
+      <w:pPr>
+        <w:ind w:left="2160" w:hanging="360"/>
+      </w:pPr>
+      <w:rPr>
+        <w:rFonts w:ascii="Wingdings" w:hAnsi="Wingdings" w:hint="default"/>
+      </w:rPr>
+    </w:lvl>
+    <w:lvl w:ilvl="3" w:tplc="04090001" w:tentative="1">
+      <w:start w:val="1"/>
+      <w:numFmt w:val="bullet"/>
+      <w:lvlText w:val=""/>
+      <w:lvlJc w:val="left"/>
+      <w:pPr>
+        <w:ind w:left="2880" w:hanging="360"/>
+      </w:pPr>
+      <w:rPr>
+        <w:rFonts w:ascii="Symbol" w:hAnsi="Symbol" w:hint="default"/>
+      </w:rPr>
+    </w:lvl>
+    <w:lvl w:ilvl="4" w:tplc="04090003" w:tentative="1">
+      <w:start w:val="1"/>
+      <w:numFmt w:val="bullet"/>
+      <w:lvlText w:val="o"/>
+      <w:lvlJc w:val="left"/>
+      <w:pPr>
+        <w:ind w:left="3600" w:hanging="360"/>
+      </w:pPr>
+      <w:rPr>
+        <w:rFonts w:ascii="Courier New" w:hAnsi="Courier New" w:cs="Courier New" w:hint="default"/>
+      </w:rPr>
+    </w:lvl>
+    <w:lvl w:ilvl="5" w:tplc="04090005" w:tentative="1">
+      <w:start w:val="1"/>
+      <w:numFmt w:val="bullet"/>
+      <w:lvlText w:val=""/>
+      <w:lvlJc w:val="left"/>
+      <w:pPr>
+        <w:ind w:left="4320" w:hanging="360"/>
+      </w:pPr>
+      <w:rPr>
+        <w:rFonts w:ascii="Wingdings" w:hAnsi="Wingdings" w:hint="default"/>
+      </w:rPr>
+    </w:lvl>
+    <w:lvl w:ilvl="6" w:tplc="04090001" w:tentative="1">
+      <w:start w:val="1"/>
+      <w:numFmt w:val="bullet"/>
+      <w:lvlText w:val=""/>
+      <w:lvlJc w:val="left"/>
+      <w:pPr>
+        <w:ind w:left="5040" w:hanging="360"/>
+      </w:pPr>
+      <w:rPr>
+        <w:rFonts w:ascii="Symbol" w:hAnsi="Symbol" w:hint="default"/>
+      </w:rPr>
+    </w:lvl>
+    <w:lvl w:ilvl="7" w:tplc="04090003" w:tentative="1">
+      <w:start w:val="1"/>
+      <w:numFmt w:val="bullet"/>
+      <w:lvlText w:val="o"/>
+      <w:lvlJc w:val="left"/>
+      <w:pPr>
+        <w:ind w:left="5760" w:hanging="360"/>
+      </w:pPr>
+      <w:rPr>
+        <w:rFonts w:ascii="Courier New" w:hAnsi="Courier New" w:cs="Courier New" w:hint="default"/>
+      </w:rPr>
+    </w:lvl>
+    <w:lvl w:ilvl="8" w:tplc="04090005" w:tentative="1">
+      <w:start w:val="1"/>
+      <w:numFmt w:val="bullet"/>
+      <w:lvlText w:val=""/>
+      <w:lvlJc w:val="left"/>
+      <w:pPr>
+        <w:ind w:left="6480" w:hanging="360"/>
+      </w:pPr>
+      <w:rPr>
+        <w:rFonts w:ascii="Wingdings" w:hAnsi="Wingdings" w:hint="default"/>
+      </w:rPr>
+    </w:lvl>
+  </w:abstractNum>
+  <w:abstractNum w:abstractNumId="3" w15:restartNumberingAfterBreak="0">
     <w:nsid w:val="06922DAE"/>
     <w:multiLevelType w:val="hybridMultilevel"/>
     <w:tmpl w:val="6CB01E2A"/>
@@ -11112,7 +13017,7 @@
       </w:rPr>
     </w:lvl>
   </w:abstractNum>
-  <w:abstractNum w:abstractNumId="3" w15:restartNumberingAfterBreak="0">
+  <w:abstractNum w:abstractNumId="4" w15:restartNumberingAfterBreak="0">
     <w:nsid w:val="07905645"/>
     <w:multiLevelType w:val="hybridMultilevel"/>
     <w:tmpl w:val="C3B46F2E"/>
@@ -11225,7 +13130,7 @@
       </w:rPr>
     </w:lvl>
   </w:abstractNum>
-  <w:abstractNum w:abstractNumId="4" w15:restartNumberingAfterBreak="0">
+  <w:abstractNum w:abstractNumId="5" w15:restartNumberingAfterBreak="0">
     <w:nsid w:val="081820A3"/>
     <w:multiLevelType w:val="hybridMultilevel"/>
     <w:tmpl w:val="8424F7A2"/>
@@ -11338,7 +13243,7 @@
       </w:rPr>
     </w:lvl>
   </w:abstractNum>
-  <w:abstractNum w:abstractNumId="5" w15:restartNumberingAfterBreak="0">
+  <w:abstractNum w:abstractNumId="6" w15:restartNumberingAfterBreak="0">
     <w:nsid w:val="08654AA1"/>
     <w:multiLevelType w:val="hybridMultilevel"/>
     <w:tmpl w:val="34DC5816"/>
@@ -11451,7 +13356,7 @@
       </w:rPr>
     </w:lvl>
   </w:abstractNum>
-  <w:abstractNum w:abstractNumId="6" w15:restartNumberingAfterBreak="0">
+  <w:abstractNum w:abstractNumId="7" w15:restartNumberingAfterBreak="0">
     <w:nsid w:val="0DEB1CFA"/>
     <w:multiLevelType w:val="hybridMultilevel"/>
     <w:tmpl w:val="90EE6186"/>
@@ -11564,7 +13469,7 @@
       </w:rPr>
     </w:lvl>
   </w:abstractNum>
-  <w:abstractNum w:abstractNumId="7" w15:restartNumberingAfterBreak="0">
+  <w:abstractNum w:abstractNumId="8" w15:restartNumberingAfterBreak="0">
     <w:nsid w:val="0E266E30"/>
     <w:multiLevelType w:val="multilevel"/>
     <w:tmpl w:val="E0FA5454"/>
@@ -11713,7 +13618,7 @@
       </w:rPr>
     </w:lvl>
   </w:abstractNum>
-  <w:abstractNum w:abstractNumId="8" w15:restartNumberingAfterBreak="0">
+  <w:abstractNum w:abstractNumId="9" w15:restartNumberingAfterBreak="0">
     <w:nsid w:val="111D3D05"/>
     <w:multiLevelType w:val="hybridMultilevel"/>
     <w:tmpl w:val="FC640E7A"/>
@@ -11826,7 +13731,7 @@
       </w:rPr>
     </w:lvl>
   </w:abstractNum>
-  <w:abstractNum w:abstractNumId="9" w15:restartNumberingAfterBreak="0">
+  <w:abstractNum w:abstractNumId="10" w15:restartNumberingAfterBreak="0">
     <w:nsid w:val="154C487A"/>
     <w:multiLevelType w:val="hybridMultilevel"/>
     <w:tmpl w:val="D0CA6D68"/>
@@ -11939,7 +13844,7 @@
       </w:rPr>
     </w:lvl>
   </w:abstractNum>
-  <w:abstractNum w:abstractNumId="10" w15:restartNumberingAfterBreak="0">
+  <w:abstractNum w:abstractNumId="11" w15:restartNumberingAfterBreak="0">
     <w:nsid w:val="16FA3AA9"/>
     <w:multiLevelType w:val="multilevel"/>
     <w:tmpl w:val="5D26E944"/>
@@ -12088,7 +13993,7 @@
       </w:rPr>
     </w:lvl>
   </w:abstractNum>
-  <w:abstractNum w:abstractNumId="11" w15:restartNumberingAfterBreak="0">
+  <w:abstractNum w:abstractNumId="12" w15:restartNumberingAfterBreak="0">
     <w:nsid w:val="1A1C4C36"/>
     <w:multiLevelType w:val="hybridMultilevel"/>
     <w:tmpl w:val="F176D49E"/>
@@ -12201,7 +14106,7 @@
       </w:rPr>
     </w:lvl>
   </w:abstractNum>
-  <w:abstractNum w:abstractNumId="12" w15:restartNumberingAfterBreak="0">
+  <w:abstractNum w:abstractNumId="13" w15:restartNumberingAfterBreak="0">
     <w:nsid w:val="1A8234F4"/>
     <w:multiLevelType w:val="hybridMultilevel"/>
     <w:tmpl w:val="5AA6242C"/>
@@ -12342,7 +14247,7 @@
       </w:rPr>
     </w:lvl>
   </w:abstractNum>
-  <w:abstractNum w:abstractNumId="13" w15:restartNumberingAfterBreak="0">
+  <w:abstractNum w:abstractNumId="14" w15:restartNumberingAfterBreak="0">
     <w:nsid w:val="1D480D99"/>
     <w:multiLevelType w:val="hybridMultilevel"/>
     <w:tmpl w:val="355EAFC0"/>
@@ -12434,7 +14339,120 @@
       </w:pPr>
     </w:lvl>
   </w:abstractNum>
-  <w:abstractNum w:abstractNumId="14" w15:restartNumberingAfterBreak="0">
+  <w:abstractNum w:abstractNumId="15" w15:restartNumberingAfterBreak="0">
+    <w:nsid w:val="1D5B63B7"/>
+    <w:multiLevelType w:val="hybridMultilevel"/>
+    <w:tmpl w:val="4AA27DF4"/>
+    <w:lvl w:ilvl="0" w:tplc="04090001">
+      <w:start w:val="1"/>
+      <w:numFmt w:val="bullet"/>
+      <w:lvlText w:val=""/>
+      <w:lvlJc w:val="left"/>
+      <w:pPr>
+        <w:ind w:left="720" w:hanging="360"/>
+      </w:pPr>
+      <w:rPr>
+        <w:rFonts w:ascii="Symbol" w:hAnsi="Symbol" w:hint="default"/>
+      </w:rPr>
+    </w:lvl>
+    <w:lvl w:ilvl="1" w:tplc="04090003" w:tentative="1">
+      <w:start w:val="1"/>
+      <w:numFmt w:val="bullet"/>
+      <w:lvlText w:val="o"/>
+      <w:lvlJc w:val="left"/>
+      <w:pPr>
+        <w:ind w:left="1440" w:hanging="360"/>
+      </w:pPr>
+      <w:rPr>
+        <w:rFonts w:ascii="Courier New" w:hAnsi="Courier New" w:cs="Courier New" w:hint="default"/>
+      </w:rPr>
+    </w:lvl>
+    <w:lvl w:ilvl="2" w:tplc="04090005" w:tentative="1">
+      <w:start w:val="1"/>
+      <w:numFmt w:val="bullet"/>
+      <w:lvlText w:val=""/>
+      <w:lvlJc w:val="left"/>
+      <w:pPr>
+        <w:ind w:left="2160" w:hanging="360"/>
+      </w:pPr>
+      <w:rPr>
+        <w:rFonts w:ascii="Wingdings" w:hAnsi="Wingdings" w:hint="default"/>
+      </w:rPr>
+    </w:lvl>
+    <w:lvl w:ilvl="3" w:tplc="04090001" w:tentative="1">
+      <w:start w:val="1"/>
+      <w:numFmt w:val="bullet"/>
+      <w:lvlText w:val=""/>
+      <w:lvlJc w:val="left"/>
+      <w:pPr>
+        <w:ind w:left="2880" w:hanging="360"/>
+      </w:pPr>
+      <w:rPr>
+        <w:rFonts w:ascii="Symbol" w:hAnsi="Symbol" w:hint="default"/>
+      </w:rPr>
+    </w:lvl>
+    <w:lvl w:ilvl="4" w:tplc="04090003" w:tentative="1">
+      <w:start w:val="1"/>
+      <w:numFmt w:val="bullet"/>
+      <w:lvlText w:val="o"/>
+      <w:lvlJc w:val="left"/>
+      <w:pPr>
+        <w:ind w:left="3600" w:hanging="360"/>
+      </w:pPr>
+      <w:rPr>
+        <w:rFonts w:ascii="Courier New" w:hAnsi="Courier New" w:cs="Courier New" w:hint="default"/>
+      </w:rPr>
+    </w:lvl>
+    <w:lvl w:ilvl="5" w:tplc="04090005" w:tentative="1">
+      <w:start w:val="1"/>
+      <w:numFmt w:val="bullet"/>
+      <w:lvlText w:val=""/>
+      <w:lvlJc w:val="left"/>
+      <w:pPr>
+        <w:ind w:left="4320" w:hanging="360"/>
+      </w:pPr>
+      <w:rPr>
+        <w:rFonts w:ascii="Wingdings" w:hAnsi="Wingdings" w:hint="default"/>
+      </w:rPr>
+    </w:lvl>
+    <w:lvl w:ilvl="6" w:tplc="04090001" w:tentative="1">
+      <w:start w:val="1"/>
+      <w:numFmt w:val="bullet"/>
+      <w:lvlText w:val=""/>
+      <w:lvlJc w:val="left"/>
+      <w:pPr>
+        <w:ind w:left="5040" w:hanging="360"/>
+      </w:pPr>
+      <w:rPr>
+        <w:rFonts w:ascii="Symbol" w:hAnsi="Symbol" w:hint="default"/>
+      </w:rPr>
+    </w:lvl>
+    <w:lvl w:ilvl="7" w:tplc="04090003" w:tentative="1">
+      <w:start w:val="1"/>
+      <w:numFmt w:val="bullet"/>
+      <w:lvlText w:val="o"/>
+      <w:lvlJc w:val="left"/>
+      <w:pPr>
+        <w:ind w:left="5760" w:hanging="360"/>
+      </w:pPr>
+      <w:rPr>
+        <w:rFonts w:ascii="Courier New" w:hAnsi="Courier New" w:cs="Courier New" w:hint="default"/>
+      </w:rPr>
+    </w:lvl>
+    <w:lvl w:ilvl="8" w:tplc="04090005" w:tentative="1">
+      <w:start w:val="1"/>
+      <w:numFmt w:val="bullet"/>
+      <w:lvlText w:val=""/>
+      <w:lvlJc w:val="left"/>
+      <w:pPr>
+        <w:ind w:left="6480" w:hanging="360"/>
+      </w:pPr>
+      <w:rPr>
+        <w:rFonts w:ascii="Wingdings" w:hAnsi="Wingdings" w:hint="default"/>
+      </w:rPr>
+    </w:lvl>
+  </w:abstractNum>
+  <w:abstractNum w:abstractNumId="16" w15:restartNumberingAfterBreak="0">
     <w:nsid w:val="1E2F1ED8"/>
     <w:multiLevelType w:val="hybridMultilevel"/>
     <w:tmpl w:val="00B202B4"/>
@@ -12547,7 +14565,7 @@
       </w:rPr>
     </w:lvl>
   </w:abstractNum>
-  <w:abstractNum w:abstractNumId="15" w15:restartNumberingAfterBreak="0">
+  <w:abstractNum w:abstractNumId="17" w15:restartNumberingAfterBreak="0">
     <w:nsid w:val="22C50E12"/>
     <w:multiLevelType w:val="hybridMultilevel"/>
     <w:tmpl w:val="EB442BD6"/>
@@ -12659,7 +14677,7 @@
       </w:rPr>
     </w:lvl>
   </w:abstractNum>
-  <w:abstractNum w:abstractNumId="16" w15:restartNumberingAfterBreak="0">
+  <w:abstractNum w:abstractNumId="18" w15:restartNumberingAfterBreak="0">
     <w:nsid w:val="24993833"/>
     <w:multiLevelType w:val="hybridMultilevel"/>
     <w:tmpl w:val="88B04640"/>
@@ -12772,7 +14790,7 @@
       </w:rPr>
     </w:lvl>
   </w:abstractNum>
-  <w:abstractNum w:abstractNumId="17" w15:restartNumberingAfterBreak="0">
+  <w:abstractNum w:abstractNumId="19" w15:restartNumberingAfterBreak="0">
     <w:nsid w:val="26D20567"/>
     <w:multiLevelType w:val="hybridMultilevel"/>
     <w:tmpl w:val="E9981BE0"/>
@@ -12885,7 +14903,120 @@
       </w:rPr>
     </w:lvl>
   </w:abstractNum>
-  <w:abstractNum w:abstractNumId="18" w15:restartNumberingAfterBreak="0">
+  <w:abstractNum w:abstractNumId="20" w15:restartNumberingAfterBreak="0">
+    <w:nsid w:val="279B246E"/>
+    <w:multiLevelType w:val="hybridMultilevel"/>
+    <w:tmpl w:val="743E0202"/>
+    <w:lvl w:ilvl="0" w:tplc="04090001">
+      <w:start w:val="1"/>
+      <w:numFmt w:val="bullet"/>
+      <w:lvlText w:val=""/>
+      <w:lvlJc w:val="left"/>
+      <w:pPr>
+        <w:ind w:left="720" w:hanging="360"/>
+      </w:pPr>
+      <w:rPr>
+        <w:rFonts w:ascii="Symbol" w:hAnsi="Symbol" w:hint="default"/>
+      </w:rPr>
+    </w:lvl>
+    <w:lvl w:ilvl="1" w:tplc="04090003" w:tentative="1">
+      <w:start w:val="1"/>
+      <w:numFmt w:val="bullet"/>
+      <w:lvlText w:val="o"/>
+      <w:lvlJc w:val="left"/>
+      <w:pPr>
+        <w:ind w:left="1440" w:hanging="360"/>
+      </w:pPr>
+      <w:rPr>
+        <w:rFonts w:ascii="Courier New" w:hAnsi="Courier New" w:cs="Courier New" w:hint="default"/>
+      </w:rPr>
+    </w:lvl>
+    <w:lvl w:ilvl="2" w:tplc="04090005" w:tentative="1">
+      <w:start w:val="1"/>
+      <w:numFmt w:val="bullet"/>
+      <w:lvlText w:val=""/>
+      <w:lvlJc w:val="left"/>
+      <w:pPr>
+        <w:ind w:left="2160" w:hanging="360"/>
+      </w:pPr>
+      <w:rPr>
+        <w:rFonts w:ascii="Wingdings" w:hAnsi="Wingdings" w:hint="default"/>
+      </w:rPr>
+    </w:lvl>
+    <w:lvl w:ilvl="3" w:tplc="04090001" w:tentative="1">
+      <w:start w:val="1"/>
+      <w:numFmt w:val="bullet"/>
+      <w:lvlText w:val=""/>
+      <w:lvlJc w:val="left"/>
+      <w:pPr>
+        <w:ind w:left="2880" w:hanging="360"/>
+      </w:pPr>
+      <w:rPr>
+        <w:rFonts w:ascii="Symbol" w:hAnsi="Symbol" w:hint="default"/>
+      </w:rPr>
+    </w:lvl>
+    <w:lvl w:ilvl="4" w:tplc="04090003" w:tentative="1">
+      <w:start w:val="1"/>
+      <w:numFmt w:val="bullet"/>
+      <w:lvlText w:val="o"/>
+      <w:lvlJc w:val="left"/>
+      <w:pPr>
+        <w:ind w:left="3600" w:hanging="360"/>
+      </w:pPr>
+      <w:rPr>
+        <w:rFonts w:ascii="Courier New" w:hAnsi="Courier New" w:cs="Courier New" w:hint="default"/>
+      </w:rPr>
+    </w:lvl>
+    <w:lvl w:ilvl="5" w:tplc="04090005" w:tentative="1">
+      <w:start w:val="1"/>
+      <w:numFmt w:val="bullet"/>
+      <w:lvlText w:val=""/>
+      <w:lvlJc w:val="left"/>
+      <w:pPr>
+        <w:ind w:left="4320" w:hanging="360"/>
+      </w:pPr>
+      <w:rPr>
+        <w:rFonts w:ascii="Wingdings" w:hAnsi="Wingdings" w:hint="default"/>
+      </w:rPr>
+    </w:lvl>
+    <w:lvl w:ilvl="6" w:tplc="04090001" w:tentative="1">
+      <w:start w:val="1"/>
+      <w:numFmt w:val="bullet"/>
+      <w:lvlText w:val=""/>
+      <w:lvlJc w:val="left"/>
+      <w:pPr>
+        <w:ind w:left="5040" w:hanging="360"/>
+      </w:pPr>
+      <w:rPr>
+        <w:rFonts w:ascii="Symbol" w:hAnsi="Symbol" w:hint="default"/>
+      </w:rPr>
+    </w:lvl>
+    <w:lvl w:ilvl="7" w:tplc="04090003" w:tentative="1">
+      <w:start w:val="1"/>
+      <w:numFmt w:val="bullet"/>
+      <w:lvlText w:val="o"/>
+      <w:lvlJc w:val="left"/>
+      <w:pPr>
+        <w:ind w:left="5760" w:hanging="360"/>
+      </w:pPr>
+      <w:rPr>
+        <w:rFonts w:ascii="Courier New" w:hAnsi="Courier New" w:cs="Courier New" w:hint="default"/>
+      </w:rPr>
+    </w:lvl>
+    <w:lvl w:ilvl="8" w:tplc="04090005" w:tentative="1">
+      <w:start w:val="1"/>
+      <w:numFmt w:val="bullet"/>
+      <w:lvlText w:val=""/>
+      <w:lvlJc w:val="left"/>
+      <w:pPr>
+        <w:ind w:left="6480" w:hanging="360"/>
+      </w:pPr>
+      <w:rPr>
+        <w:rFonts w:ascii="Wingdings" w:hAnsi="Wingdings" w:hint="default"/>
+      </w:rPr>
+    </w:lvl>
+  </w:abstractNum>
+  <w:abstractNum w:abstractNumId="21" w15:restartNumberingAfterBreak="0">
     <w:nsid w:val="27DB2F8F"/>
     <w:multiLevelType w:val="hybridMultilevel"/>
     <w:tmpl w:val="CA9A2BD6"/>
@@ -12998,7 +15129,7 @@
       </w:rPr>
     </w:lvl>
   </w:abstractNum>
-  <w:abstractNum w:abstractNumId="19" w15:restartNumberingAfterBreak="0">
+  <w:abstractNum w:abstractNumId="22" w15:restartNumberingAfterBreak="0">
     <w:nsid w:val="2BA637E5"/>
     <w:multiLevelType w:val="hybridMultilevel"/>
     <w:tmpl w:val="F906121C"/>
@@ -13084,7 +15215,7 @@
       </w:pPr>
     </w:lvl>
   </w:abstractNum>
-  <w:abstractNum w:abstractNumId="20" w15:restartNumberingAfterBreak="0">
+  <w:abstractNum w:abstractNumId="23" w15:restartNumberingAfterBreak="0">
     <w:nsid w:val="2D8A3D78"/>
     <w:multiLevelType w:val="hybridMultilevel"/>
     <w:tmpl w:val="15F6EE7E"/>
@@ -13197,7 +15328,7 @@
       </w:rPr>
     </w:lvl>
   </w:abstractNum>
-  <w:abstractNum w:abstractNumId="21" w15:restartNumberingAfterBreak="0">
+  <w:abstractNum w:abstractNumId="24" w15:restartNumberingAfterBreak="0">
     <w:nsid w:val="2DD804E3"/>
     <w:multiLevelType w:val="hybridMultilevel"/>
     <w:tmpl w:val="57085484"/>
@@ -13310,7 +15441,7 @@
       </w:rPr>
     </w:lvl>
   </w:abstractNum>
-  <w:abstractNum w:abstractNumId="22" w15:restartNumberingAfterBreak="0">
+  <w:abstractNum w:abstractNumId="25" w15:restartNumberingAfterBreak="0">
     <w:nsid w:val="2F284452"/>
     <w:multiLevelType w:val="multilevel"/>
     <w:tmpl w:val="68D64944"/>
@@ -13459,7 +15590,7 @@
       </w:rPr>
     </w:lvl>
   </w:abstractNum>
-  <w:abstractNum w:abstractNumId="23" w15:restartNumberingAfterBreak="0">
+  <w:abstractNum w:abstractNumId="26" w15:restartNumberingAfterBreak="0">
     <w:nsid w:val="3086411E"/>
     <w:multiLevelType w:val="hybridMultilevel"/>
     <w:tmpl w:val="C2C4655A"/>
@@ -13576,7 +15707,7 @@
       </w:pPr>
     </w:lvl>
   </w:abstractNum>
-  <w:abstractNum w:abstractNumId="24" w15:restartNumberingAfterBreak="0">
+  <w:abstractNum w:abstractNumId="27" w15:restartNumberingAfterBreak="0">
     <w:nsid w:val="31262F72"/>
     <w:multiLevelType w:val="hybridMultilevel"/>
     <w:tmpl w:val="CED69DE2"/>
@@ -13662,7 +15793,7 @@
       </w:pPr>
     </w:lvl>
   </w:abstractNum>
-  <w:abstractNum w:abstractNumId="25" w15:restartNumberingAfterBreak="0">
+  <w:abstractNum w:abstractNumId="28" w15:restartNumberingAfterBreak="0">
     <w:nsid w:val="35FD6911"/>
     <w:multiLevelType w:val="hybridMultilevel"/>
     <w:tmpl w:val="0D640EE6"/>
@@ -13775,7 +15906,7 @@
       </w:rPr>
     </w:lvl>
   </w:abstractNum>
-  <w:abstractNum w:abstractNumId="26" w15:restartNumberingAfterBreak="0">
+  <w:abstractNum w:abstractNumId="29" w15:restartNumberingAfterBreak="0">
     <w:nsid w:val="36AE7BEE"/>
     <w:multiLevelType w:val="hybridMultilevel"/>
     <w:tmpl w:val="6A1C54C2"/>
@@ -13916,7 +16047,7 @@
       </w:rPr>
     </w:lvl>
   </w:abstractNum>
-  <w:abstractNum w:abstractNumId="27" w15:restartNumberingAfterBreak="0">
+  <w:abstractNum w:abstractNumId="30" w15:restartNumberingAfterBreak="0">
     <w:nsid w:val="41922F01"/>
     <w:multiLevelType w:val="hybridMultilevel"/>
     <w:tmpl w:val="CED69DE2"/>
@@ -14002,7 +16133,120 @@
       </w:pPr>
     </w:lvl>
   </w:abstractNum>
-  <w:abstractNum w:abstractNumId="28" w15:restartNumberingAfterBreak="0">
+  <w:abstractNum w:abstractNumId="31" w15:restartNumberingAfterBreak="0">
+    <w:nsid w:val="44437754"/>
+    <w:multiLevelType w:val="hybridMultilevel"/>
+    <w:tmpl w:val="2BF6F366"/>
+    <w:lvl w:ilvl="0" w:tplc="04090001">
+      <w:start w:val="1"/>
+      <w:numFmt w:val="bullet"/>
+      <w:lvlText w:val=""/>
+      <w:lvlJc w:val="left"/>
+      <w:pPr>
+        <w:ind w:left="720" w:hanging="360"/>
+      </w:pPr>
+      <w:rPr>
+        <w:rFonts w:ascii="Symbol" w:hAnsi="Symbol" w:hint="default"/>
+      </w:rPr>
+    </w:lvl>
+    <w:lvl w:ilvl="1" w:tplc="04090003" w:tentative="1">
+      <w:start w:val="1"/>
+      <w:numFmt w:val="bullet"/>
+      <w:lvlText w:val="o"/>
+      <w:lvlJc w:val="left"/>
+      <w:pPr>
+        <w:ind w:left="1440" w:hanging="360"/>
+      </w:pPr>
+      <w:rPr>
+        <w:rFonts w:ascii="Courier New" w:hAnsi="Courier New" w:cs="Courier New" w:hint="default"/>
+      </w:rPr>
+    </w:lvl>
+    <w:lvl w:ilvl="2" w:tplc="04090005" w:tentative="1">
+      <w:start w:val="1"/>
+      <w:numFmt w:val="bullet"/>
+      <w:lvlText w:val=""/>
+      <w:lvlJc w:val="left"/>
+      <w:pPr>
+        <w:ind w:left="2160" w:hanging="360"/>
+      </w:pPr>
+      <w:rPr>
+        <w:rFonts w:ascii="Wingdings" w:hAnsi="Wingdings" w:hint="default"/>
+      </w:rPr>
+    </w:lvl>
+    <w:lvl w:ilvl="3" w:tplc="04090001" w:tentative="1">
+      <w:start w:val="1"/>
+      <w:numFmt w:val="bullet"/>
+      <w:lvlText w:val=""/>
+      <w:lvlJc w:val="left"/>
+      <w:pPr>
+        <w:ind w:left="2880" w:hanging="360"/>
+      </w:pPr>
+      <w:rPr>
+        <w:rFonts w:ascii="Symbol" w:hAnsi="Symbol" w:hint="default"/>
+      </w:rPr>
+    </w:lvl>
+    <w:lvl w:ilvl="4" w:tplc="04090003" w:tentative="1">
+      <w:start w:val="1"/>
+      <w:numFmt w:val="bullet"/>
+      <w:lvlText w:val="o"/>
+      <w:lvlJc w:val="left"/>
+      <w:pPr>
+        <w:ind w:left="3600" w:hanging="360"/>
+      </w:pPr>
+      <w:rPr>
+        <w:rFonts w:ascii="Courier New" w:hAnsi="Courier New" w:cs="Courier New" w:hint="default"/>
+      </w:rPr>
+    </w:lvl>
+    <w:lvl w:ilvl="5" w:tplc="04090005" w:tentative="1">
+      <w:start w:val="1"/>
+      <w:numFmt w:val="bullet"/>
+      <w:lvlText w:val=""/>
+      <w:lvlJc w:val="left"/>
+      <w:pPr>
+        <w:ind w:left="4320" w:hanging="360"/>
+      </w:pPr>
+      <w:rPr>
+        <w:rFonts w:ascii="Wingdings" w:hAnsi="Wingdings" w:hint="default"/>
+      </w:rPr>
+    </w:lvl>
+    <w:lvl w:ilvl="6" w:tplc="04090001" w:tentative="1">
+      <w:start w:val="1"/>
+      <w:numFmt w:val="bullet"/>
+      <w:lvlText w:val=""/>
+      <w:lvlJc w:val="left"/>
+      <w:pPr>
+        <w:ind w:left="5040" w:hanging="360"/>
+      </w:pPr>
+      <w:rPr>
+        <w:rFonts w:ascii="Symbol" w:hAnsi="Symbol" w:hint="default"/>
+      </w:rPr>
+    </w:lvl>
+    <w:lvl w:ilvl="7" w:tplc="04090003" w:tentative="1">
+      <w:start w:val="1"/>
+      <w:numFmt w:val="bullet"/>
+      <w:lvlText w:val="o"/>
+      <w:lvlJc w:val="left"/>
+      <w:pPr>
+        <w:ind w:left="5760" w:hanging="360"/>
+      </w:pPr>
+      <w:rPr>
+        <w:rFonts w:ascii="Courier New" w:hAnsi="Courier New" w:cs="Courier New" w:hint="default"/>
+      </w:rPr>
+    </w:lvl>
+    <w:lvl w:ilvl="8" w:tplc="04090005" w:tentative="1">
+      <w:start w:val="1"/>
+      <w:numFmt w:val="bullet"/>
+      <w:lvlText w:val=""/>
+      <w:lvlJc w:val="left"/>
+      <w:pPr>
+        <w:ind w:left="6480" w:hanging="360"/>
+      </w:pPr>
+      <w:rPr>
+        <w:rFonts w:ascii="Wingdings" w:hAnsi="Wingdings" w:hint="default"/>
+      </w:rPr>
+    </w:lvl>
+  </w:abstractNum>
+  <w:abstractNum w:abstractNumId="32" w15:restartNumberingAfterBreak="0">
     <w:nsid w:val="474565CA"/>
     <w:multiLevelType w:val="multilevel"/>
     <w:tmpl w:val="B95C9490"/>
@@ -14172,7 +16416,7 @@
       </w:rPr>
     </w:lvl>
   </w:abstractNum>
-  <w:abstractNum w:abstractNumId="29" w15:restartNumberingAfterBreak="0">
+  <w:abstractNum w:abstractNumId="33" w15:restartNumberingAfterBreak="0">
     <w:nsid w:val="5203797A"/>
     <w:multiLevelType w:val="hybridMultilevel"/>
     <w:tmpl w:val="FCAAAFC2"/>
@@ -14285,7 +16529,7 @@
       </w:rPr>
     </w:lvl>
   </w:abstractNum>
-  <w:abstractNum w:abstractNumId="30" w15:restartNumberingAfterBreak="0">
+  <w:abstractNum w:abstractNumId="34" w15:restartNumberingAfterBreak="0">
     <w:nsid w:val="59D92946"/>
     <w:multiLevelType w:val="multilevel"/>
     <w:tmpl w:val="4EBC12DA"/>
@@ -14434,7 +16678,120 @@
       </w:rPr>
     </w:lvl>
   </w:abstractNum>
-  <w:abstractNum w:abstractNumId="31" w15:restartNumberingAfterBreak="0">
+  <w:abstractNum w:abstractNumId="35" w15:restartNumberingAfterBreak="0">
+    <w:nsid w:val="5A5529AC"/>
+    <w:multiLevelType w:val="hybridMultilevel"/>
+    <w:tmpl w:val="B1386316"/>
+    <w:lvl w:ilvl="0" w:tplc="04090001">
+      <w:start w:val="1"/>
+      <w:numFmt w:val="bullet"/>
+      <w:lvlText w:val=""/>
+      <w:lvlJc w:val="left"/>
+      <w:pPr>
+        <w:ind w:left="720" w:hanging="360"/>
+      </w:pPr>
+      <w:rPr>
+        <w:rFonts w:ascii="Symbol" w:hAnsi="Symbol" w:hint="default"/>
+      </w:rPr>
+    </w:lvl>
+    <w:lvl w:ilvl="1" w:tplc="04090003" w:tentative="1">
+      <w:start w:val="1"/>
+      <w:numFmt w:val="bullet"/>
+      <w:lvlText w:val="o"/>
+      <w:lvlJc w:val="left"/>
+      <w:pPr>
+        <w:ind w:left="1440" w:hanging="360"/>
+      </w:pPr>
+      <w:rPr>
+        <w:rFonts w:ascii="Courier New" w:hAnsi="Courier New" w:cs="Courier New" w:hint="default"/>
+      </w:rPr>
+    </w:lvl>
+    <w:lvl w:ilvl="2" w:tplc="04090005" w:tentative="1">
+      <w:start w:val="1"/>
+      <w:numFmt w:val="bullet"/>
+      <w:lvlText w:val=""/>
+      <w:lvlJc w:val="left"/>
+      <w:pPr>
+        <w:ind w:left="2160" w:hanging="360"/>
+      </w:pPr>
+      <w:rPr>
+        <w:rFonts w:ascii="Wingdings" w:hAnsi="Wingdings" w:hint="default"/>
+      </w:rPr>
+    </w:lvl>
+    <w:lvl w:ilvl="3" w:tplc="04090001" w:tentative="1">
+      <w:start w:val="1"/>
+      <w:numFmt w:val="bullet"/>
+      <w:lvlText w:val=""/>
+      <w:lvlJc w:val="left"/>
+      <w:pPr>
+        <w:ind w:left="2880" w:hanging="360"/>
+      </w:pPr>
+      <w:rPr>
+        <w:rFonts w:ascii="Symbol" w:hAnsi="Symbol" w:hint="default"/>
+      </w:rPr>
+    </w:lvl>
+    <w:lvl w:ilvl="4" w:tplc="04090003" w:tentative="1">
+      <w:start w:val="1"/>
+      <w:numFmt w:val="bullet"/>
+      <w:lvlText w:val="o"/>
+      <w:lvlJc w:val="left"/>
+      <w:pPr>
+        <w:ind w:left="3600" w:hanging="360"/>
+      </w:pPr>
+      <w:rPr>
+        <w:rFonts w:ascii="Courier New" w:hAnsi="Courier New" w:cs="Courier New" w:hint="default"/>
+      </w:rPr>
+    </w:lvl>
+    <w:lvl w:ilvl="5" w:tplc="04090005" w:tentative="1">
+      <w:start w:val="1"/>
+      <w:numFmt w:val="bullet"/>
+      <w:lvlText w:val=""/>
+      <w:lvlJc w:val="left"/>
+      <w:pPr>
+        <w:ind w:left="4320" w:hanging="360"/>
+      </w:pPr>
+      <w:rPr>
+        <w:rFonts w:ascii="Wingdings" w:hAnsi="Wingdings" w:hint="default"/>
+      </w:rPr>
+    </w:lvl>
+    <w:lvl w:ilvl="6" w:tplc="04090001" w:tentative="1">
+      <w:start w:val="1"/>
+      <w:numFmt w:val="bullet"/>
+      <w:lvlText w:val=""/>
+      <w:lvlJc w:val="left"/>
+      <w:pPr>
+        <w:ind w:left="5040" w:hanging="360"/>
+      </w:pPr>
+      <w:rPr>
+        <w:rFonts w:ascii="Symbol" w:hAnsi="Symbol" w:hint="default"/>
+      </w:rPr>
+    </w:lvl>
+    <w:lvl w:ilvl="7" w:tplc="04090003" w:tentative="1">
+      <w:start w:val="1"/>
+      <w:numFmt w:val="bullet"/>
+      <w:lvlText w:val="o"/>
+      <w:lvlJc w:val="left"/>
+      <w:pPr>
+        <w:ind w:left="5760" w:hanging="360"/>
+      </w:pPr>
+      <w:rPr>
+        <w:rFonts w:ascii="Courier New" w:hAnsi="Courier New" w:cs="Courier New" w:hint="default"/>
+      </w:rPr>
+    </w:lvl>
+    <w:lvl w:ilvl="8" w:tplc="04090005" w:tentative="1">
+      <w:start w:val="1"/>
+      <w:numFmt w:val="bullet"/>
+      <w:lvlText w:val=""/>
+      <w:lvlJc w:val="left"/>
+      <w:pPr>
+        <w:ind w:left="6480" w:hanging="360"/>
+      </w:pPr>
+      <w:rPr>
+        <w:rFonts w:ascii="Wingdings" w:hAnsi="Wingdings" w:hint="default"/>
+      </w:rPr>
+    </w:lvl>
+  </w:abstractNum>
+  <w:abstractNum w:abstractNumId="36" w15:restartNumberingAfterBreak="0">
     <w:nsid w:val="5F9802EC"/>
     <w:multiLevelType w:val="hybridMultilevel"/>
     <w:tmpl w:val="7D9AF95E"/>
@@ -14547,7 +16904,7 @@
       </w:rPr>
     </w:lvl>
   </w:abstractNum>
-  <w:abstractNum w:abstractNumId="32" w15:restartNumberingAfterBreak="0">
+  <w:abstractNum w:abstractNumId="37" w15:restartNumberingAfterBreak="0">
     <w:nsid w:val="60D22920"/>
     <w:multiLevelType w:val="hybridMultilevel"/>
     <w:tmpl w:val="9E6E49C4"/>
@@ -14660,7 +17017,7 @@
       </w:rPr>
     </w:lvl>
   </w:abstractNum>
-  <w:abstractNum w:abstractNumId="33" w15:restartNumberingAfterBreak="0">
+  <w:abstractNum w:abstractNumId="38" w15:restartNumberingAfterBreak="0">
     <w:nsid w:val="69400423"/>
     <w:multiLevelType w:val="hybridMultilevel"/>
     <w:tmpl w:val="BB3A4388"/>
@@ -14773,7 +17130,7 @@
       </w:rPr>
     </w:lvl>
   </w:abstractNum>
-  <w:abstractNum w:abstractNumId="34" w15:restartNumberingAfterBreak="0">
+  <w:abstractNum w:abstractNumId="39" w15:restartNumberingAfterBreak="0">
     <w:nsid w:val="6B0E3DEE"/>
     <w:multiLevelType w:val="hybridMultilevel"/>
     <w:tmpl w:val="1B56FFEC"/>
@@ -14886,7 +17243,7 @@
       </w:rPr>
     </w:lvl>
   </w:abstractNum>
-  <w:abstractNum w:abstractNumId="35" w15:restartNumberingAfterBreak="0">
+  <w:abstractNum w:abstractNumId="40" w15:restartNumberingAfterBreak="0">
     <w:nsid w:val="6B5E4C5A"/>
     <w:multiLevelType w:val="multilevel"/>
     <w:tmpl w:val="9A5EA718"/>
@@ -15035,7 +17392,7 @@
       </w:rPr>
     </w:lvl>
   </w:abstractNum>
-  <w:abstractNum w:abstractNumId="36" w15:restartNumberingAfterBreak="0">
+  <w:abstractNum w:abstractNumId="41" w15:restartNumberingAfterBreak="0">
     <w:nsid w:val="745D6129"/>
     <w:multiLevelType w:val="hybridMultilevel"/>
     <w:tmpl w:val="6FC07274"/>
@@ -15148,7 +17505,7 @@
       </w:rPr>
     </w:lvl>
   </w:abstractNum>
-  <w:abstractNum w:abstractNumId="37" w15:restartNumberingAfterBreak="0">
+  <w:abstractNum w:abstractNumId="42" w15:restartNumberingAfterBreak="0">
     <w:nsid w:val="76D34DD0"/>
     <w:multiLevelType w:val="hybridMultilevel"/>
     <w:tmpl w:val="E93A0D20"/>
@@ -15288,7 +17645,7 @@
       </w:rPr>
     </w:lvl>
   </w:abstractNum>
-  <w:abstractNum w:abstractNumId="38" w15:restartNumberingAfterBreak="0">
+  <w:abstractNum w:abstractNumId="43" w15:restartNumberingAfterBreak="0">
     <w:nsid w:val="793C4DC6"/>
     <w:multiLevelType w:val="multilevel"/>
     <w:tmpl w:val="C826FF2E"/>
@@ -15401,7 +17758,7 @@
       </w:pPr>
     </w:lvl>
   </w:abstractNum>
-  <w:abstractNum w:abstractNumId="39" w15:restartNumberingAfterBreak="0">
+  <w:abstractNum w:abstractNumId="44" w15:restartNumberingAfterBreak="0">
     <w:nsid w:val="7951653B"/>
     <w:multiLevelType w:val="multilevel"/>
     <w:tmpl w:val="9790D900"/>
@@ -15550,7 +17907,7 @@
       </w:rPr>
     </w:lvl>
   </w:abstractNum>
-  <w:abstractNum w:abstractNumId="40" w15:restartNumberingAfterBreak="0">
+  <w:abstractNum w:abstractNumId="45" w15:restartNumberingAfterBreak="0">
     <w:nsid w:val="798A0109"/>
     <w:multiLevelType w:val="hybridMultilevel"/>
     <w:tmpl w:val="D62E3C20"/>
@@ -15663,128 +18020,259 @@
       </w:rPr>
     </w:lvl>
   </w:abstractNum>
+  <w:abstractNum w:abstractNumId="46" w15:restartNumberingAfterBreak="0">
+    <w:nsid w:val="7A321800"/>
+    <w:multiLevelType w:val="hybridMultilevel"/>
+    <w:tmpl w:val="EA8232EC"/>
+    <w:lvl w:ilvl="0" w:tplc="04090001">
+      <w:start w:val="1"/>
+      <w:numFmt w:val="bullet"/>
+      <w:lvlText w:val=""/>
+      <w:lvlJc w:val="left"/>
+      <w:pPr>
+        <w:ind w:left="720" w:hanging="360"/>
+      </w:pPr>
+      <w:rPr>
+        <w:rFonts w:ascii="Symbol" w:hAnsi="Symbol" w:hint="default"/>
+      </w:rPr>
+    </w:lvl>
+    <w:lvl w:ilvl="1" w:tplc="04090003" w:tentative="1">
+      <w:start w:val="1"/>
+      <w:numFmt w:val="bullet"/>
+      <w:lvlText w:val="o"/>
+      <w:lvlJc w:val="left"/>
+      <w:pPr>
+        <w:ind w:left="1440" w:hanging="360"/>
+      </w:pPr>
+      <w:rPr>
+        <w:rFonts w:ascii="Courier New" w:hAnsi="Courier New" w:cs="Courier New" w:hint="default"/>
+      </w:rPr>
+    </w:lvl>
+    <w:lvl w:ilvl="2" w:tplc="04090005" w:tentative="1">
+      <w:start w:val="1"/>
+      <w:numFmt w:val="bullet"/>
+      <w:lvlText w:val=""/>
+      <w:lvlJc w:val="left"/>
+      <w:pPr>
+        <w:ind w:left="2160" w:hanging="360"/>
+      </w:pPr>
+      <w:rPr>
+        <w:rFonts w:ascii="Wingdings" w:hAnsi="Wingdings" w:hint="default"/>
+      </w:rPr>
+    </w:lvl>
+    <w:lvl w:ilvl="3" w:tplc="04090001" w:tentative="1">
+      <w:start w:val="1"/>
+      <w:numFmt w:val="bullet"/>
+      <w:lvlText w:val=""/>
+      <w:lvlJc w:val="left"/>
+      <w:pPr>
+        <w:ind w:left="2880" w:hanging="360"/>
+      </w:pPr>
+      <w:rPr>
+        <w:rFonts w:ascii="Symbol" w:hAnsi="Symbol" w:hint="default"/>
+      </w:rPr>
+    </w:lvl>
+    <w:lvl w:ilvl="4" w:tplc="04090003" w:tentative="1">
+      <w:start w:val="1"/>
+      <w:numFmt w:val="bullet"/>
+      <w:lvlText w:val="o"/>
+      <w:lvlJc w:val="left"/>
+      <w:pPr>
+        <w:ind w:left="3600" w:hanging="360"/>
+      </w:pPr>
+      <w:rPr>
+        <w:rFonts w:ascii="Courier New" w:hAnsi="Courier New" w:cs="Courier New" w:hint="default"/>
+      </w:rPr>
+    </w:lvl>
+    <w:lvl w:ilvl="5" w:tplc="04090005" w:tentative="1">
+      <w:start w:val="1"/>
+      <w:numFmt w:val="bullet"/>
+      <w:lvlText w:val=""/>
+      <w:lvlJc w:val="left"/>
+      <w:pPr>
+        <w:ind w:left="4320" w:hanging="360"/>
+      </w:pPr>
+      <w:rPr>
+        <w:rFonts w:ascii="Wingdings" w:hAnsi="Wingdings" w:hint="default"/>
+      </w:rPr>
+    </w:lvl>
+    <w:lvl w:ilvl="6" w:tplc="04090001" w:tentative="1">
+      <w:start w:val="1"/>
+      <w:numFmt w:val="bullet"/>
+      <w:lvlText w:val=""/>
+      <w:lvlJc w:val="left"/>
+      <w:pPr>
+        <w:ind w:left="5040" w:hanging="360"/>
+      </w:pPr>
+      <w:rPr>
+        <w:rFonts w:ascii="Symbol" w:hAnsi="Symbol" w:hint="default"/>
+      </w:rPr>
+    </w:lvl>
+    <w:lvl w:ilvl="7" w:tplc="04090003" w:tentative="1">
+      <w:start w:val="1"/>
+      <w:numFmt w:val="bullet"/>
+      <w:lvlText w:val="o"/>
+      <w:lvlJc w:val="left"/>
+      <w:pPr>
+        <w:ind w:left="5760" w:hanging="360"/>
+      </w:pPr>
+      <w:rPr>
+        <w:rFonts w:ascii="Courier New" w:hAnsi="Courier New" w:cs="Courier New" w:hint="default"/>
+      </w:rPr>
+    </w:lvl>
+    <w:lvl w:ilvl="8" w:tplc="04090005" w:tentative="1">
+      <w:start w:val="1"/>
+      <w:numFmt w:val="bullet"/>
+      <w:lvlText w:val=""/>
+      <w:lvlJc w:val="left"/>
+      <w:pPr>
+        <w:ind w:left="6480" w:hanging="360"/>
+      </w:pPr>
+      <w:rPr>
+        <w:rFonts w:ascii="Wingdings" w:hAnsi="Wingdings" w:hint="default"/>
+      </w:rPr>
+    </w:lvl>
+  </w:abstractNum>
   <w:num w:numId="1">
-    <w:abstractNumId w:val="28"/>
+    <w:abstractNumId w:val="32"/>
   </w:num>
   <w:num w:numId="2">
-    <w:abstractNumId w:val="23"/>
+    <w:abstractNumId w:val="26"/>
   </w:num>
   <w:num w:numId="3">
-    <w:abstractNumId w:val="37"/>
+    <w:abstractNumId w:val="42"/>
   </w:num>
   <w:num w:numId="4">
-    <w:abstractNumId w:val="26"/>
+    <w:abstractNumId w:val="29"/>
   </w:num>
   <w:num w:numId="5">
-    <w:abstractNumId w:val="12"/>
+    <w:abstractNumId w:val="13"/>
   </w:num>
   <w:num w:numId="6">
-    <w:abstractNumId w:val="30"/>
+    <w:abstractNumId w:val="34"/>
   </w:num>
   <w:num w:numId="7">
-    <w:abstractNumId w:val="39"/>
+    <w:abstractNumId w:val="44"/>
   </w:num>
   <w:num w:numId="8">
-    <w:abstractNumId w:val="22"/>
+    <w:abstractNumId w:val="25"/>
   </w:num>
   <w:num w:numId="9">
     <w:abstractNumId w:val="0"/>
   </w:num>
   <w:num w:numId="10">
-    <w:abstractNumId w:val="29"/>
+    <w:abstractNumId w:val="33"/>
   </w:num>
   <w:num w:numId="11">
+    <w:abstractNumId w:val="5"/>
+  </w:num>
+  <w:num w:numId="12">
+    <w:abstractNumId w:val="40"/>
+  </w:num>
+  <w:num w:numId="13">
+    <w:abstractNumId w:val="43"/>
+  </w:num>
+  <w:num w:numId="14">
+    <w:abstractNumId w:val="8"/>
+  </w:num>
+  <w:num w:numId="15">
+    <w:abstractNumId w:val="27"/>
+  </w:num>
+  <w:num w:numId="16">
+    <w:abstractNumId w:val="19"/>
+  </w:num>
+  <w:num w:numId="17">
+    <w:abstractNumId w:val="24"/>
+  </w:num>
+  <w:num w:numId="18">
+    <w:abstractNumId w:val="36"/>
+  </w:num>
+  <w:num w:numId="19">
+    <w:abstractNumId w:val="28"/>
+  </w:num>
+  <w:num w:numId="20">
+    <w:abstractNumId w:val="30"/>
+  </w:num>
+  <w:num w:numId="21">
     <w:abstractNumId w:val="4"/>
   </w:num>
-  <w:num w:numId="12">
-    <w:abstractNumId w:val="35"/>
-  </w:num>
-  <w:num w:numId="13">
-    <w:abstractNumId w:val="38"/>
-  </w:num>
-  <w:num w:numId="14">
-    <w:abstractNumId w:val="7"/>
-  </w:num>
-  <w:num w:numId="15">
-    <w:abstractNumId w:val="24"/>
-  </w:num>
-  <w:num w:numId="16">
-    <w:abstractNumId w:val="17"/>
-  </w:num>
-  <w:num w:numId="17">
-    <w:abstractNumId w:val="21"/>
-  </w:num>
-  <w:num w:numId="18">
-    <w:abstractNumId w:val="31"/>
-  </w:num>
-  <w:num w:numId="19">
-    <w:abstractNumId w:val="25"/>
-  </w:num>
-  <w:num w:numId="20">
-    <w:abstractNumId w:val="27"/>
-  </w:num>
-  <w:num w:numId="21">
-    <w:abstractNumId w:val="3"/>
-  </w:num>
   <w:num w:numId="22">
-    <w:abstractNumId w:val="13"/>
+    <w:abstractNumId w:val="14"/>
   </w:num>
   <w:num w:numId="23">
     <w:abstractNumId w:val="1"/>
   </w:num>
   <w:num w:numId="24">
+    <w:abstractNumId w:val="10"/>
+  </w:num>
+  <w:num w:numId="25">
+    <w:abstractNumId w:val="23"/>
+  </w:num>
+  <w:num w:numId="26">
+    <w:abstractNumId w:val="21"/>
+  </w:num>
+  <w:num w:numId="27">
+    <w:abstractNumId w:val="37"/>
+  </w:num>
+  <w:num w:numId="28">
+    <w:abstractNumId w:val="39"/>
+  </w:num>
+  <w:num w:numId="29">
+    <w:abstractNumId w:val="17"/>
+  </w:num>
+  <w:num w:numId="30">
     <w:abstractNumId w:val="9"/>
   </w:num>
-  <w:num w:numId="25">
-    <w:abstractNumId w:val="20"/>
+  <w:num w:numId="31">
+    <w:abstractNumId w:val="45"/>
   </w:num>
-  <w:num w:numId="26">
+  <w:num w:numId="32">
+    <w:abstractNumId w:val="38"/>
+  </w:num>
+  <w:num w:numId="33">
     <w:abstractNumId w:val="18"/>
   </w:num>
-  <w:num w:numId="27">
-    <w:abstractNumId w:val="32"/>
+  <w:num w:numId="34">
+    <w:abstractNumId w:val="7"/>
   </w:num>
-  <w:num w:numId="28">
-    <w:abstractNumId w:val="34"/>
+  <w:num w:numId="35">
+    <w:abstractNumId w:val="6"/>
   </w:num>
-  <w:num w:numId="29">
+  <w:num w:numId="36">
+    <w:abstractNumId w:val="16"/>
+  </w:num>
+  <w:num w:numId="37">
+    <w:abstractNumId w:val="3"/>
+  </w:num>
+  <w:num w:numId="38">
+    <w:abstractNumId w:val="22"/>
+  </w:num>
+  <w:num w:numId="39">
+    <w:abstractNumId w:val="11"/>
+  </w:num>
+  <w:num w:numId="40">
+    <w:abstractNumId w:val="12"/>
+  </w:num>
+  <w:num w:numId="41">
+    <w:abstractNumId w:val="41"/>
+  </w:num>
+  <w:num w:numId="42">
     <w:abstractNumId w:val="15"/>
   </w:num>
-  <w:num w:numId="30">
-    <w:abstractNumId w:val="8"/>
-  </w:num>
-  <w:num w:numId="31">
-    <w:abstractNumId w:val="40"/>
-  </w:num>
-  <w:num w:numId="32">
-    <w:abstractNumId w:val="33"/>
-  </w:num>
-  <w:num w:numId="33">
-    <w:abstractNumId w:val="16"/>
-  </w:num>
-  <w:num w:numId="34">
-    <w:abstractNumId w:val="6"/>
-  </w:num>
-  <w:num w:numId="35">
-    <w:abstractNumId w:val="5"/>
-  </w:num>
-  <w:num w:numId="36">
-    <w:abstractNumId w:val="14"/>
-  </w:num>
-  <w:num w:numId="37">
+  <w:num w:numId="43">
     <w:abstractNumId w:val="2"/>
   </w:num>
-  <w:num w:numId="38">
-    <w:abstractNumId w:val="19"/>
+  <w:num w:numId="44">
+    <w:abstractNumId w:val="35"/>
   </w:num>
-  <w:num w:numId="39">
-    <w:abstractNumId w:val="10"/>
+  <w:num w:numId="45">
+    <w:abstractNumId w:val="31"/>
   </w:num>
-  <w:num w:numId="40">
-    <w:abstractNumId w:val="11"/>
+  <w:num w:numId="46">
+    <w:abstractNumId w:val="46"/>
   </w:num>
-  <w:num w:numId="41">
-    <w:abstractNumId w:val="36"/>
+  <w:num w:numId="47">
+    <w:abstractNumId w:val="20"/>
   </w:num>
   <w:numIdMacAtCleanup w:val="5"/>
 </w:numbering>

</xml_diff>

<commit_message>
updated - VEDAR Section on data classification
</commit_message>
<xml_diff>
--- a/05-Report/DRAFT_Team_5_Final_Project_Report.docx
+++ b/05-Report/DRAFT_Team_5_Final_Project_Report.docx
@@ -233,8 +233,8 @@
           <w:sz w:val="22"/>
         </w:rPr>
         <w:sectPr>
-          <w:headerReference w:type="default" r:id="rId7"/>
-          <w:footerReference w:type="even" r:id="rId8"/>
+          <w:headerReference w:type="default" r:id="rId8"/>
+          <w:footerReference w:type="even" r:id="rId9"/>
           <w:pgSz w:w="12240" w:h="15840" w:code="1"/>
           <w:pgMar w:top="1800" w:right="1080" w:bottom="1800" w:left="1440" w:header="720" w:footer="720" w:gutter="0"/>
           <w:cols w:space="720"/>
@@ -2973,9 +2973,12 @@
       <w:bookmarkStart w:id="9" w:name="_Toc26446246"/>
       <w:r>
         <w:lastRenderedPageBreak/>
-        <w:t>Initial Data Mining</w:t>
+        <w:t xml:space="preserve">Initial Data </w:t>
       </w:r>
       <w:bookmarkEnd w:id="9"/>
+      <w:r>
+        <w:t>Engineering</w:t>
+      </w:r>
     </w:p>
     <w:p>
       <w:pPr>
@@ -3469,7 +3472,7 @@
                 <w:szCs w:val="18"/>
               </w:rPr>
             </w:pPr>
-            <w:hyperlink r:id="rId9" w:history="1">
+            <w:hyperlink r:id="rId10" w:history="1">
               <w:r>
                 <w:rPr>
                   <w:rStyle w:val="Hyperlink"/>
@@ -3548,7 +3551,7 @@
                 <w:szCs w:val="18"/>
               </w:rPr>
             </w:pPr>
-            <w:hyperlink r:id="rId10" w:history="1">
+            <w:hyperlink r:id="rId11" w:history="1">
               <w:r>
                 <w:rPr>
                   <w:rStyle w:val="Hyperlink"/>
@@ -3712,7 +3715,7 @@
                 <w:szCs w:val="18"/>
               </w:rPr>
             </w:pPr>
-            <w:hyperlink r:id="rId11" w:history="1">
+            <w:hyperlink r:id="rId12" w:history="1">
               <w:r>
                 <w:rPr>
                   <w:rStyle w:val="Hyperlink"/>
@@ -3791,7 +3794,7 @@
                 <w:szCs w:val="18"/>
               </w:rPr>
             </w:pPr>
-            <w:hyperlink r:id="rId12" w:history="1">
+            <w:hyperlink r:id="rId13" w:history="1">
               <w:r>
                 <w:rPr>
                   <w:rStyle w:val="Hyperlink"/>
@@ -3955,7 +3958,7 @@
                 <w:szCs w:val="18"/>
               </w:rPr>
             </w:pPr>
-            <w:hyperlink r:id="rId13" w:history="1">
+            <w:hyperlink r:id="rId14" w:history="1">
               <w:r>
                 <w:rPr>
                   <w:rStyle w:val="Hyperlink"/>
@@ -4034,7 +4037,7 @@
                 <w:szCs w:val="18"/>
               </w:rPr>
             </w:pPr>
-            <w:hyperlink r:id="rId14" w:history="1">
+            <w:hyperlink r:id="rId15" w:history="1">
               <w:r>
                 <w:rPr>
                   <w:rStyle w:val="Hyperlink"/>
@@ -4694,7 +4697,7 @@
         </w:rPr>
         <w:t xml:space="preserve">Tweet Data Dictionary can be found </w:t>
       </w:r>
-      <w:hyperlink r:id="rId15" w:history="1">
+      <w:hyperlink r:id="rId16" w:history="1">
         <w:r>
           <w:rPr>
             <w:rStyle w:val="Hyperlink"/>
@@ -4800,7 +4803,7 @@
           <w:color w:val="434548"/>
         </w:rPr>
       </w:pPr>
-      <w:hyperlink r:id="rId16" w:history="1">
+      <w:hyperlink r:id="rId17" w:history="1">
         <w:r>
           <w:rPr>
             <w:rStyle w:val="Hyperlink"/>
@@ -4825,7 +4828,7 @@
           <w:color w:val="434548"/>
         </w:rPr>
       </w:pPr>
-      <w:hyperlink r:id="rId17" w:history="1">
+      <w:hyperlink r:id="rId18" w:history="1">
         <w:r>
           <w:rPr>
             <w:rStyle w:val="Hyperlink"/>
@@ -4850,7 +4853,7 @@
           <w:color w:val="434548"/>
         </w:rPr>
       </w:pPr>
-      <w:hyperlink r:id="rId18" w:history="1">
+      <w:hyperlink r:id="rId19" w:history="1">
         <w:r>
           <w:rPr>
             <w:rStyle w:val="Hyperlink"/>
@@ -4882,7 +4885,7 @@
         </w:rPr>
         <w:t>Authentication - for cURL need a </w:t>
       </w:r>
-      <w:hyperlink r:id="rId19" w:history="1">
+      <w:hyperlink r:id="rId20" w:history="1">
         <w:r>
           <w:rPr>
             <w:rStyle w:val="Hyperlink"/>
@@ -4900,7 +4903,7 @@
         </w:rPr>
         <w:t>, for Twurl need to have </w:t>
       </w:r>
-      <w:hyperlink r:id="rId20" w:history="1">
+      <w:hyperlink r:id="rId21" w:history="1">
         <w:r>
           <w:rPr>
             <w:rStyle w:val="Hyperlink"/>
@@ -5004,7 +5007,7 @@
         </w:rPr>
         <w:t>For more operators </w:t>
       </w:r>
-      <w:hyperlink r:id="rId21" w:tgtFrame="_blank" w:history="1">
+      <w:hyperlink r:id="rId22" w:tgtFrame="_blank" w:history="1">
         <w:r>
           <w:rPr>
             <w:rStyle w:val="Hyperlink"/>
@@ -5065,7 +5068,7 @@
         </w:rPr>
         <w:t xml:space="preserve">returned from the API search request can be found </w:t>
       </w:r>
-      <w:hyperlink r:id="rId22" w:history="1">
+      <w:hyperlink r:id="rId23" w:history="1">
         <w:r>
           <w:rPr>
             <w:rStyle w:val="Hyperlink"/>
@@ -7096,7 +7099,7 @@
                     <pic:cNvPicPr/>
                   </pic:nvPicPr>
                   <pic:blipFill>
-                    <a:blip r:embed="rId23">
+                    <a:blip r:embed="rId24">
                       <a:extLst>
                         <a:ext uri="{28A0092B-C50C-407E-A947-70E740481C1C}">
                           <a14:useLocalDpi xmlns:a14="http://schemas.microsoft.com/office/drawing/2010/main" val="0"/>
@@ -7567,14 +7570,7 @@
           <w:rFonts w:ascii="Arial" w:hAnsi="Arial"/>
           <w:lang w:val="en-US"/>
         </w:rPr>
-        <w:t xml:space="preserve">: </w:t>
-      </w:r>
-      <w:r>
-        <w:rPr>
-          <w:rFonts w:ascii="Arial" w:hAnsi="Arial"/>
-          <w:lang w:val="en-US"/>
-        </w:rPr>
-        <w:t>aggregated composite value created from created_at value</w:t>
+        <w:t>: aggregated composite value created from created_at value</w:t>
       </w:r>
     </w:p>
     <w:p>
@@ -7604,14 +7600,7 @@
           <w:rFonts w:ascii="Arial" w:hAnsi="Arial"/>
           <w:lang w:val="en-US"/>
         </w:rPr>
-        <w:t xml:space="preserve">: </w:t>
-      </w:r>
-      <w:r>
-        <w:rPr>
-          <w:rFonts w:ascii="Arial" w:hAnsi="Arial"/>
-          <w:lang w:val="en-US"/>
-        </w:rPr>
-        <w:t>tweet object response attributed</w:t>
+        <w:t>: tweet object response attributed</w:t>
       </w:r>
       <w:r>
         <w:rPr>
@@ -7662,14 +7651,7 @@
           <w:rFonts w:ascii="Arial" w:hAnsi="Arial"/>
           <w:lang w:val="en-US"/>
         </w:rPr>
-        <w:t xml:space="preserve">: </w:t>
-      </w:r>
-      <w:r>
-        <w:rPr>
-          <w:rFonts w:ascii="Arial" w:hAnsi="Arial"/>
-          <w:lang w:val="en-US"/>
-        </w:rPr>
-        <w:t>tweet object response attributed</w:t>
+        <w:t>: tweet object response attributed</w:t>
       </w:r>
       <w:r>
         <w:rPr>
@@ -7720,14 +7702,7 @@
           <w:rFonts w:ascii="Arial" w:hAnsi="Arial"/>
           <w:lang w:val="en-US"/>
         </w:rPr>
-        <w:t xml:space="preserve">: </w:t>
-      </w:r>
-      <w:r>
-        <w:rPr>
-          <w:rFonts w:ascii="Arial" w:hAnsi="Arial"/>
-          <w:lang w:val="en-US"/>
-        </w:rPr>
-        <w:t>tweet object response attributed</w:t>
+        <w:t>: tweet object response attributed</w:t>
       </w:r>
       <w:r>
         <w:rPr>
@@ -7779,14 +7754,7 @@
           <w:rFonts w:ascii="Arial" w:hAnsi="Arial"/>
           <w:lang w:val="en-US"/>
         </w:rPr>
-        <w:t xml:space="preserve">: </w:t>
-      </w:r>
-      <w:r>
-        <w:rPr>
-          <w:rFonts w:ascii="Arial" w:hAnsi="Arial"/>
-          <w:lang w:val="en-US"/>
-        </w:rPr>
-        <w:t>aggregated composite value created from created_at value</w:t>
+        <w:t>: aggregated composite value created from created_at value</w:t>
       </w:r>
     </w:p>
     <w:p>
@@ -7816,14 +7784,7 @@
           <w:rFonts w:ascii="Arial" w:hAnsi="Arial"/>
           <w:lang w:val="en-US"/>
         </w:rPr>
-        <w:t xml:space="preserve">: </w:t>
-      </w:r>
-      <w:r>
-        <w:rPr>
-          <w:rFonts w:ascii="Arial" w:hAnsi="Arial"/>
-          <w:lang w:val="en-US"/>
-        </w:rPr>
-        <w:t>aggregated composite value created from created_at value</w:t>
+        <w:t>: aggregated composite value created from created_at value</w:t>
       </w:r>
     </w:p>
     <w:p>
@@ -7853,14 +7814,7 @@
           <w:rFonts w:ascii="Arial" w:hAnsi="Arial"/>
           <w:lang w:val="en-US"/>
         </w:rPr>
-        <w:t xml:space="preserve">: </w:t>
-      </w:r>
-      <w:r>
-        <w:rPr>
-          <w:rFonts w:ascii="Arial" w:hAnsi="Arial"/>
-          <w:lang w:val="en-US"/>
-        </w:rPr>
-        <w:t>aggregated composite value created from created_at value</w:t>
+        <w:t>: aggregated composite value created from created_at value</w:t>
       </w:r>
     </w:p>
     <w:p>
@@ -7890,14 +7844,7 @@
           <w:rFonts w:ascii="Arial" w:hAnsi="Arial"/>
           <w:lang w:val="en-US"/>
         </w:rPr>
-        <w:t xml:space="preserve">: </w:t>
-      </w:r>
-      <w:r>
-        <w:rPr>
-          <w:rFonts w:ascii="Arial" w:hAnsi="Arial"/>
-          <w:lang w:val="en-US"/>
-        </w:rPr>
-        <w:t>aggregated composite value created from created_at value</w:t>
+        <w:t>: aggregated composite value created from created_at value</w:t>
       </w:r>
     </w:p>
     <w:p>
@@ -8249,7 +8196,7 @@
                     <pic:cNvPicPr/>
                   </pic:nvPicPr>
                   <pic:blipFill>
-                    <a:blip r:embed="rId24">
+                    <a:blip r:embed="rId25">
                       <a:extLst>
                         <a:ext uri="{28A0092B-C50C-407E-A947-70E740481C1C}">
                           <a14:useLocalDpi xmlns:a14="http://schemas.microsoft.com/office/drawing/2010/main" val="0"/>
@@ -8543,39 +8490,38 @@
     </w:p>
     <w:p>
       <w:pPr>
+        <w:pStyle w:val="Heading3"/>
+      </w:pPr>
+      <w:r>
+        <w:t>VEDAR Sentiment Classification</w:t>
+      </w:r>
+    </w:p>
+    <w:p>
+      <w:pPr>
         <w:pStyle w:val="VIBody"/>
         <w:spacing w:before="0" w:after="0"/>
         <w:rPr>
-          <w:rFonts w:ascii="Helvetica" w:hAnsi="Helvetica" w:cs="Helvetica"/>
-          <w:color w:val="000000"/>
-          <w:sz w:val="18"/>
-          <w:szCs w:val="18"/>
-          <w:shd w:val="clear" w:color="auto" w:fill="F8F9FA"/>
-        </w:rPr>
-      </w:pPr>
-    </w:p>
-    <w:p>
-      <w:pPr>
-        <w:pStyle w:val="Heading3"/>
-      </w:pPr>
-      <w:r>
-        <w:t>VEDAR Sentiment Classification</w:t>
-      </w:r>
-    </w:p>
-    <w:p>
-      <w:pPr>
-        <w:pStyle w:val="VIBody"/>
-        <w:rPr>
-          <w:rFonts w:ascii="Arial" w:hAnsi="Arial"/>
-          <w:lang w:val="en-US"/>
-        </w:rPr>
-      </w:pPr>
-      <w:r>
-        <w:rPr>
-          <w:rFonts w:ascii="Arial" w:hAnsi="Arial"/>
-          <w:lang w:val="en-US"/>
-        </w:rPr>
-        <w:t>Jupyter Notebook: classify_train_nfl_master.ipynb</w:t>
+          <w:rFonts w:ascii="Arial" w:hAnsi="Arial"/>
+          <w:b/>
+          <w:bCs/>
+          <w:lang w:val="en-US"/>
+        </w:rPr>
+      </w:pPr>
+      <w:r>
+        <w:rPr>
+          <w:rFonts w:ascii="Arial" w:hAnsi="Arial"/>
+          <w:lang w:val="en-US"/>
+        </w:rPr>
+        <w:t xml:space="preserve">Jupyter Notebook: </w:t>
+      </w:r>
+      <w:r>
+        <w:rPr>
+          <w:rFonts w:ascii="Arial" w:hAnsi="Arial"/>
+          <w:b/>
+          <w:bCs/>
+          <w:lang w:val="en-US"/>
+        </w:rPr>
+        <w:t>classify_train_nfl_master.ipynb</w:t>
       </w:r>
     </w:p>
     <w:p>
@@ -8587,6 +8533,29 @@
           <w:lang w:val="en-US"/>
         </w:rPr>
       </w:pPr>
+      <w:r>
+        <w:rPr>
+          <w:rFonts w:ascii="Arial" w:hAnsi="Arial"/>
+          <w:lang w:val="en-US"/>
+        </w:rPr>
+        <w:t xml:space="preserve">python package: </w:t>
+      </w:r>
+      <w:r>
+        <w:rPr>
+          <w:rFonts w:ascii="Arial" w:hAnsi="Arial"/>
+          <w:lang w:val="en-US"/>
+        </w:rPr>
+        <w:t xml:space="preserve">vaderSentiment.vaderSentiment </w:t>
+      </w:r>
+      <w:r>
+        <w:rPr>
+          <w:rFonts w:ascii="Arial" w:hAnsi="Arial"/>
+          <w:b/>
+          <w:bCs/>
+          <w:lang w:val="en-US"/>
+        </w:rPr>
+        <w:t>SentimentIntensityAnalyzer</w:t>
+      </w:r>
     </w:p>
     <w:p>
       <w:pPr>
@@ -8607,6 +8576,34 @@
           <w:lang w:val="en-US"/>
         </w:rPr>
       </w:pPr>
+      <w:r>
+        <w:rPr>
+          <w:rFonts w:ascii="Arial" w:hAnsi="Arial"/>
+          <w:lang w:val="en-US"/>
+        </w:rPr>
+        <w:t>In order to create a labeled data set for our suppervised sentiment classification algorathms</w:t>
+      </w:r>
+      <w:r>
+        <w:rPr>
+          <w:rFonts w:ascii="Arial" w:hAnsi="Arial"/>
+          <w:lang w:val="en-US"/>
+        </w:rPr>
+        <w:t>, Multinomial Naive Bayes and Support Vector Machines,</w:t>
+      </w:r>
+      <w:r>
+        <w:rPr>
+          <w:rFonts w:ascii="Arial" w:hAnsi="Arial"/>
+          <w:lang w:val="en-US"/>
+        </w:rPr>
+        <w:t xml:space="preserve"> to be modeled from</w:t>
+      </w:r>
+      <w:r>
+        <w:rPr>
+          <w:rFonts w:ascii="Arial" w:hAnsi="Arial"/>
+          <w:lang w:val="en-US"/>
+        </w:rPr>
+        <w:t>, Vadar's Sentiment Intensity Analyzer was used at this stage to score and label each tweet document as either 'positive', 'negative', or 'neutral'.</w:t>
+      </w:r>
     </w:p>
     <w:p>
       <w:pPr>
@@ -8621,12 +8618,235 @@
     <w:p>
       <w:pPr>
         <w:pStyle w:val="VIBody"/>
-        <w:spacing w:before="0" w:after="0"/>
-        <w:rPr>
-          <w:rFonts w:ascii="Arial" w:hAnsi="Arial"/>
-          <w:lang w:val="en-US"/>
-        </w:rPr>
-      </w:pPr>
+        <w:spacing w:before="0"/>
+        <w:rPr>
+          <w:rFonts w:ascii="Arial" w:hAnsi="Arial"/>
+          <w:color w:val="24292E"/>
+          <w:shd w:val="clear" w:color="auto" w:fill="FFFFFF"/>
+        </w:rPr>
+      </w:pPr>
+      <w:r>
+        <w:rPr>
+          <w:rFonts w:ascii="Arial" w:hAnsi="Arial"/>
+          <w:color w:val="24292E"/>
+          <w:shd w:val="clear" w:color="auto" w:fill="FFFFFF"/>
+        </w:rPr>
+        <w:t>VADER (Valence Aware Dictionary and sEntiment Reasoner) is a lexicon and rule-based sentiment analysis tool that is </w:t>
+      </w:r>
+      <w:r>
+        <w:rPr>
+          <w:rStyle w:val="Emphasis"/>
+          <w:rFonts w:ascii="Arial" w:hAnsi="Arial"/>
+          <w:color w:val="24292E"/>
+          <w:shd w:val="clear" w:color="auto" w:fill="FFFFFF"/>
+        </w:rPr>
+        <w:t>specifically attuned to sentiments expressed in social media</w:t>
+      </w:r>
+      <w:r>
+        <w:rPr>
+          <w:rFonts w:ascii="Arial" w:hAnsi="Arial"/>
+          <w:color w:val="24292E"/>
+          <w:shd w:val="clear" w:color="auto" w:fill="FFFFFF"/>
+        </w:rPr>
+        <w:t>.</w:t>
+      </w:r>
+    </w:p>
+    <w:p>
+      <w:pPr>
+        <w:pStyle w:val="VIBody"/>
+        <w:spacing w:before="0"/>
+        <w:rPr>
+          <w:rFonts w:ascii="Arial" w:hAnsi="Arial"/>
+          <w:color w:val="24292E"/>
+          <w:shd w:val="clear" w:color="auto" w:fill="FFFFFF"/>
+        </w:rPr>
+      </w:pPr>
+    </w:p>
+    <w:p>
+      <w:pPr>
+        <w:widowControl/>
+        <w:shd w:val="clear" w:color="auto" w:fill="FFFFFF"/>
+        <w:spacing w:after="240" w:line="240" w:lineRule="auto"/>
+        <w:rPr>
+          <w:rFonts w:cs="Arial"/>
+          <w:color w:val="24292E"/>
+        </w:rPr>
+      </w:pPr>
+      <w:r>
+        <w:rPr>
+          <w:rFonts w:cs="Arial"/>
+          <w:color w:val="24292E"/>
+        </w:rPr>
+        <w:t>DESCRIPTION: Empirically validated by multiple independent human judges, VADER incorporates a "gold-standard" sentiment lexicon that is especially attuned to microblog-like contexts.</w:t>
+      </w:r>
+    </w:p>
+    <w:p>
+      <w:pPr>
+        <w:widowControl/>
+        <w:shd w:val="clear" w:color="auto" w:fill="FFFFFF"/>
+        <w:spacing w:after="240" w:line="240" w:lineRule="auto"/>
+        <w:rPr>
+          <w:rFonts w:cs="Arial"/>
+          <w:color w:val="24292E"/>
+        </w:rPr>
+      </w:pPr>
+      <w:r>
+        <w:rPr>
+          <w:rFonts w:cs="Arial"/>
+          <w:color w:val="24292E"/>
+        </w:rPr>
+        <w:t>The VADER sentiment lexicon is sensitive both the </w:t>
+      </w:r>
+      <w:r>
+        <w:rPr>
+          <w:rFonts w:cs="Arial"/>
+          <w:b/>
+          <w:bCs/>
+          <w:color w:val="24292E"/>
+        </w:rPr>
+        <w:t>polarity</w:t>
+      </w:r>
+      <w:r>
+        <w:rPr>
+          <w:rFonts w:cs="Arial"/>
+          <w:color w:val="24292E"/>
+        </w:rPr>
+        <w:t> and the </w:t>
+      </w:r>
+      <w:r>
+        <w:rPr>
+          <w:rFonts w:cs="Arial"/>
+          <w:b/>
+          <w:bCs/>
+          <w:color w:val="24292E"/>
+        </w:rPr>
+        <w:t>intensity</w:t>
+      </w:r>
+      <w:r>
+        <w:rPr>
+          <w:rFonts w:cs="Arial"/>
+          <w:color w:val="24292E"/>
+        </w:rPr>
+        <w:t> of sentiments expressed in social media contexts, and is also generally applicable to sentiment analysis in other domains.</w:t>
+      </w:r>
+    </w:p>
+    <w:p>
+      <w:pPr>
+        <w:pStyle w:val="Heading40"/>
+      </w:pPr>
+      <w:r>
+        <w:t>VEDAR Details</w:t>
+      </w:r>
+    </w:p>
+    <w:p>
+      <w:pPr>
+        <w:pStyle w:val="VIBody"/>
+        <w:rPr>
+          <w:rFonts w:ascii="Arial" w:hAnsi="Arial"/>
+          <w:lang w:val="en-US"/>
+        </w:rPr>
+      </w:pPr>
+      <w:r>
+        <w:rPr>
+          <w:rFonts w:ascii="Arial" w:hAnsi="Arial"/>
+          <w:lang w:val="en-US"/>
+        </w:rPr>
+        <w:t xml:space="preserve">Behind Vader's scoring is its core sentiment analysis engine, vaderSentiment.py. </w:t>
+      </w:r>
+    </w:p>
+    <w:p>
+      <w:pPr>
+        <w:pStyle w:val="VIBody"/>
+        <w:rPr>
+          <w:rFonts w:ascii="Arial" w:hAnsi="Arial"/>
+        </w:rPr>
+      </w:pPr>
+      <w:r>
+        <w:rPr>
+          <w:rFonts w:ascii="Arial" w:hAnsi="Arial"/>
+          <w:lang w:val="en-US"/>
+        </w:rPr>
+        <w:t>"</w:t>
+      </w:r>
+      <w:r>
+        <w:rPr>
+          <w:rFonts w:ascii="Arial" w:hAnsi="Arial"/>
+          <w:color w:val="24292E"/>
+          <w:shd w:val="clear" w:color="auto" w:fill="FFFFFF"/>
+          <w:lang w:val="en-US"/>
+        </w:rPr>
+        <w:t>The Python code for the rule-based sentiment analysis engine. Implements the grammatical and syntactical rules described in the paper, incorporating empirically derived quantifications for the impact of each rule on the perceived intensity of sentiment in sentence-level text. Importantly, these heuristics go beyond what would normally be captured in a typical bag-of-words model. They incorporate </w:t>
+      </w:r>
+      <w:r>
+        <w:rPr>
+          <w:rFonts w:ascii="Arial" w:hAnsi="Arial"/>
+          <w:b/>
+          <w:bCs/>
+          <w:color w:val="24292E"/>
+          <w:shd w:val="clear" w:color="auto" w:fill="FFFFFF"/>
+          <w:lang w:val="en-US"/>
+        </w:rPr>
+        <w:t>word-order sensitive relationships</w:t>
+      </w:r>
+      <w:r>
+        <w:rPr>
+          <w:rFonts w:ascii="Arial" w:hAnsi="Arial"/>
+          <w:color w:val="24292E"/>
+          <w:shd w:val="clear" w:color="auto" w:fill="FFFFFF"/>
+          <w:lang w:val="en-US"/>
+        </w:rPr>
+        <w:t xml:space="preserve"> between terms. For example, degree modifiers (also called intensifiers, booster words, or degree adverbs) impact sentiment intensity by either increasing or decreasing the intensity. " - </w:t>
+      </w:r>
+      <w:hyperlink r:id="rId26" w:history="1">
+        <w:r>
+          <w:rPr>
+            <w:rStyle w:val="Hyperlink"/>
+            <w:rFonts w:ascii="Arial" w:hAnsi="Arial"/>
+          </w:rPr>
+          <w:t>https://github.com/cjhutto/vaderSentiment</w:t>
+        </w:r>
+      </w:hyperlink>
+    </w:p>
+    <w:p>
+      <w:pPr>
+        <w:pStyle w:val="VIBody"/>
+        <w:rPr>
+          <w:rFonts w:ascii="Arial" w:hAnsi="Arial"/>
+          <w:u w:val="single"/>
+          <w:lang w:val="en-US"/>
+        </w:rPr>
+      </w:pPr>
+      <w:r>
+        <w:rPr>
+          <w:rFonts w:ascii="Arial" w:hAnsi="Arial"/>
+          <w:u w:val="single"/>
+          <w:lang w:val="en-US"/>
+        </w:rPr>
+        <w:t>Vader Scoring:</w:t>
+      </w:r>
+    </w:p>
+    <w:p>
+      <w:pPr>
+        <w:rPr>
+          <w:rFonts w:cs="Arial"/>
+        </w:rPr>
+      </w:pPr>
+      <w:r>
+        <w:rPr>
+          <w:rFonts w:cs="Arial"/>
+          <w:color w:val="24292E"/>
+        </w:rPr>
+        <w:t xml:space="preserve">"The compound score is computed by summing the valence scores of each word in the lexicon, adjusted according to the rules, and then normalized to be between -1 (most extreme negative) and +1 (most extreme positive). This is the most useful metric if you want a single unidimensional measure of sentiment for a given sentence. " - </w:t>
+      </w:r>
+      <w:hyperlink r:id="rId27" w:history="1">
+        <w:r>
+          <w:rPr>
+            <w:rStyle w:val="Hyperlink"/>
+            <w:rFonts w:cs="Arial"/>
+          </w:rPr>
+          <w:t>https://github.com/cjhutto/vaderSentiment</w:t>
+        </w:r>
+      </w:hyperlink>
     </w:p>
     <w:p>
       <w:pPr>
@@ -8637,8 +8857,6 @@
           <w:lang w:val="en-US"/>
         </w:rPr>
       </w:pPr>
-      <w:bookmarkStart w:id="12" w:name="_GoBack"/>
-      <w:bookmarkEnd w:id="12"/>
     </w:p>
     <w:p>
       <w:pPr>
@@ -8652,6 +8870,101 @@
     </w:p>
     <w:p>
       <w:pPr>
+        <w:pStyle w:val="Heading40"/>
+      </w:pPr>
+      <w:r>
+        <w:lastRenderedPageBreak/>
+        <w:t>VEDAR Implementation</w:t>
+      </w:r>
+    </w:p>
+    <w:p>
+      <w:r>
+        <w:rPr>
+          <w:noProof/>
+        </w:rPr>
+        <w:drawing>
+          <wp:anchor distT="0" distB="0" distL="114300" distR="114300" simplePos="0" relativeHeight="251670528" behindDoc="0" locked="0" layoutInCell="1" allowOverlap="1" wp14:anchorId="0C3383AF" wp14:editId="3DEE297A">
+            <wp:simplePos x="0" y="0"/>
+            <wp:positionH relativeFrom="margin">
+              <wp:align>left</wp:align>
+            </wp:positionH>
+            <wp:positionV relativeFrom="paragraph">
+              <wp:posOffset>149225</wp:posOffset>
+            </wp:positionV>
+            <wp:extent cx="5273675" cy="3155950"/>
+            <wp:effectExtent l="0" t="0" r="3175" b="6350"/>
+            <wp:wrapSquare wrapText="bothSides"/>
+            <wp:docPr id="16" name="Picture 16"/>
+            <wp:cNvGraphicFramePr>
+              <a:graphicFrameLocks xmlns:a="http://schemas.openxmlformats.org/drawingml/2006/main" noChangeAspect="1"/>
+            </wp:cNvGraphicFramePr>
+            <a:graphic xmlns:a="http://schemas.openxmlformats.org/drawingml/2006/main">
+              <a:graphicData uri="http://schemas.openxmlformats.org/drawingml/2006/picture">
+                <pic:pic xmlns:pic="http://schemas.openxmlformats.org/drawingml/2006/picture">
+                  <pic:nvPicPr>
+                    <pic:cNvPr id="1" name=""/>
+                    <pic:cNvPicPr/>
+                  </pic:nvPicPr>
+                  <pic:blipFill>
+                    <a:blip r:embed="rId28" cstate="print">
+                      <a:extLst>
+                        <a:ext uri="{28A0092B-C50C-407E-A947-70E740481C1C}">
+                          <a14:useLocalDpi xmlns:a14="http://schemas.microsoft.com/office/drawing/2010/main" val="0"/>
+                        </a:ext>
+                      </a:extLst>
+                    </a:blip>
+                    <a:stretch>
+                      <a:fillRect/>
+                    </a:stretch>
+                  </pic:blipFill>
+                  <pic:spPr>
+                    <a:xfrm>
+                      <a:off x="0" y="0"/>
+                      <a:ext cx="5273675" cy="3155950"/>
+                    </a:xfrm>
+                    <a:prstGeom prst="rect">
+                      <a:avLst/>
+                    </a:prstGeom>
+                  </pic:spPr>
+                </pic:pic>
+              </a:graphicData>
+            </a:graphic>
+            <wp14:sizeRelH relativeFrom="margin">
+              <wp14:pctWidth>0</wp14:pctWidth>
+            </wp14:sizeRelH>
+            <wp14:sizeRelV relativeFrom="margin">
+              <wp14:pctHeight>0</wp14:pctHeight>
+            </wp14:sizeRelV>
+          </wp:anchor>
+        </w:drawing>
+      </w:r>
+    </w:p>
+    <w:p/>
+    <w:p/>
+    <w:p/>
+    <w:p/>
+    <w:p/>
+    <w:p/>
+    <w:p/>
+    <w:p/>
+    <w:p/>
+    <w:p/>
+    <w:p/>
+    <w:p/>
+    <w:p/>
+    <w:p/>
+    <w:p/>
+    <w:p/>
+    <w:p>
+      <w:pPr>
+        <w:pStyle w:val="Heading40"/>
+      </w:pPr>
+      <w:r>
+        <w:t>VEDAR Results</w:t>
+      </w:r>
+    </w:p>
+    <w:p>
+      <w:pPr>
         <w:pStyle w:val="VIBody"/>
         <w:spacing w:before="0" w:after="0"/>
         <w:rPr>
@@ -8659,2425 +8972,45 @@
           <w:lang w:val="en-US"/>
         </w:rPr>
       </w:pPr>
-    </w:p>
-    <w:p>
-      <w:pPr>
-        <w:pStyle w:val="VIBody"/>
-        <w:spacing w:before="0" w:after="0"/>
-        <w:rPr>
-          <w:rFonts w:ascii="Arial" w:hAnsi="Arial"/>
-          <w:lang w:val="en-US"/>
-        </w:rPr>
-      </w:pPr>
-    </w:p>
-    <w:p>
-      <w:pPr>
-        <w:pStyle w:val="VIBody"/>
-        <w:spacing w:before="0" w:after="0"/>
-        <w:rPr>
-          <w:rFonts w:ascii="Arial" w:hAnsi="Arial"/>
-          <w:lang w:val="en-US"/>
-        </w:rPr>
-      </w:pPr>
-    </w:p>
-    <w:p>
-      <w:pPr>
-        <w:pStyle w:val="VIBody"/>
-        <w:spacing w:before="0" w:after="0"/>
-        <w:rPr>
-          <w:rFonts w:ascii="Arial" w:hAnsi="Arial"/>
-          <w:lang w:val="en-US"/>
-        </w:rPr>
-      </w:pPr>
-    </w:p>
-    <w:p>
-      <w:pPr>
-        <w:pStyle w:val="VIBody"/>
-        <w:spacing w:before="0" w:after="0"/>
-        <w:rPr>
-          <w:rFonts w:ascii="Arial" w:hAnsi="Arial"/>
-          <w:lang w:val="en-US"/>
-        </w:rPr>
-      </w:pPr>
-    </w:p>
-    <w:p>
-      <w:pPr>
-        <w:pStyle w:val="VIBody"/>
-        <w:spacing w:before="0" w:after="0"/>
-        <w:rPr>
-          <w:rFonts w:ascii="Arial" w:hAnsi="Arial"/>
-          <w:lang w:val="en-US"/>
-        </w:rPr>
-      </w:pPr>
-    </w:p>
-    <w:p>
-      <w:pPr>
-        <w:pStyle w:val="VIBody"/>
-        <w:spacing w:before="0" w:after="0"/>
-        <w:rPr>
-          <w:rFonts w:ascii="Arial" w:hAnsi="Arial"/>
-          <w:lang w:val="en-US"/>
-        </w:rPr>
-      </w:pPr>
-    </w:p>
-    <w:p>
-      <w:pPr>
-        <w:pStyle w:val="VIBody"/>
-        <w:spacing w:before="0" w:after="0"/>
-        <w:rPr>
-          <w:rFonts w:ascii="Arial" w:hAnsi="Arial"/>
-          <w:lang w:val="en-US"/>
-        </w:rPr>
-      </w:pPr>
-    </w:p>
-    <w:p>
-      <w:pPr>
-        <w:pStyle w:val="VIBody"/>
-        <w:spacing w:before="0" w:after="0"/>
-        <w:rPr>
-          <w:rFonts w:ascii="Arial" w:hAnsi="Arial"/>
-          <w:lang w:val="en-US"/>
-        </w:rPr>
-      </w:pPr>
-    </w:p>
-    <w:p>
-      <w:pPr>
-        <w:pStyle w:val="VIBody"/>
-        <w:spacing w:before="0" w:after="0"/>
-        <w:rPr>
-          <w:rFonts w:ascii="Arial" w:hAnsi="Arial"/>
-          <w:lang w:val="en-US"/>
-        </w:rPr>
-      </w:pPr>
-    </w:p>
-    <w:p>
-      <w:pPr>
-        <w:pStyle w:val="VIBody"/>
-        <w:spacing w:before="0" w:after="0"/>
-        <w:rPr>
-          <w:rFonts w:ascii="Arial" w:hAnsi="Arial"/>
-          <w:lang w:val="en-US"/>
-        </w:rPr>
-      </w:pPr>
-    </w:p>
-    <w:p>
-      <w:pPr>
-        <w:pStyle w:val="VIBody"/>
-        <w:spacing w:before="0" w:after="0"/>
-        <w:rPr>
-          <w:rFonts w:ascii="Arial" w:hAnsi="Arial"/>
-          <w:lang w:val="en-US"/>
-        </w:rPr>
-      </w:pPr>
-    </w:p>
-    <w:p>
-      <w:pPr>
-        <w:pStyle w:val="VIBody"/>
-        <w:spacing w:before="0" w:after="0"/>
-        <w:rPr>
-          <w:rFonts w:ascii="Arial" w:hAnsi="Arial"/>
-          <w:lang w:val="en-US"/>
-        </w:rPr>
-      </w:pPr>
-    </w:p>
-    <w:p>
-      <w:pPr>
-        <w:pStyle w:val="VIBody"/>
-        <w:spacing w:before="0" w:after="0"/>
-        <w:rPr>
-          <w:rFonts w:ascii="Arial" w:hAnsi="Arial"/>
-          <w:lang w:val="en-US"/>
-        </w:rPr>
-      </w:pPr>
-    </w:p>
-    <w:p>
-      <w:pPr>
-        <w:pStyle w:val="VIBody"/>
-        <w:spacing w:before="0" w:after="0"/>
-        <w:rPr>
-          <w:rFonts w:ascii="Arial" w:hAnsi="Arial"/>
-          <w:lang w:val="en-US"/>
-        </w:rPr>
-      </w:pPr>
-    </w:p>
-    <w:p>
-      <w:pPr>
-        <w:pStyle w:val="VIBody"/>
-        <w:spacing w:before="0" w:after="0"/>
-        <w:rPr>
-          <w:rFonts w:ascii="Arial" w:hAnsi="Arial"/>
-          <w:lang w:val="en-US"/>
-        </w:rPr>
-      </w:pPr>
-    </w:p>
-    <w:p>
-      <w:pPr>
-        <w:pStyle w:val="VIBody"/>
-        <w:spacing w:before="0" w:after="0"/>
-        <w:rPr>
-          <w:rFonts w:ascii="Arial" w:hAnsi="Arial"/>
-          <w:lang w:val="en-US"/>
-        </w:rPr>
-      </w:pPr>
-    </w:p>
-    <w:p>
-      <w:pPr>
-        <w:pStyle w:val="VIBody"/>
-        <w:spacing w:before="0" w:after="0"/>
-        <w:rPr>
-          <w:rFonts w:ascii="Arial" w:hAnsi="Arial"/>
-          <w:lang w:val="en-US"/>
-        </w:rPr>
-      </w:pPr>
-    </w:p>
-    <w:p>
-      <w:pPr>
-        <w:pStyle w:val="VIBody"/>
-        <w:spacing w:before="0" w:after="0"/>
-        <w:rPr>
-          <w:rFonts w:ascii="Arial" w:hAnsi="Arial"/>
-          <w:lang w:val="en-US"/>
-        </w:rPr>
-      </w:pPr>
-    </w:p>
-    <w:p>
-      <w:pPr>
-        <w:pStyle w:val="VIBody"/>
-        <w:spacing w:before="0" w:after="0"/>
-        <w:rPr>
-          <w:rFonts w:ascii="Arial" w:hAnsi="Arial"/>
-          <w:lang w:val="en-US"/>
-        </w:rPr>
-      </w:pPr>
-    </w:p>
-    <w:p>
-      <w:pPr>
-        <w:pStyle w:val="VIBody"/>
-        <w:spacing w:before="0" w:after="0"/>
-        <w:rPr>
-          <w:rFonts w:ascii="Arial" w:hAnsi="Arial"/>
-          <w:lang w:val="en-US"/>
-        </w:rPr>
-      </w:pPr>
-    </w:p>
-    <w:p>
-      <w:pPr>
-        <w:pStyle w:val="VIBody"/>
-        <w:spacing w:before="0" w:after="0"/>
-        <w:rPr>
-          <w:rFonts w:ascii="Arial" w:hAnsi="Arial"/>
-          <w:lang w:val="en-US"/>
-        </w:rPr>
-      </w:pPr>
-    </w:p>
-    <w:p>
-      <w:pPr>
-        <w:pStyle w:val="VIBody"/>
-        <w:spacing w:before="0" w:after="0"/>
-        <w:rPr>
-          <w:rFonts w:ascii="Arial" w:hAnsi="Arial"/>
-          <w:lang w:val="en-US"/>
-        </w:rPr>
-      </w:pPr>
-    </w:p>
-    <w:p>
-      <w:pPr>
-        <w:pStyle w:val="VIBody"/>
-        <w:spacing w:before="0" w:after="0"/>
-        <w:rPr>
-          <w:rFonts w:ascii="Arial" w:hAnsi="Arial"/>
-          <w:lang w:val="en-US"/>
-        </w:rPr>
-      </w:pPr>
-    </w:p>
-    <w:p>
-      <w:pPr>
-        <w:pStyle w:val="VIBody"/>
-        <w:spacing w:before="0" w:after="0"/>
-        <w:rPr>
-          <w:rFonts w:ascii="Arial" w:hAnsi="Arial"/>
-          <w:lang w:val="en-US"/>
-        </w:rPr>
-      </w:pPr>
-    </w:p>
-    <w:p>
-      <w:pPr>
-        <w:pStyle w:val="VIBody"/>
-        <w:spacing w:before="0" w:after="0"/>
-        <w:rPr>
-          <w:rFonts w:ascii="Arial" w:hAnsi="Arial"/>
-          <w:lang w:val="en-US"/>
-        </w:rPr>
-      </w:pPr>
-    </w:p>
-    <w:p>
-      <w:pPr>
-        <w:pStyle w:val="VIBody"/>
-        <w:spacing w:before="0" w:after="0"/>
-        <w:rPr>
-          <w:rFonts w:ascii="Arial" w:hAnsi="Arial"/>
-          <w:lang w:val="en-US"/>
-        </w:rPr>
-      </w:pPr>
-    </w:p>
-    <w:p>
-      <w:pPr>
-        <w:pStyle w:val="VIBody"/>
-        <w:spacing w:before="0" w:after="0"/>
-        <w:rPr>
-          <w:rFonts w:ascii="Arial" w:hAnsi="Arial"/>
-          <w:lang w:val="en-US"/>
-        </w:rPr>
-      </w:pPr>
-    </w:p>
-    <w:p>
-      <w:pPr>
-        <w:pStyle w:val="VIBody"/>
-        <w:spacing w:before="0" w:after="0"/>
-        <w:rPr>
-          <w:rFonts w:ascii="Arial" w:hAnsi="Arial"/>
-          <w:lang w:val="en-US"/>
-        </w:rPr>
-      </w:pPr>
-    </w:p>
-    <w:p>
-      <w:pPr>
-        <w:pStyle w:val="VIBody"/>
-        <w:spacing w:before="0" w:after="0"/>
-        <w:rPr>
-          <w:rFonts w:ascii="Arial" w:hAnsi="Arial"/>
-          <w:lang w:val="en-US"/>
-        </w:rPr>
-      </w:pPr>
-    </w:p>
-    <w:p>
-      <w:pPr>
-        <w:pStyle w:val="VIBody"/>
-        <w:spacing w:before="0" w:after="0"/>
-        <w:rPr>
-          <w:rFonts w:ascii="Arial" w:hAnsi="Arial"/>
-          <w:lang w:val="en-US"/>
-        </w:rPr>
-      </w:pPr>
-    </w:p>
-    <w:p>
-      <w:pPr>
-        <w:pStyle w:val="Heading5"/>
-      </w:pPr>
-      <w:r>
-        <w:lastRenderedPageBreak/>
-        <w:t>Vectorization Preprocessing Steps</w:t>
-      </w:r>
-      <w:r>
-        <w:t xml:space="preserve"> </w:t>
-      </w:r>
-    </w:p>
-    <w:p>
-      <w:pPr>
-        <w:pStyle w:val="VIBody"/>
-        <w:rPr>
-          <w:rFonts w:ascii="Arial" w:hAnsi="Arial"/>
-          <w:lang w:val="en-US"/>
-        </w:rPr>
-      </w:pPr>
-      <w:r>
-        <w:rPr>
-          <w:rFonts w:ascii="Arial" w:hAnsi="Arial"/>
-          <w:lang w:val="en-US"/>
-        </w:rPr>
-        <w:t xml:space="preserve">For each </w:t>
-      </w:r>
-      <w:r>
-        <w:rPr>
-          <w:rFonts w:ascii="Arial" w:hAnsi="Arial"/>
-          <w:lang w:val="en-US"/>
-        </w:rPr>
-        <w:t>text</w:t>
-      </w:r>
-      <w:r>
-        <w:rPr>
-          <w:rFonts w:ascii="Arial" w:hAnsi="Arial"/>
-          <w:lang w:val="en-US"/>
-        </w:rPr>
-        <w:t xml:space="preserve"> document, the following pre-processing vectorization steps were taken:</w:t>
-      </w:r>
-    </w:p>
-    <w:p>
-      <w:pPr>
-        <w:pStyle w:val="VIBody"/>
-        <w:spacing w:before="0" w:after="0"/>
-        <w:rPr>
-          <w:rFonts w:ascii="Arial" w:hAnsi="Arial"/>
-          <w:lang w:val="en-US"/>
-        </w:rPr>
-      </w:pPr>
-      <w:r>
-        <w:rPr>
-          <w:rFonts w:ascii="Arial" w:hAnsi="Arial"/>
-          <w:lang w:val="en-US"/>
-        </w:rPr>
-        <w:t>(note</w:t>
-      </w:r>
-      <w:r>
-        <w:rPr>
-          <w:rFonts w:ascii="Arial" w:hAnsi="Arial"/>
-          <w:lang w:val="en-US"/>
-        </w:rPr>
-        <w:t xml:space="preserve"> </w:t>
-      </w:r>
-      <w:r>
-        <w:rPr>
-          <w:rFonts w:ascii="Arial" w:hAnsi="Arial"/>
-          <w:lang w:val="en-US"/>
-        </w:rPr>
-        <w:t>-</w:t>
-      </w:r>
-      <w:r>
-        <w:rPr>
-          <w:rFonts w:ascii="Arial" w:hAnsi="Arial"/>
-          <w:lang w:val="en-US"/>
-        </w:rPr>
-        <w:t xml:space="preserve"> </w:t>
-      </w:r>
-      <w:r>
-        <w:rPr>
-          <w:rFonts w:ascii="Arial" w:hAnsi="Arial"/>
-          <w:lang w:val="en-US"/>
-        </w:rPr>
-        <w:t xml:space="preserve">each of the bellow steps </w:t>
-      </w:r>
-      <w:r>
-        <w:rPr>
-          <w:rFonts w:ascii="Arial" w:hAnsi="Arial"/>
-          <w:lang w:val="en-US"/>
-        </w:rPr>
-        <w:t>is</w:t>
-      </w:r>
-      <w:r>
-        <w:rPr>
-          <w:rFonts w:ascii="Arial" w:hAnsi="Arial"/>
-          <w:lang w:val="en-US"/>
-        </w:rPr>
-        <w:t xml:space="preserve"> controlled via a Boolean True or False conditional statement that allowed the testing of each of these steps ind</w:t>
-      </w:r>
-      <w:r>
-        <w:rPr>
-          <w:rFonts w:ascii="Arial" w:hAnsi="Arial"/>
-          <w:lang w:val="en-US"/>
-        </w:rPr>
-        <w:t>e</w:t>
-      </w:r>
-      <w:r>
-        <w:rPr>
-          <w:rFonts w:ascii="Arial" w:hAnsi="Arial"/>
-          <w:lang w:val="en-US"/>
-        </w:rPr>
-        <w:t xml:space="preserve">pendently </w:t>
-      </w:r>
-      <w:r>
-        <w:rPr>
-          <w:rFonts w:ascii="Arial" w:hAnsi="Arial"/>
-          <w:lang w:val="en-US"/>
-        </w:rPr>
-        <w:t>as well as</w:t>
-      </w:r>
-      <w:r>
-        <w:rPr>
-          <w:rFonts w:ascii="Arial" w:hAnsi="Arial"/>
-          <w:lang w:val="en-US"/>
-        </w:rPr>
-        <w:t xml:space="preserve"> in combination</w:t>
-      </w:r>
-      <w:r>
-        <w:rPr>
-          <w:rFonts w:ascii="Arial" w:hAnsi="Arial"/>
-          <w:lang w:val="en-US"/>
-        </w:rPr>
-        <w:t xml:space="preserve"> to evaluate optimal vectorization preparation)</w:t>
-      </w:r>
-    </w:p>
-    <w:p>
-      <w:pPr>
-        <w:pStyle w:val="VIBody"/>
-        <w:spacing w:before="0" w:after="0"/>
-        <w:rPr>
-          <w:rFonts w:ascii="Arial" w:hAnsi="Arial"/>
-          <w:lang w:val="en-US"/>
-        </w:rPr>
-      </w:pPr>
-    </w:p>
-    <w:p>
-      <w:pPr>
-        <w:pStyle w:val="VIBody"/>
-        <w:numPr>
-          <w:ilvl w:val="1"/>
-          <w:numId w:val="22"/>
-        </w:numPr>
-        <w:spacing w:before="0" w:after="0"/>
-        <w:rPr>
-          <w:rFonts w:ascii="Arial" w:hAnsi="Arial"/>
-          <w:lang w:val="en-US"/>
-        </w:rPr>
-      </w:pPr>
-      <w:r>
-        <w:rPr>
-          <w:rFonts w:ascii="Arial" w:hAnsi="Arial"/>
-          <w:lang w:val="en-US"/>
-        </w:rPr>
-        <w:t>All hashtag tokens were removed</w:t>
-      </w:r>
-    </w:p>
-    <w:p>
-      <w:pPr>
-        <w:pStyle w:val="VIBody"/>
-        <w:numPr>
-          <w:ilvl w:val="1"/>
-          <w:numId w:val="22"/>
-        </w:numPr>
-        <w:spacing w:before="0" w:after="0"/>
-        <w:rPr>
-          <w:rFonts w:ascii="Arial" w:hAnsi="Arial"/>
-          <w:lang w:val="en-US"/>
-        </w:rPr>
-      </w:pPr>
-      <w:r>
-        <w:rPr>
-          <w:rFonts w:ascii="Arial" w:hAnsi="Arial"/>
-          <w:lang w:val="en-US"/>
-        </w:rPr>
-        <w:t>All URL tokens were removed</w:t>
-      </w:r>
-    </w:p>
-    <w:p>
-      <w:pPr>
-        <w:pStyle w:val="VIBody"/>
-        <w:numPr>
-          <w:ilvl w:val="1"/>
-          <w:numId w:val="22"/>
-        </w:numPr>
-        <w:spacing w:before="0" w:after="0"/>
-        <w:rPr>
-          <w:rFonts w:ascii="Arial" w:hAnsi="Arial"/>
-          <w:lang w:val="en-US"/>
-        </w:rPr>
-      </w:pPr>
-      <w:r>
-        <w:rPr>
-          <w:rFonts w:ascii="Arial" w:hAnsi="Arial"/>
-          <w:lang w:val="en-US"/>
-        </w:rPr>
-        <w:t>Punctuation was removed using the python string.</w:t>
-      </w:r>
-      <w:r>
-        <w:rPr>
-          <w:rFonts w:ascii="Arial" w:hAnsi="Arial"/>
-          <w:lang w:val="en-US"/>
-        </w:rPr>
-        <w:t xml:space="preserve"> </w:t>
-      </w:r>
-      <w:r>
-        <w:rPr>
-          <w:rFonts w:ascii="Arial" w:hAnsi="Arial"/>
-          <w:lang w:val="en-US"/>
-        </w:rPr>
-        <w:t>punctuation values</w:t>
-      </w:r>
-    </w:p>
-    <w:p>
-      <w:pPr>
-        <w:pStyle w:val="VIBody"/>
-        <w:numPr>
-          <w:ilvl w:val="2"/>
-          <w:numId w:val="22"/>
-        </w:numPr>
-        <w:spacing w:before="0" w:after="0"/>
-        <w:rPr>
-          <w:rFonts w:ascii="Arial" w:hAnsi="Arial"/>
-          <w:lang w:val="en-US"/>
-        </w:rPr>
-      </w:pPr>
-      <w:r>
-        <w:rPr>
-          <w:rFonts w:ascii="Arial" w:hAnsi="Arial"/>
-          <w:color w:val="000000"/>
-        </w:rPr>
-        <w:t>'!"#$%&amp;\'()*+,-./:;&lt;=&gt;?@[\\]^_`{|}~'</w:t>
-      </w:r>
-    </w:p>
-    <w:p>
-      <w:pPr>
-        <w:pStyle w:val="VIBody"/>
-        <w:numPr>
-          <w:ilvl w:val="1"/>
-          <w:numId w:val="22"/>
-        </w:numPr>
-        <w:spacing w:before="0" w:after="0"/>
-        <w:rPr>
-          <w:rFonts w:ascii="Arial" w:hAnsi="Arial"/>
-          <w:lang w:val="en-US"/>
-        </w:rPr>
-      </w:pPr>
-      <w:r>
-        <w:rPr>
-          <w:rFonts w:ascii="Arial" w:hAnsi="Arial"/>
-          <w:lang w:val="en-US"/>
-        </w:rPr>
-        <w:t>Non-Alphabetic tokens were removed</w:t>
-      </w:r>
-      <w:r>
-        <w:rPr>
-          <w:rFonts w:ascii="Arial" w:hAnsi="Arial"/>
-          <w:lang w:val="en-US"/>
-        </w:rPr>
-        <w:t xml:space="preserve"> using the python string method isalpha()</w:t>
-      </w:r>
-    </w:p>
-    <w:p>
-      <w:pPr>
-        <w:pStyle w:val="VIBody"/>
-        <w:numPr>
-          <w:ilvl w:val="1"/>
-          <w:numId w:val="22"/>
-        </w:numPr>
-        <w:spacing w:before="0" w:after="0"/>
-        <w:rPr>
-          <w:rFonts w:ascii="Arial" w:hAnsi="Arial"/>
-          <w:lang w:val="en-US"/>
-        </w:rPr>
-      </w:pPr>
-      <w:r>
-        <w:rPr>
-          <w:rFonts w:ascii="Arial" w:hAnsi="Arial"/>
-          <w:lang w:val="en-US"/>
-        </w:rPr>
-        <w:t>Lowercase all of the token characters</w:t>
-      </w:r>
-    </w:p>
-    <w:p>
-      <w:pPr>
-        <w:pStyle w:val="VIBody"/>
-        <w:numPr>
-          <w:ilvl w:val="1"/>
-          <w:numId w:val="22"/>
-        </w:numPr>
-        <w:spacing w:before="0" w:after="0"/>
-        <w:rPr>
-          <w:rFonts w:ascii="Arial" w:hAnsi="Arial"/>
-          <w:lang w:val="en-US"/>
-        </w:rPr>
-      </w:pPr>
-      <w:r>
-        <w:rPr>
-          <w:rFonts w:ascii="Arial" w:hAnsi="Arial"/>
-          <w:lang w:val="en-US"/>
-        </w:rPr>
-        <w:t>Stop words were removed</w:t>
-      </w:r>
-      <w:r>
-        <w:rPr>
-          <w:rFonts w:ascii="Arial" w:hAnsi="Arial"/>
-          <w:lang w:val="en-US"/>
-        </w:rPr>
-        <w:t xml:space="preserve"> using the NLTK </w:t>
-      </w:r>
-      <w:r>
-        <w:rPr>
-          <w:rFonts w:ascii="Arial" w:hAnsi="Arial"/>
-          <w:lang w:val="en-US"/>
-        </w:rPr>
-        <w:t>E</w:t>
-      </w:r>
-      <w:r>
-        <w:rPr>
-          <w:rFonts w:ascii="Arial" w:hAnsi="Arial"/>
-          <w:lang w:val="en-US"/>
-        </w:rPr>
-        <w:t>nglish stopwords list</w:t>
-      </w:r>
-    </w:p>
-    <w:p>
-      <w:pPr>
-        <w:pStyle w:val="VIBody"/>
-        <w:numPr>
-          <w:ilvl w:val="2"/>
-          <w:numId w:val="22"/>
-        </w:numPr>
-        <w:spacing w:before="0" w:after="0"/>
-        <w:rPr>
-          <w:rFonts w:ascii="Arial" w:hAnsi="Arial"/>
-          <w:lang w:val="en-US"/>
-        </w:rPr>
-      </w:pPr>
-      <w:r>
-        <w:rPr>
-          <w:rFonts w:ascii="Arial" w:hAnsi="Arial"/>
-          <w:lang w:val="en-US"/>
-        </w:rPr>
-        <w:t>additionally, this step allows the addition of custom stop words to be added to the list for fine</w:t>
-      </w:r>
-      <w:r>
-        <w:rPr>
-          <w:rFonts w:ascii="Arial" w:hAnsi="Arial"/>
-          <w:lang w:val="en-US"/>
-        </w:rPr>
-        <w:t>-</w:t>
-      </w:r>
-      <w:r>
-        <w:rPr>
-          <w:rFonts w:ascii="Arial" w:hAnsi="Arial"/>
-          <w:lang w:val="en-US"/>
-        </w:rPr>
-        <w:t>tuning.</w:t>
-      </w:r>
-    </w:p>
-    <w:p>
-      <w:pPr>
-        <w:pStyle w:val="VIBody"/>
-        <w:spacing w:before="0" w:after="0"/>
-        <w:rPr>
-          <w:rFonts w:ascii="Arial" w:hAnsi="Arial"/>
-          <w:lang w:val="en-US"/>
-        </w:rPr>
-      </w:pPr>
-    </w:p>
-    <w:p>
-      <w:pPr>
-        <w:pStyle w:val="VIBody"/>
-        <w:spacing w:before="0" w:after="0"/>
-        <w:rPr>
-          <w:rFonts w:ascii="Arial" w:hAnsi="Arial"/>
-          <w:lang w:val="en-US"/>
-        </w:rPr>
-      </w:pPr>
-      <w:r>
-        <w:rPr>
-          <w:rFonts w:ascii="Arial" w:hAnsi="Arial"/>
-          <w:lang w:val="en-US"/>
-        </w:rPr>
-        <w:t>Post</w:t>
-      </w:r>
-      <w:r>
-        <w:rPr>
-          <w:rFonts w:ascii="Arial" w:hAnsi="Arial"/>
-          <w:lang w:val="en-US"/>
-        </w:rPr>
-        <w:t>-</w:t>
-      </w:r>
-      <w:r>
-        <w:rPr>
-          <w:rFonts w:ascii="Arial" w:hAnsi="Arial"/>
-          <w:lang w:val="en-US"/>
-        </w:rPr>
-        <w:t xml:space="preserve">pre-processing: Each cleaned </w:t>
-      </w:r>
-      <w:r>
-        <w:rPr>
-          <w:rFonts w:ascii="Arial" w:hAnsi="Arial"/>
-          <w:lang w:val="en-US"/>
-        </w:rPr>
-        <w:t>text</w:t>
-      </w:r>
-      <w:r>
-        <w:rPr>
-          <w:rFonts w:ascii="Arial" w:hAnsi="Arial"/>
-          <w:lang w:val="en-US"/>
-        </w:rPr>
-        <w:t xml:space="preserve"> was saved to its own file to be used as a corpus of documents in the vectorization process. </w:t>
-      </w:r>
-    </w:p>
-    <w:p>
-      <w:pPr>
-        <w:pStyle w:val="VIBody"/>
-        <w:spacing w:before="0" w:after="0"/>
-        <w:rPr>
-          <w:rFonts w:ascii="Arial" w:hAnsi="Arial"/>
-          <w:lang w:val="en-US"/>
-        </w:rPr>
-      </w:pPr>
-    </w:p>
-    <w:p>
-      <w:pPr>
-        <w:pStyle w:val="VIBody"/>
-        <w:spacing w:before="0" w:after="0"/>
-        <w:rPr>
-          <w:rFonts w:ascii="Arial" w:hAnsi="Arial"/>
-          <w:b/>
-          <w:bCs/>
-          <w:lang w:val="en-US"/>
-        </w:rPr>
-      </w:pPr>
-      <w:r>
-        <w:rPr>
-          <w:rFonts w:ascii="Arial" w:hAnsi="Arial"/>
-          <w:lang w:val="en-US"/>
-        </w:rPr>
-        <w:t xml:space="preserve">Total Feature Count Prior to Vectorization Preprocessing: </w:t>
-      </w:r>
-    </w:p>
-    <w:p>
-      <w:pPr>
-        <w:pStyle w:val="VIBody"/>
-        <w:spacing w:before="0" w:after="0"/>
-        <w:rPr>
-          <w:rFonts w:ascii="Arial" w:hAnsi="Arial"/>
-          <w:lang w:val="en-US"/>
-        </w:rPr>
-      </w:pPr>
-    </w:p>
-    <w:p>
-      <w:pPr>
-        <w:pStyle w:val="VIBody"/>
-        <w:spacing w:before="0" w:after="0"/>
-        <w:rPr>
-          <w:rFonts w:ascii="Arial" w:hAnsi="Arial"/>
-          <w:sz w:val="18"/>
-          <w:szCs w:val="18"/>
-          <w:lang w:val="en-US"/>
-        </w:rPr>
-      </w:pPr>
-      <w:r>
-        <w:rPr>
-          <w:rFonts w:ascii="Arial" w:hAnsi="Arial"/>
-          <w:sz w:val="18"/>
-          <w:szCs w:val="18"/>
-          <w:lang w:val="en-US"/>
-        </w:rPr>
-        <w:t>Table 2.</w:t>
-      </w:r>
-      <w:r>
-        <w:rPr>
-          <w:rFonts w:ascii="Arial" w:hAnsi="Arial"/>
-          <w:sz w:val="18"/>
-          <w:szCs w:val="18"/>
-          <w:lang w:val="en-US"/>
-        </w:rPr>
-        <w:t>3</w:t>
-      </w:r>
-      <w:r>
-        <w:rPr>
-          <w:rFonts w:ascii="Arial" w:hAnsi="Arial"/>
-          <w:sz w:val="18"/>
-          <w:szCs w:val="18"/>
-          <w:lang w:val="en-US"/>
-        </w:rPr>
-        <w:t>: Vocabulary Size Reduction Comparisons</w:t>
-      </w:r>
-      <w:r>
-        <w:rPr>
-          <w:rFonts w:ascii="Arial" w:hAnsi="Arial"/>
-          <w:sz w:val="18"/>
-          <w:szCs w:val="18"/>
-          <w:lang w:val="en-US"/>
-        </w:rPr>
-        <w:t xml:space="preserve"> (small sample)</w:t>
-      </w:r>
-    </w:p>
-    <w:p>
-      <w:pPr>
-        <w:pStyle w:val="VIBody"/>
-        <w:spacing w:before="0" w:after="0"/>
-        <w:ind w:left="1440"/>
-        <w:rPr>
-          <w:rFonts w:ascii="Arial" w:hAnsi="Arial"/>
-          <w:sz w:val="22"/>
-          <w:szCs w:val="22"/>
-          <w:lang w:val="en-US"/>
-        </w:rPr>
-      </w:pPr>
+      <w:r>
+        <w:rPr>
+          <w:rFonts w:ascii="Arial" w:hAnsi="Arial"/>
+          <w:lang w:val="en-US"/>
+        </w:rPr>
+        <w:t xml:space="preserve">Table </w:t>
+      </w:r>
+      <w:r>
+        <w:rPr>
+          <w:rFonts w:ascii="Arial" w:hAnsi="Arial"/>
+          <w:lang w:val="en-US"/>
+        </w:rPr>
+        <w:t>2.2: Vedar Polarity Scores</w:t>
+      </w:r>
     </w:p>
     <w:tbl>
       <w:tblPr>
+        <w:tblStyle w:val="TableSimple1"/>
         <w:tblW w:w="0" w:type="auto"/>
-        <w:tblBorders>
-          <w:top w:val="single" w:sz="4" w:space="0" w:color="8EAADB"/>
-          <w:left w:val="single" w:sz="4" w:space="0" w:color="8EAADB"/>
-          <w:bottom w:val="single" w:sz="4" w:space="0" w:color="8EAADB"/>
-          <w:right w:val="single" w:sz="4" w:space="0" w:color="8EAADB"/>
-          <w:insideH w:val="single" w:sz="4" w:space="0" w:color="8EAADB"/>
-          <w:insideV w:val="single" w:sz="4" w:space="0" w:color="8EAADB"/>
-        </w:tblBorders>
         <w:tblLook w:val="04A0" w:firstRow="1" w:lastRow="0" w:firstColumn="1" w:lastColumn="0" w:noHBand="0" w:noVBand="1"/>
       </w:tblPr>
       <w:tblGrid>
-        <w:gridCol w:w="1919"/>
-        <w:gridCol w:w="1623"/>
-        <w:gridCol w:w="1796"/>
-        <w:gridCol w:w="1623"/>
-        <w:gridCol w:w="1496"/>
-        <w:gridCol w:w="1263"/>
+        <w:gridCol w:w="3634"/>
+        <w:gridCol w:w="3046"/>
+        <w:gridCol w:w="3040"/>
       </w:tblGrid>
       <w:tr>
+        <w:trPr>
+          <w:cnfStyle w:val="100000000000" w:firstRow="1" w:lastRow="0" w:firstColumn="0" w:lastColumn="0" w:oddVBand="0" w:evenVBand="0" w:oddHBand="0" w:evenHBand="0" w:firstRowFirstColumn="0" w:firstRowLastColumn="0" w:lastRowFirstColumn="0" w:lastRowLastColumn="0"/>
+        </w:trPr>
         <w:tc>
           <w:tcPr>
-            <w:tcW w:w="1954" w:type="dxa"/>
-            <w:tcBorders>
-              <w:top w:val="nil"/>
-              <w:left w:val="nil"/>
-              <w:bottom w:val="single" w:sz="4" w:space="0" w:color="8EAADB"/>
-              <w:right w:val="nil"/>
-            </w:tcBorders>
-            <w:shd w:val="clear" w:color="auto" w:fill="FFFFFF"/>
+            <w:tcW w:w="3955" w:type="dxa"/>
           </w:tcPr>
           <w:p>
             <w:pPr>
               <w:pStyle w:val="VIBody"/>
               <w:spacing w:before="0" w:after="0"/>
               <w:jc w:val="center"/>
-              <w:rPr>
-                <w:rFonts w:ascii="Arial" w:hAnsi="Arial"/>
-                <w:b/>
-                <w:bCs/>
-                <w:i/>
-                <w:iCs/>
-                <w:color w:val="2F5496"/>
-                <w:sz w:val="16"/>
-                <w:szCs w:val="16"/>
-                <w:lang w:val="en-US"/>
-              </w:rPr>
-            </w:pPr>
-            <w:r>
-              <w:rPr>
-                <w:rFonts w:ascii="Arial" w:hAnsi="Arial"/>
-                <w:b/>
-                <w:bCs/>
-                <w:i/>
-                <w:iCs/>
-                <w:color w:val="2F5496"/>
-                <w:sz w:val="16"/>
-                <w:szCs w:val="16"/>
-                <w:lang w:val="en-US"/>
-              </w:rPr>
-              <w:t>After Preprocessing</w:t>
-            </w:r>
-          </w:p>
-          <w:p>
-            <w:pPr>
-              <w:pStyle w:val="VIBody"/>
-              <w:spacing w:before="0" w:after="0"/>
-              <w:jc w:val="center"/>
-              <w:rPr>
-                <w:rFonts w:ascii="Arial" w:hAnsi="Arial"/>
-                <w:b/>
-                <w:bCs/>
-                <w:i/>
-                <w:iCs/>
-                <w:color w:val="2F5496"/>
-                <w:sz w:val="18"/>
-                <w:szCs w:val="18"/>
-                <w:lang w:val="en-US"/>
-              </w:rPr>
-            </w:pPr>
-            <w:r>
-              <w:rPr>
-                <w:rFonts w:ascii="Arial" w:hAnsi="Arial"/>
-                <w:b/>
-                <w:bCs/>
-                <w:i/>
-                <w:iCs/>
-                <w:color w:val="2F5496"/>
-                <w:sz w:val="16"/>
-                <w:szCs w:val="16"/>
-                <w:lang w:val="en-US"/>
-              </w:rPr>
-              <w:t>Feature Count</w:t>
-            </w:r>
-          </w:p>
-        </w:tc>
-        <w:tc>
-          <w:tcPr>
-            <w:tcW w:w="1671" w:type="dxa"/>
-            <w:tcBorders>
-              <w:top w:val="nil"/>
-              <w:left w:val="nil"/>
-              <w:right w:val="nil"/>
-            </w:tcBorders>
-            <w:shd w:val="clear" w:color="auto" w:fill="FFFFFF"/>
-          </w:tcPr>
-          <w:p>
-            <w:pPr>
-              <w:pStyle w:val="VIBody"/>
-              <w:spacing w:after="0"/>
-              <w:jc w:val="center"/>
-              <w:rPr>
-                <w:rFonts w:ascii="Arial" w:hAnsi="Arial"/>
-                <w:b/>
-                <w:bCs/>
-                <w:color w:val="2F5496"/>
-                <w:sz w:val="18"/>
-                <w:szCs w:val="18"/>
-                <w:lang w:val="en-US"/>
-              </w:rPr>
-            </w:pPr>
-            <w:r>
-              <w:rPr>
-                <w:rFonts w:ascii="Arial" w:hAnsi="Arial"/>
-                <w:b/>
-                <w:bCs/>
-                <w:color w:val="2F5496"/>
-                <w:sz w:val="16"/>
-                <w:szCs w:val="16"/>
-                <w:lang w:val="en-US"/>
-              </w:rPr>
-              <w:t>Remove Stop Word</w:t>
-            </w:r>
-          </w:p>
-        </w:tc>
-        <w:tc>
-          <w:tcPr>
-            <w:tcW w:w="1836" w:type="dxa"/>
-            <w:tcBorders>
-              <w:top w:val="nil"/>
-              <w:left w:val="nil"/>
-              <w:right w:val="nil"/>
-            </w:tcBorders>
-            <w:shd w:val="clear" w:color="auto" w:fill="FFFFFF"/>
-          </w:tcPr>
-          <w:p>
-            <w:pPr>
-              <w:pStyle w:val="VIBody"/>
-              <w:spacing w:after="0"/>
-              <w:jc w:val="center"/>
-              <w:rPr>
-                <w:rFonts w:ascii="Arial" w:hAnsi="Arial"/>
-                <w:b/>
-                <w:bCs/>
-                <w:color w:val="2F5496"/>
-                <w:sz w:val="22"/>
-                <w:szCs w:val="22"/>
-                <w:lang w:val="en-US"/>
-              </w:rPr>
-            </w:pPr>
-            <w:r>
-              <w:rPr>
-                <w:rFonts w:ascii="Arial" w:hAnsi="Arial"/>
-                <w:b/>
-                <w:bCs/>
-                <w:color w:val="2F5496"/>
-                <w:sz w:val="16"/>
-                <w:szCs w:val="16"/>
-                <w:lang w:val="en-US"/>
-              </w:rPr>
-              <w:t>Remove Punctuation</w:t>
-            </w:r>
-          </w:p>
-        </w:tc>
-        <w:tc>
-          <w:tcPr>
-            <w:tcW w:w="1671" w:type="dxa"/>
-            <w:tcBorders>
-              <w:top w:val="nil"/>
-              <w:left w:val="nil"/>
-              <w:right w:val="nil"/>
-            </w:tcBorders>
-            <w:shd w:val="clear" w:color="auto" w:fill="FFFFFF"/>
-          </w:tcPr>
-          <w:p>
-            <w:pPr>
-              <w:pStyle w:val="VIBody"/>
-              <w:spacing w:after="0"/>
-              <w:jc w:val="center"/>
-              <w:rPr>
-                <w:rFonts w:ascii="Arial" w:hAnsi="Arial"/>
-                <w:b/>
-                <w:bCs/>
-                <w:color w:val="2F5496"/>
-                <w:sz w:val="22"/>
-                <w:szCs w:val="22"/>
-                <w:lang w:val="en-US"/>
-              </w:rPr>
-            </w:pPr>
-            <w:r>
-              <w:rPr>
-                <w:rFonts w:ascii="Arial" w:hAnsi="Arial"/>
-                <w:b/>
-                <w:bCs/>
-                <w:color w:val="2F5496"/>
-                <w:sz w:val="16"/>
-                <w:szCs w:val="16"/>
-                <w:lang w:val="en-US"/>
-              </w:rPr>
-              <w:t>Remove Non-Alpha</w:t>
-            </w:r>
-          </w:p>
-        </w:tc>
-        <w:tc>
-          <w:tcPr>
-            <w:tcW w:w="1524" w:type="dxa"/>
-            <w:tcBorders>
-              <w:top w:val="nil"/>
-              <w:left w:val="nil"/>
-              <w:right w:val="nil"/>
-            </w:tcBorders>
-            <w:shd w:val="clear" w:color="auto" w:fill="FFFFFF"/>
-          </w:tcPr>
-          <w:p>
-            <w:pPr>
-              <w:pStyle w:val="VIBody"/>
-              <w:spacing w:after="0"/>
-              <w:jc w:val="center"/>
-              <w:rPr>
-                <w:rFonts w:ascii="Arial" w:hAnsi="Arial"/>
-                <w:b/>
-                <w:bCs/>
-                <w:color w:val="2F5496"/>
-                <w:sz w:val="22"/>
-                <w:szCs w:val="22"/>
-                <w:lang w:val="en-US"/>
-              </w:rPr>
-            </w:pPr>
-            <w:r>
-              <w:rPr>
-                <w:rFonts w:ascii="Arial" w:hAnsi="Arial"/>
-                <w:b/>
-                <w:bCs/>
-                <w:color w:val="2F5496"/>
-                <w:sz w:val="16"/>
-                <w:szCs w:val="16"/>
-                <w:lang w:val="en-US"/>
-              </w:rPr>
-              <w:t>Lowercase</w:t>
-            </w:r>
-          </w:p>
-        </w:tc>
-        <w:tc>
-          <w:tcPr>
-            <w:tcW w:w="1280" w:type="dxa"/>
-            <w:tcBorders>
-              <w:top w:val="nil"/>
-              <w:left w:val="nil"/>
-              <w:right w:val="nil"/>
-            </w:tcBorders>
-            <w:shd w:val="clear" w:color="auto" w:fill="FFFFFF"/>
-          </w:tcPr>
-          <w:p>
-            <w:pPr>
-              <w:pStyle w:val="VIBody"/>
-              <w:spacing w:after="0"/>
-              <w:jc w:val="center"/>
-              <w:rPr>
-                <w:rFonts w:ascii="Arial" w:hAnsi="Arial"/>
-                <w:b/>
-                <w:bCs/>
-                <w:color w:val="2F5496"/>
-                <w:sz w:val="22"/>
-                <w:szCs w:val="22"/>
-                <w:lang w:val="en-US"/>
-              </w:rPr>
-            </w:pPr>
-            <w:r>
-              <w:rPr>
-                <w:rFonts w:ascii="Arial" w:hAnsi="Arial"/>
-                <w:b/>
-                <w:bCs/>
-                <w:color w:val="2F5496"/>
-                <w:sz w:val="16"/>
-                <w:szCs w:val="16"/>
-                <w:lang w:val="en-US"/>
-              </w:rPr>
-              <w:t>Stemming</w:t>
-            </w:r>
-          </w:p>
-        </w:tc>
-      </w:tr>
-      <w:tr>
-        <w:trPr>
-          <w:trHeight w:val="260"/>
-        </w:trPr>
-        <w:tc>
-          <w:tcPr>
-            <w:tcW w:w="1954" w:type="dxa"/>
-            <w:tcBorders>
-              <w:top w:val="nil"/>
-              <w:left w:val="nil"/>
-              <w:bottom w:val="nil"/>
-            </w:tcBorders>
-            <w:shd w:val="clear" w:color="auto" w:fill="FFFFFF"/>
-          </w:tcPr>
-          <w:p>
-            <w:pPr>
-              <w:pStyle w:val="VIBody"/>
-              <w:spacing w:after="0"/>
-              <w:jc w:val="center"/>
-              <w:rPr>
-                <w:rFonts w:ascii="Arial" w:hAnsi="Arial"/>
-                <w:i/>
-                <w:iCs/>
-                <w:color w:val="2F5496"/>
-                <w:sz w:val="18"/>
-                <w:szCs w:val="18"/>
-                <w:lang w:val="en-US"/>
-              </w:rPr>
-            </w:pPr>
-          </w:p>
-        </w:tc>
-        <w:tc>
-          <w:tcPr>
-            <w:tcW w:w="1671" w:type="dxa"/>
-            <w:shd w:val="clear" w:color="auto" w:fill="D9E2F3"/>
-          </w:tcPr>
-          <w:p>
-            <w:pPr>
-              <w:pStyle w:val="VIBody"/>
-              <w:spacing w:after="0"/>
-              <w:jc w:val="center"/>
-              <w:rPr>
-                <w:rFonts w:ascii="Arial" w:hAnsi="Arial"/>
-                <w:color w:val="2F5496"/>
-                <w:sz w:val="16"/>
-                <w:szCs w:val="16"/>
-                <w:lang w:val="en-US"/>
-              </w:rPr>
-            </w:pPr>
-            <w:r>
-              <w:rPr>
-                <w:rFonts w:ascii="Arial" w:hAnsi="Arial"/>
-                <w:color w:val="2F5496"/>
-                <w:sz w:val="16"/>
-                <w:szCs w:val="16"/>
-                <w:lang w:val="en-US"/>
-              </w:rPr>
-              <w:t>True</w:t>
-            </w:r>
-          </w:p>
-        </w:tc>
-        <w:tc>
-          <w:tcPr>
-            <w:tcW w:w="1836" w:type="dxa"/>
-            <w:shd w:val="clear" w:color="auto" w:fill="D9E2F3"/>
-          </w:tcPr>
-          <w:p>
-            <w:pPr>
-              <w:pStyle w:val="VIBody"/>
-              <w:spacing w:after="0"/>
-              <w:jc w:val="center"/>
-              <w:rPr>
-                <w:rFonts w:ascii="Arial" w:hAnsi="Arial"/>
-                <w:color w:val="2F5496"/>
-                <w:sz w:val="16"/>
-                <w:szCs w:val="16"/>
-                <w:lang w:val="en-US"/>
-              </w:rPr>
-            </w:pPr>
-            <w:r>
-              <w:rPr>
-                <w:rFonts w:ascii="Arial" w:hAnsi="Arial"/>
-                <w:color w:val="2F5496"/>
-                <w:sz w:val="16"/>
-                <w:szCs w:val="16"/>
-                <w:lang w:val="en-US"/>
-              </w:rPr>
-              <w:t>True</w:t>
-            </w:r>
-          </w:p>
-        </w:tc>
-        <w:tc>
-          <w:tcPr>
-            <w:tcW w:w="1671" w:type="dxa"/>
-            <w:shd w:val="clear" w:color="auto" w:fill="D9E2F3"/>
-          </w:tcPr>
-          <w:p>
-            <w:pPr>
-              <w:pStyle w:val="VIBody"/>
-              <w:spacing w:after="0"/>
-              <w:jc w:val="center"/>
-              <w:rPr>
-                <w:rFonts w:ascii="Arial" w:hAnsi="Arial"/>
-                <w:color w:val="2F5496"/>
-                <w:sz w:val="16"/>
-                <w:szCs w:val="16"/>
-                <w:lang w:val="en-US"/>
-              </w:rPr>
-            </w:pPr>
-            <w:r>
-              <w:rPr>
-                <w:rFonts w:ascii="Arial" w:hAnsi="Arial"/>
-                <w:color w:val="2F5496"/>
-                <w:sz w:val="16"/>
-                <w:szCs w:val="16"/>
-                <w:lang w:val="en-US"/>
-              </w:rPr>
-              <w:t>True</w:t>
-            </w:r>
-          </w:p>
-        </w:tc>
-        <w:tc>
-          <w:tcPr>
-            <w:tcW w:w="1524" w:type="dxa"/>
-            <w:shd w:val="clear" w:color="auto" w:fill="D9E2F3"/>
-          </w:tcPr>
-          <w:p>
-            <w:pPr>
-              <w:pStyle w:val="VIBody"/>
-              <w:spacing w:after="0"/>
-              <w:jc w:val="center"/>
-              <w:rPr>
-                <w:rFonts w:ascii="Arial" w:hAnsi="Arial"/>
-                <w:color w:val="2F5496"/>
-                <w:sz w:val="16"/>
-                <w:szCs w:val="16"/>
-                <w:lang w:val="en-US"/>
-              </w:rPr>
-            </w:pPr>
-            <w:r>
-              <w:rPr>
-                <w:rFonts w:ascii="Arial" w:hAnsi="Arial"/>
-                <w:color w:val="2F5496"/>
-                <w:sz w:val="16"/>
-                <w:szCs w:val="16"/>
-                <w:lang w:val="en-US"/>
-              </w:rPr>
-              <w:t>True</w:t>
-            </w:r>
-          </w:p>
-        </w:tc>
-        <w:tc>
-          <w:tcPr>
-            <w:tcW w:w="1280" w:type="dxa"/>
-            <w:shd w:val="clear" w:color="auto" w:fill="D9E2F3"/>
-          </w:tcPr>
-          <w:p>
-            <w:pPr>
-              <w:pStyle w:val="VIBody"/>
-              <w:spacing w:after="0"/>
-              <w:jc w:val="center"/>
-              <w:rPr>
-                <w:rFonts w:ascii="Arial" w:hAnsi="Arial"/>
-                <w:color w:val="2F5496"/>
-                <w:sz w:val="16"/>
-                <w:szCs w:val="16"/>
-                <w:lang w:val="en-US"/>
-              </w:rPr>
-            </w:pPr>
-            <w:r>
-              <w:rPr>
-                <w:rFonts w:ascii="Arial" w:hAnsi="Arial"/>
-                <w:color w:val="2F5496"/>
-                <w:sz w:val="16"/>
-                <w:szCs w:val="16"/>
-                <w:lang w:val="en-US"/>
-              </w:rPr>
-              <w:t>False</w:t>
-            </w:r>
-          </w:p>
-        </w:tc>
-      </w:tr>
-      <w:tr>
-        <w:tc>
-          <w:tcPr>
-            <w:tcW w:w="1954" w:type="dxa"/>
-            <w:tcBorders>
-              <w:left w:val="nil"/>
-              <w:bottom w:val="nil"/>
-            </w:tcBorders>
-            <w:shd w:val="clear" w:color="auto" w:fill="FFFFFF"/>
-          </w:tcPr>
-          <w:p>
-            <w:pPr>
-              <w:pStyle w:val="VIBody"/>
-              <w:spacing w:after="0"/>
-              <w:jc w:val="center"/>
-              <w:rPr>
-                <w:rFonts w:ascii="Arial" w:hAnsi="Arial"/>
-                <w:i/>
-                <w:iCs/>
-                <w:color w:val="2F5496"/>
-                <w:sz w:val="18"/>
-                <w:szCs w:val="18"/>
-                <w:lang w:val="en-US"/>
-              </w:rPr>
-            </w:pPr>
-          </w:p>
-        </w:tc>
-        <w:tc>
-          <w:tcPr>
-            <w:tcW w:w="1671" w:type="dxa"/>
-            <w:shd w:val="clear" w:color="auto" w:fill="auto"/>
-          </w:tcPr>
-          <w:p>
-            <w:pPr>
-              <w:pStyle w:val="VIBody"/>
-              <w:spacing w:after="0"/>
-              <w:jc w:val="center"/>
-              <w:rPr>
-                <w:rFonts w:ascii="Arial" w:hAnsi="Arial"/>
-                <w:color w:val="2F5496"/>
-                <w:sz w:val="16"/>
-                <w:szCs w:val="16"/>
-                <w:lang w:val="en-US"/>
-              </w:rPr>
-            </w:pPr>
-            <w:r>
-              <w:rPr>
-                <w:rFonts w:ascii="Arial" w:hAnsi="Arial"/>
-                <w:color w:val="2F5496"/>
-                <w:sz w:val="16"/>
-                <w:szCs w:val="16"/>
-                <w:lang w:val="en-US"/>
-              </w:rPr>
-              <w:t>True</w:t>
-            </w:r>
-          </w:p>
-        </w:tc>
-        <w:tc>
-          <w:tcPr>
-            <w:tcW w:w="1836" w:type="dxa"/>
-            <w:shd w:val="clear" w:color="auto" w:fill="auto"/>
-          </w:tcPr>
-          <w:p>
-            <w:pPr>
-              <w:pStyle w:val="VIBody"/>
-              <w:spacing w:after="0"/>
-              <w:jc w:val="center"/>
-              <w:rPr>
-                <w:rFonts w:ascii="Arial" w:hAnsi="Arial"/>
-                <w:color w:val="2F5496"/>
-                <w:sz w:val="16"/>
-                <w:szCs w:val="16"/>
-                <w:lang w:val="en-US"/>
-              </w:rPr>
-            </w:pPr>
-            <w:r>
-              <w:rPr>
-                <w:rFonts w:ascii="Arial" w:hAnsi="Arial"/>
-                <w:color w:val="2F5496"/>
-                <w:sz w:val="16"/>
-                <w:szCs w:val="16"/>
-                <w:lang w:val="en-US"/>
-              </w:rPr>
-              <w:t>True</w:t>
-            </w:r>
-          </w:p>
-        </w:tc>
-        <w:tc>
-          <w:tcPr>
-            <w:tcW w:w="1671" w:type="dxa"/>
-            <w:shd w:val="clear" w:color="auto" w:fill="auto"/>
-          </w:tcPr>
-          <w:p>
-            <w:pPr>
-              <w:pStyle w:val="VIBody"/>
-              <w:spacing w:after="0"/>
-              <w:jc w:val="center"/>
-              <w:rPr>
-                <w:rFonts w:ascii="Arial" w:hAnsi="Arial"/>
-                <w:color w:val="2F5496"/>
-                <w:sz w:val="16"/>
-                <w:szCs w:val="16"/>
-                <w:lang w:val="en-US"/>
-              </w:rPr>
-            </w:pPr>
-            <w:r>
-              <w:rPr>
-                <w:rFonts w:ascii="Arial" w:hAnsi="Arial"/>
-                <w:color w:val="2F5496"/>
-                <w:sz w:val="16"/>
-                <w:szCs w:val="16"/>
-                <w:lang w:val="en-US"/>
-              </w:rPr>
-              <w:t>True</w:t>
-            </w:r>
-          </w:p>
-        </w:tc>
-        <w:tc>
-          <w:tcPr>
-            <w:tcW w:w="1524" w:type="dxa"/>
-            <w:shd w:val="clear" w:color="auto" w:fill="auto"/>
-          </w:tcPr>
-          <w:p>
-            <w:pPr>
-              <w:pStyle w:val="VIBody"/>
-              <w:spacing w:after="0"/>
-              <w:jc w:val="center"/>
-              <w:rPr>
-                <w:rFonts w:ascii="Arial" w:hAnsi="Arial"/>
-                <w:color w:val="2F5496"/>
-                <w:sz w:val="16"/>
-                <w:szCs w:val="16"/>
-                <w:lang w:val="en-US"/>
-              </w:rPr>
-            </w:pPr>
-            <w:r>
-              <w:rPr>
-                <w:rFonts w:ascii="Arial" w:hAnsi="Arial"/>
-                <w:color w:val="2F5496"/>
-                <w:sz w:val="16"/>
-                <w:szCs w:val="16"/>
-                <w:lang w:val="en-US"/>
-              </w:rPr>
-              <w:t>True</w:t>
-            </w:r>
-          </w:p>
-        </w:tc>
-        <w:tc>
-          <w:tcPr>
-            <w:tcW w:w="1280" w:type="dxa"/>
-            <w:shd w:val="clear" w:color="auto" w:fill="auto"/>
-          </w:tcPr>
-          <w:p>
-            <w:pPr>
-              <w:pStyle w:val="VIBody"/>
-              <w:spacing w:after="0"/>
-              <w:jc w:val="center"/>
-              <w:rPr>
-                <w:rFonts w:ascii="Arial" w:hAnsi="Arial"/>
-                <w:color w:val="2F5496"/>
-                <w:sz w:val="16"/>
-                <w:szCs w:val="16"/>
-                <w:lang w:val="en-US"/>
-              </w:rPr>
-            </w:pPr>
-            <w:r>
-              <w:rPr>
-                <w:rFonts w:ascii="Arial" w:hAnsi="Arial"/>
-                <w:color w:val="2F5496"/>
-                <w:sz w:val="16"/>
-                <w:szCs w:val="16"/>
-                <w:lang w:val="en-US"/>
-              </w:rPr>
-              <w:t>True</w:t>
-            </w:r>
-          </w:p>
-        </w:tc>
-      </w:tr>
-      <w:tr>
-        <w:tc>
-          <w:tcPr>
-            <w:tcW w:w="1954" w:type="dxa"/>
-            <w:tcBorders>
-              <w:left w:val="nil"/>
-              <w:bottom w:val="nil"/>
-            </w:tcBorders>
-            <w:shd w:val="clear" w:color="auto" w:fill="FFFFFF"/>
-          </w:tcPr>
-          <w:p>
-            <w:pPr>
-              <w:pStyle w:val="VIBody"/>
-              <w:spacing w:after="0"/>
-              <w:jc w:val="center"/>
-              <w:rPr>
-                <w:rFonts w:ascii="Arial" w:hAnsi="Arial"/>
-                <w:i/>
-                <w:iCs/>
-                <w:color w:val="2F5496"/>
-                <w:sz w:val="18"/>
-                <w:szCs w:val="18"/>
-                <w:lang w:val="en-US"/>
-              </w:rPr>
-            </w:pPr>
-          </w:p>
-        </w:tc>
-        <w:tc>
-          <w:tcPr>
-            <w:tcW w:w="1671" w:type="dxa"/>
-            <w:shd w:val="clear" w:color="auto" w:fill="D9E2F3"/>
-          </w:tcPr>
-          <w:p>
-            <w:pPr>
-              <w:pStyle w:val="VIBody"/>
-              <w:spacing w:after="0"/>
-              <w:jc w:val="center"/>
-              <w:rPr>
-                <w:rFonts w:ascii="Arial" w:hAnsi="Arial"/>
-                <w:color w:val="2F5496"/>
-                <w:sz w:val="16"/>
-                <w:szCs w:val="16"/>
-                <w:lang w:val="en-US"/>
-              </w:rPr>
-            </w:pPr>
-            <w:r>
-              <w:rPr>
-                <w:rFonts w:ascii="Arial" w:hAnsi="Arial"/>
-                <w:color w:val="2F5496"/>
-                <w:sz w:val="16"/>
-                <w:szCs w:val="16"/>
-                <w:lang w:val="en-US"/>
-              </w:rPr>
-              <w:t>True</w:t>
-            </w:r>
-          </w:p>
-        </w:tc>
-        <w:tc>
-          <w:tcPr>
-            <w:tcW w:w="1836" w:type="dxa"/>
-            <w:shd w:val="clear" w:color="auto" w:fill="D9E2F3"/>
-          </w:tcPr>
-          <w:p>
-            <w:pPr>
-              <w:pStyle w:val="VIBody"/>
-              <w:spacing w:after="0"/>
-              <w:jc w:val="center"/>
-              <w:rPr>
-                <w:rFonts w:ascii="Arial" w:hAnsi="Arial"/>
-                <w:color w:val="2F5496"/>
-                <w:sz w:val="16"/>
-                <w:szCs w:val="16"/>
-                <w:lang w:val="en-US"/>
-              </w:rPr>
-            </w:pPr>
-            <w:r>
-              <w:rPr>
-                <w:rFonts w:ascii="Arial" w:hAnsi="Arial"/>
-                <w:color w:val="2F5496"/>
-                <w:sz w:val="16"/>
-                <w:szCs w:val="16"/>
-                <w:lang w:val="en-US"/>
-              </w:rPr>
-              <w:t>True</w:t>
-            </w:r>
-          </w:p>
-        </w:tc>
-        <w:tc>
-          <w:tcPr>
-            <w:tcW w:w="1671" w:type="dxa"/>
-            <w:shd w:val="clear" w:color="auto" w:fill="D9E2F3"/>
-          </w:tcPr>
-          <w:p>
-            <w:pPr>
-              <w:pStyle w:val="VIBody"/>
-              <w:spacing w:after="0"/>
-              <w:jc w:val="center"/>
-              <w:rPr>
-                <w:rFonts w:ascii="Arial" w:hAnsi="Arial"/>
-                <w:color w:val="2F5496"/>
-                <w:sz w:val="16"/>
-                <w:szCs w:val="16"/>
-                <w:lang w:val="en-US"/>
-              </w:rPr>
-            </w:pPr>
-            <w:r>
-              <w:rPr>
-                <w:rFonts w:ascii="Arial" w:hAnsi="Arial"/>
-                <w:color w:val="2F5496"/>
-                <w:sz w:val="16"/>
-                <w:szCs w:val="16"/>
-                <w:lang w:val="en-US"/>
-              </w:rPr>
-              <w:t>True</w:t>
-            </w:r>
-          </w:p>
-        </w:tc>
-        <w:tc>
-          <w:tcPr>
-            <w:tcW w:w="1524" w:type="dxa"/>
-            <w:shd w:val="clear" w:color="auto" w:fill="D9E2F3"/>
-          </w:tcPr>
-          <w:p>
-            <w:pPr>
-              <w:pStyle w:val="VIBody"/>
-              <w:spacing w:after="0"/>
-              <w:jc w:val="center"/>
-              <w:rPr>
-                <w:rFonts w:ascii="Arial" w:hAnsi="Arial"/>
-                <w:color w:val="2F5496"/>
-                <w:sz w:val="16"/>
-                <w:szCs w:val="16"/>
-                <w:lang w:val="en-US"/>
-              </w:rPr>
-            </w:pPr>
-            <w:r>
-              <w:rPr>
-                <w:rFonts w:ascii="Arial" w:hAnsi="Arial"/>
-                <w:color w:val="2F5496"/>
-                <w:sz w:val="16"/>
-                <w:szCs w:val="16"/>
-                <w:lang w:val="en-US"/>
-              </w:rPr>
-              <w:t>False</w:t>
-            </w:r>
-          </w:p>
-        </w:tc>
-        <w:tc>
-          <w:tcPr>
-            <w:tcW w:w="1280" w:type="dxa"/>
-            <w:shd w:val="clear" w:color="auto" w:fill="D9E2F3"/>
-          </w:tcPr>
-          <w:p>
-            <w:pPr>
-              <w:pStyle w:val="VIBody"/>
-              <w:spacing w:after="0"/>
-              <w:jc w:val="center"/>
-              <w:rPr>
-                <w:rFonts w:ascii="Arial" w:hAnsi="Arial"/>
-                <w:color w:val="2F5496"/>
-                <w:sz w:val="16"/>
-                <w:szCs w:val="16"/>
-                <w:lang w:val="en-US"/>
-              </w:rPr>
-            </w:pPr>
-            <w:r>
-              <w:rPr>
-                <w:rFonts w:ascii="Arial" w:hAnsi="Arial"/>
-                <w:color w:val="2F5496"/>
-                <w:sz w:val="16"/>
-                <w:szCs w:val="16"/>
-                <w:lang w:val="en-US"/>
-              </w:rPr>
-              <w:t>False</w:t>
-            </w:r>
-          </w:p>
-        </w:tc>
-      </w:tr>
-      <w:tr>
-        <w:tc>
-          <w:tcPr>
-            <w:tcW w:w="1954" w:type="dxa"/>
-            <w:tcBorders>
-              <w:left w:val="nil"/>
-              <w:bottom w:val="nil"/>
-            </w:tcBorders>
-            <w:shd w:val="clear" w:color="auto" w:fill="FFFFFF"/>
-          </w:tcPr>
-          <w:p>
-            <w:pPr>
-              <w:pStyle w:val="VIBody"/>
-              <w:spacing w:after="0"/>
-              <w:jc w:val="center"/>
-              <w:rPr>
-                <w:rFonts w:ascii="Arial" w:hAnsi="Arial"/>
-                <w:i/>
-                <w:iCs/>
-                <w:color w:val="2F5496"/>
-                <w:sz w:val="18"/>
-                <w:szCs w:val="18"/>
-                <w:lang w:val="en-US"/>
-              </w:rPr>
-            </w:pPr>
-          </w:p>
-        </w:tc>
-        <w:tc>
-          <w:tcPr>
-            <w:tcW w:w="1671" w:type="dxa"/>
-            <w:shd w:val="clear" w:color="auto" w:fill="auto"/>
-          </w:tcPr>
-          <w:p>
-            <w:pPr>
-              <w:pStyle w:val="VIBody"/>
-              <w:spacing w:after="0"/>
-              <w:jc w:val="center"/>
-              <w:rPr>
-                <w:rFonts w:ascii="Arial" w:hAnsi="Arial"/>
-                <w:color w:val="2F5496"/>
-                <w:sz w:val="16"/>
-                <w:szCs w:val="16"/>
-                <w:lang w:val="en-US"/>
-              </w:rPr>
-            </w:pPr>
-            <w:r>
-              <w:rPr>
-                <w:rFonts w:ascii="Arial" w:hAnsi="Arial"/>
-                <w:color w:val="2F5496"/>
-                <w:sz w:val="16"/>
-                <w:szCs w:val="16"/>
-                <w:lang w:val="en-US"/>
-              </w:rPr>
-              <w:t>True</w:t>
-            </w:r>
-          </w:p>
-        </w:tc>
-        <w:tc>
-          <w:tcPr>
-            <w:tcW w:w="1836" w:type="dxa"/>
-            <w:shd w:val="clear" w:color="auto" w:fill="auto"/>
-          </w:tcPr>
-          <w:p>
-            <w:pPr>
-              <w:pStyle w:val="VIBody"/>
-              <w:spacing w:after="0"/>
-              <w:jc w:val="center"/>
-              <w:rPr>
-                <w:rFonts w:ascii="Arial" w:hAnsi="Arial"/>
-                <w:color w:val="2F5496"/>
-                <w:sz w:val="16"/>
-                <w:szCs w:val="16"/>
-                <w:lang w:val="en-US"/>
-              </w:rPr>
-            </w:pPr>
-            <w:r>
-              <w:rPr>
-                <w:rFonts w:ascii="Arial" w:hAnsi="Arial"/>
-                <w:color w:val="2F5496"/>
-                <w:sz w:val="16"/>
-                <w:szCs w:val="16"/>
-                <w:lang w:val="en-US"/>
-              </w:rPr>
-              <w:t>True</w:t>
-            </w:r>
-          </w:p>
-        </w:tc>
-        <w:tc>
-          <w:tcPr>
-            <w:tcW w:w="1671" w:type="dxa"/>
-            <w:shd w:val="clear" w:color="auto" w:fill="auto"/>
-          </w:tcPr>
-          <w:p>
-            <w:pPr>
-              <w:pStyle w:val="VIBody"/>
-              <w:spacing w:after="0"/>
-              <w:jc w:val="center"/>
-              <w:rPr>
-                <w:rFonts w:ascii="Arial" w:hAnsi="Arial"/>
-                <w:color w:val="2F5496"/>
-                <w:sz w:val="16"/>
-                <w:szCs w:val="16"/>
-                <w:lang w:val="en-US"/>
-              </w:rPr>
-            </w:pPr>
-            <w:r>
-              <w:rPr>
-                <w:rFonts w:ascii="Arial" w:hAnsi="Arial"/>
-                <w:color w:val="2F5496"/>
-                <w:sz w:val="16"/>
-                <w:szCs w:val="16"/>
-                <w:lang w:val="en-US"/>
-              </w:rPr>
-              <w:t>False</w:t>
-            </w:r>
-          </w:p>
-        </w:tc>
-        <w:tc>
-          <w:tcPr>
-            <w:tcW w:w="1524" w:type="dxa"/>
-            <w:shd w:val="clear" w:color="auto" w:fill="auto"/>
-          </w:tcPr>
-          <w:p>
-            <w:pPr>
-              <w:pStyle w:val="VIBody"/>
-              <w:spacing w:after="0"/>
-              <w:jc w:val="center"/>
-              <w:rPr>
-                <w:rFonts w:ascii="Arial" w:hAnsi="Arial"/>
-                <w:color w:val="2F5496"/>
-                <w:sz w:val="16"/>
-                <w:szCs w:val="16"/>
-                <w:lang w:val="en-US"/>
-              </w:rPr>
-            </w:pPr>
-            <w:r>
-              <w:rPr>
-                <w:rFonts w:ascii="Arial" w:hAnsi="Arial"/>
-                <w:color w:val="2F5496"/>
-                <w:sz w:val="16"/>
-                <w:szCs w:val="16"/>
-                <w:lang w:val="en-US"/>
-              </w:rPr>
-              <w:t>False</w:t>
-            </w:r>
-          </w:p>
-        </w:tc>
-        <w:tc>
-          <w:tcPr>
-            <w:tcW w:w="1280" w:type="dxa"/>
-            <w:shd w:val="clear" w:color="auto" w:fill="auto"/>
-          </w:tcPr>
-          <w:p>
-            <w:pPr>
-              <w:pStyle w:val="VIBody"/>
-              <w:spacing w:after="0"/>
-              <w:jc w:val="center"/>
-              <w:rPr>
-                <w:rFonts w:ascii="Arial" w:hAnsi="Arial"/>
-                <w:color w:val="2F5496"/>
-                <w:sz w:val="16"/>
-                <w:szCs w:val="16"/>
-                <w:lang w:val="en-US"/>
-              </w:rPr>
-            </w:pPr>
-            <w:r>
-              <w:rPr>
-                <w:rFonts w:ascii="Arial" w:hAnsi="Arial"/>
-                <w:color w:val="2F5496"/>
-                <w:sz w:val="16"/>
-                <w:szCs w:val="16"/>
-                <w:lang w:val="en-US"/>
-              </w:rPr>
-              <w:t>False</w:t>
-            </w:r>
-          </w:p>
-        </w:tc>
-      </w:tr>
-      <w:tr>
-        <w:tc>
-          <w:tcPr>
-            <w:tcW w:w="1954" w:type="dxa"/>
-            <w:tcBorders>
-              <w:left w:val="nil"/>
-              <w:bottom w:val="nil"/>
-            </w:tcBorders>
-            <w:shd w:val="clear" w:color="auto" w:fill="FFFFFF"/>
-          </w:tcPr>
-          <w:p>
-            <w:pPr>
-              <w:pStyle w:val="VIBody"/>
-              <w:spacing w:after="0"/>
-              <w:jc w:val="center"/>
-              <w:rPr>
-                <w:rFonts w:ascii="Arial" w:hAnsi="Arial"/>
-                <w:i/>
-                <w:iCs/>
-                <w:color w:val="2F5496"/>
-                <w:sz w:val="18"/>
-                <w:szCs w:val="18"/>
-                <w:lang w:val="en-US"/>
-              </w:rPr>
-            </w:pPr>
-          </w:p>
-        </w:tc>
-        <w:tc>
-          <w:tcPr>
-            <w:tcW w:w="1671" w:type="dxa"/>
-            <w:shd w:val="clear" w:color="auto" w:fill="D9E2F3"/>
-          </w:tcPr>
-          <w:p>
-            <w:pPr>
-              <w:pStyle w:val="VIBody"/>
-              <w:spacing w:after="0"/>
-              <w:jc w:val="center"/>
-              <w:rPr>
-                <w:rFonts w:ascii="Arial" w:hAnsi="Arial"/>
-                <w:color w:val="2F5496"/>
-                <w:sz w:val="16"/>
-                <w:szCs w:val="16"/>
-                <w:lang w:val="en-US"/>
-              </w:rPr>
-            </w:pPr>
-            <w:r>
-              <w:rPr>
-                <w:rFonts w:ascii="Arial" w:hAnsi="Arial"/>
-                <w:color w:val="2F5496"/>
-                <w:sz w:val="16"/>
-                <w:szCs w:val="16"/>
-                <w:lang w:val="en-US"/>
-              </w:rPr>
-              <w:t>False</w:t>
-            </w:r>
-          </w:p>
-        </w:tc>
-        <w:tc>
-          <w:tcPr>
-            <w:tcW w:w="1836" w:type="dxa"/>
-            <w:shd w:val="clear" w:color="auto" w:fill="D9E2F3"/>
-          </w:tcPr>
-          <w:p>
-            <w:pPr>
-              <w:pStyle w:val="VIBody"/>
-              <w:spacing w:after="0"/>
-              <w:jc w:val="center"/>
-              <w:rPr>
-                <w:rFonts w:ascii="Arial" w:hAnsi="Arial"/>
-                <w:color w:val="2F5496"/>
-                <w:sz w:val="16"/>
-                <w:szCs w:val="16"/>
-                <w:lang w:val="en-US"/>
-              </w:rPr>
-            </w:pPr>
-            <w:r>
-              <w:rPr>
-                <w:rFonts w:ascii="Arial" w:hAnsi="Arial"/>
-                <w:color w:val="2F5496"/>
-                <w:sz w:val="16"/>
-                <w:szCs w:val="16"/>
-                <w:lang w:val="en-US"/>
-              </w:rPr>
-              <w:t>False</w:t>
-            </w:r>
-          </w:p>
-        </w:tc>
-        <w:tc>
-          <w:tcPr>
-            <w:tcW w:w="1671" w:type="dxa"/>
-            <w:shd w:val="clear" w:color="auto" w:fill="D9E2F3"/>
-          </w:tcPr>
-          <w:p>
-            <w:pPr>
-              <w:pStyle w:val="VIBody"/>
-              <w:spacing w:after="0"/>
-              <w:jc w:val="center"/>
-              <w:rPr>
-                <w:rFonts w:ascii="Arial" w:hAnsi="Arial"/>
-                <w:color w:val="2F5496"/>
-                <w:sz w:val="16"/>
-                <w:szCs w:val="16"/>
-                <w:lang w:val="en-US"/>
-              </w:rPr>
-            </w:pPr>
-            <w:r>
-              <w:rPr>
-                <w:rFonts w:ascii="Arial" w:hAnsi="Arial"/>
-                <w:color w:val="2F5496"/>
-                <w:sz w:val="16"/>
-                <w:szCs w:val="16"/>
-                <w:lang w:val="en-US"/>
-              </w:rPr>
-              <w:t>True</w:t>
-            </w:r>
-          </w:p>
-        </w:tc>
-        <w:tc>
-          <w:tcPr>
-            <w:tcW w:w="1524" w:type="dxa"/>
-            <w:shd w:val="clear" w:color="auto" w:fill="D9E2F3"/>
-          </w:tcPr>
-          <w:p>
-            <w:pPr>
-              <w:pStyle w:val="VIBody"/>
-              <w:spacing w:after="0"/>
-              <w:jc w:val="center"/>
-              <w:rPr>
-                <w:rFonts w:ascii="Arial" w:hAnsi="Arial"/>
-                <w:color w:val="2F5496"/>
-                <w:sz w:val="16"/>
-                <w:szCs w:val="16"/>
-                <w:lang w:val="en-US"/>
-              </w:rPr>
-            </w:pPr>
-            <w:r>
-              <w:rPr>
-                <w:rFonts w:ascii="Arial" w:hAnsi="Arial"/>
-                <w:color w:val="2F5496"/>
-                <w:sz w:val="16"/>
-                <w:szCs w:val="16"/>
-                <w:lang w:val="en-US"/>
-              </w:rPr>
-              <w:t>False</w:t>
-            </w:r>
-          </w:p>
-        </w:tc>
-        <w:tc>
-          <w:tcPr>
-            <w:tcW w:w="1280" w:type="dxa"/>
-            <w:shd w:val="clear" w:color="auto" w:fill="D9E2F3"/>
-          </w:tcPr>
-          <w:p>
-            <w:pPr>
-              <w:pStyle w:val="VIBody"/>
-              <w:spacing w:after="0"/>
-              <w:jc w:val="center"/>
-              <w:rPr>
-                <w:rFonts w:ascii="Arial" w:hAnsi="Arial"/>
-                <w:color w:val="2F5496"/>
-                <w:sz w:val="16"/>
-                <w:szCs w:val="16"/>
-                <w:lang w:val="en-US"/>
-              </w:rPr>
-            </w:pPr>
-            <w:r>
-              <w:rPr>
-                <w:rFonts w:ascii="Arial" w:hAnsi="Arial"/>
-                <w:color w:val="2F5496"/>
-                <w:sz w:val="16"/>
-                <w:szCs w:val="16"/>
-                <w:lang w:val="en-US"/>
-              </w:rPr>
-              <w:t>True</w:t>
-            </w:r>
-          </w:p>
-        </w:tc>
-      </w:tr>
-      <w:tr>
-        <w:tc>
-          <w:tcPr>
-            <w:tcW w:w="1954" w:type="dxa"/>
-            <w:tcBorders>
-              <w:left w:val="nil"/>
-              <w:bottom w:val="nil"/>
-            </w:tcBorders>
-            <w:shd w:val="clear" w:color="auto" w:fill="FFFFFF"/>
-          </w:tcPr>
-          <w:p>
-            <w:pPr>
-              <w:pStyle w:val="VIBody"/>
-              <w:spacing w:after="0"/>
-              <w:jc w:val="center"/>
-              <w:rPr>
-                <w:rFonts w:ascii="Arial" w:hAnsi="Arial"/>
-                <w:i/>
-                <w:iCs/>
-                <w:color w:val="2F5496"/>
-                <w:sz w:val="18"/>
-                <w:szCs w:val="18"/>
-                <w:lang w:val="en-US"/>
-              </w:rPr>
-            </w:pPr>
-          </w:p>
-        </w:tc>
-        <w:tc>
-          <w:tcPr>
-            <w:tcW w:w="1671" w:type="dxa"/>
-            <w:shd w:val="clear" w:color="auto" w:fill="auto"/>
-          </w:tcPr>
-          <w:p>
-            <w:pPr>
-              <w:pStyle w:val="VIBody"/>
-              <w:spacing w:after="0"/>
-              <w:jc w:val="center"/>
-              <w:rPr>
-                <w:rFonts w:ascii="Arial" w:hAnsi="Arial"/>
-                <w:color w:val="2F5496"/>
-                <w:sz w:val="16"/>
-                <w:szCs w:val="16"/>
-                <w:lang w:val="en-US"/>
-              </w:rPr>
-            </w:pPr>
-          </w:p>
-        </w:tc>
-        <w:tc>
-          <w:tcPr>
-            <w:tcW w:w="1836" w:type="dxa"/>
-            <w:shd w:val="clear" w:color="auto" w:fill="auto"/>
-          </w:tcPr>
-          <w:p>
-            <w:pPr>
-              <w:pStyle w:val="VIBody"/>
-              <w:spacing w:after="0"/>
-              <w:jc w:val="center"/>
-              <w:rPr>
-                <w:rFonts w:ascii="Arial" w:hAnsi="Arial"/>
-                <w:color w:val="2F5496"/>
-                <w:sz w:val="16"/>
-                <w:szCs w:val="16"/>
-                <w:lang w:val="en-US"/>
-              </w:rPr>
-            </w:pPr>
-          </w:p>
-        </w:tc>
-        <w:tc>
-          <w:tcPr>
-            <w:tcW w:w="1671" w:type="dxa"/>
-            <w:shd w:val="clear" w:color="auto" w:fill="auto"/>
-          </w:tcPr>
-          <w:p>
-            <w:pPr>
-              <w:pStyle w:val="VIBody"/>
-              <w:spacing w:after="0"/>
-              <w:jc w:val="center"/>
-              <w:rPr>
-                <w:rFonts w:ascii="Arial" w:hAnsi="Arial"/>
-                <w:color w:val="2F5496"/>
-                <w:sz w:val="16"/>
-                <w:szCs w:val="16"/>
-                <w:lang w:val="en-US"/>
-              </w:rPr>
-            </w:pPr>
-          </w:p>
-        </w:tc>
-        <w:tc>
-          <w:tcPr>
-            <w:tcW w:w="1524" w:type="dxa"/>
-            <w:shd w:val="clear" w:color="auto" w:fill="auto"/>
-          </w:tcPr>
-          <w:p>
-            <w:pPr>
-              <w:pStyle w:val="VIBody"/>
-              <w:spacing w:after="0"/>
-              <w:jc w:val="center"/>
-              <w:rPr>
-                <w:rFonts w:ascii="Arial" w:hAnsi="Arial"/>
-                <w:color w:val="2F5496"/>
-                <w:sz w:val="16"/>
-                <w:szCs w:val="16"/>
-                <w:lang w:val="en-US"/>
-              </w:rPr>
-            </w:pPr>
-          </w:p>
-        </w:tc>
-        <w:tc>
-          <w:tcPr>
-            <w:tcW w:w="1280" w:type="dxa"/>
-            <w:shd w:val="clear" w:color="auto" w:fill="auto"/>
-          </w:tcPr>
-          <w:p>
-            <w:pPr>
-              <w:pStyle w:val="VIBody"/>
-              <w:spacing w:after="0"/>
-              <w:jc w:val="center"/>
-              <w:rPr>
-                <w:rFonts w:ascii="Arial" w:hAnsi="Arial"/>
-                <w:color w:val="2F5496"/>
-                <w:sz w:val="16"/>
-                <w:szCs w:val="16"/>
-                <w:lang w:val="en-US"/>
-              </w:rPr>
-            </w:pPr>
-          </w:p>
-        </w:tc>
-      </w:tr>
-    </w:tbl>
-    <w:p>
-      <w:pPr>
-        <w:pStyle w:val="VIBody"/>
-        <w:spacing w:after="0"/>
-        <w:rPr>
-          <w:rFonts w:ascii="Arial" w:hAnsi="Arial"/>
-          <w:lang w:val="en-US"/>
-        </w:rPr>
-      </w:pPr>
-    </w:p>
-    <w:p>
-      <w:pPr>
-        <w:pStyle w:val="VIBody"/>
-        <w:spacing w:after="0"/>
-        <w:rPr>
-          <w:rFonts w:ascii="Arial" w:hAnsi="Arial"/>
-          <w:lang w:val="en-US"/>
-        </w:rPr>
-      </w:pPr>
-      <w:r>
-        <w:rPr>
-          <w:rFonts w:ascii="Arial" w:hAnsi="Arial"/>
-          <w:lang w:val="en-US"/>
-        </w:rPr>
-        <w:t>As shown above in Table 2.</w:t>
-      </w:r>
-      <w:r>
-        <w:rPr>
-          <w:rFonts w:ascii="Arial" w:hAnsi="Arial"/>
-          <w:lang w:val="en-US"/>
-        </w:rPr>
-        <w:t>3</w:t>
-      </w:r>
-      <w:r>
-        <w:rPr>
-          <w:rFonts w:ascii="Arial" w:hAnsi="Arial"/>
-          <w:lang w:val="en-US"/>
-        </w:rPr>
-        <w:t xml:space="preserve">, each of the cleaning steps </w:t>
-      </w:r>
-      <w:r>
-        <w:rPr>
-          <w:rFonts w:ascii="Arial" w:hAnsi="Arial"/>
-          <w:lang w:val="en-US"/>
-        </w:rPr>
-        <w:t>a</w:t>
-      </w:r>
-      <w:r>
-        <w:rPr>
-          <w:rFonts w:ascii="Arial" w:hAnsi="Arial"/>
-          <w:lang w:val="en-US"/>
-        </w:rPr>
-        <w:t>ffect</w:t>
-      </w:r>
-      <w:r>
-        <w:rPr>
-          <w:rFonts w:ascii="Arial" w:hAnsi="Arial"/>
-          <w:lang w:val="en-US"/>
-        </w:rPr>
-        <w:t>s</w:t>
-      </w:r>
-      <w:r>
-        <w:rPr>
-          <w:rFonts w:ascii="Arial" w:hAnsi="Arial"/>
-          <w:lang w:val="en-US"/>
-        </w:rPr>
-        <w:t xml:space="preserve"> the total feature set vocabulary in var</w:t>
-      </w:r>
-      <w:r>
-        <w:rPr>
-          <w:rFonts w:ascii="Arial" w:hAnsi="Arial"/>
-          <w:lang w:val="en-US"/>
-        </w:rPr>
-        <w:t>y</w:t>
-      </w:r>
-      <w:r>
-        <w:rPr>
-          <w:rFonts w:ascii="Arial" w:hAnsi="Arial"/>
-          <w:lang w:val="en-US"/>
-        </w:rPr>
-        <w:t xml:space="preserve">ing ways. Ideally, given the time, it's recommended to save a new file after each transformation to evaluate the linguistical impacts it has on the overall quality </w:t>
-      </w:r>
-      <w:r>
-        <w:rPr>
-          <w:rFonts w:ascii="Arial" w:hAnsi="Arial"/>
-          <w:lang w:val="en-US"/>
-        </w:rPr>
-        <w:t>of the new dataset in performing sentiment analysis on the tweet texts.</w:t>
-      </w:r>
-    </w:p>
-    <w:p>
-      <w:pPr>
-        <w:pStyle w:val="VIBody"/>
-        <w:rPr>
-          <w:rFonts w:ascii="Arial" w:hAnsi="Arial"/>
-          <w:lang w:val="en-US"/>
-        </w:rPr>
-      </w:pPr>
-      <w:r>
-        <w:rPr>
-          <w:rFonts w:ascii="Arial" w:hAnsi="Arial"/>
-          <w:lang w:val="en-US"/>
-        </w:rPr>
-        <w:t xml:space="preserve">One example </w:t>
-      </w:r>
-      <w:r>
-        <w:rPr>
-          <w:rFonts w:ascii="Arial" w:hAnsi="Arial"/>
-          <w:lang w:val="en-US"/>
-        </w:rPr>
-        <w:t>of</w:t>
-      </w:r>
-      <w:r>
-        <w:rPr>
-          <w:rFonts w:ascii="Arial" w:hAnsi="Arial"/>
-          <w:lang w:val="en-US"/>
-        </w:rPr>
-        <w:t xml:space="preserve"> needing to run many scenarios to pick the best preprocessing techniques for this task is </w:t>
-      </w:r>
-      <w:r>
-        <w:rPr>
-          <w:rFonts w:ascii="Arial" w:hAnsi="Arial"/>
-          <w:lang w:val="en-US"/>
-        </w:rPr>
-        <w:t xml:space="preserve">the </w:t>
-      </w:r>
-      <w:r>
-        <w:rPr>
-          <w:rFonts w:ascii="Arial" w:hAnsi="Arial"/>
-          <w:lang w:val="en-US"/>
-        </w:rPr>
-        <w:t xml:space="preserve">lowercasing </w:t>
-      </w:r>
-      <w:r>
-        <w:rPr>
-          <w:rFonts w:ascii="Arial" w:hAnsi="Arial"/>
-          <w:lang w:val="en-US"/>
-        </w:rPr>
-        <w:t xml:space="preserve">of </w:t>
-      </w:r>
-      <w:r>
-        <w:rPr>
-          <w:rFonts w:ascii="Arial" w:hAnsi="Arial"/>
-          <w:lang w:val="en-US"/>
-        </w:rPr>
-        <w:t>the dataset. Often people use capitaliz</w:t>
-      </w:r>
-      <w:r>
-        <w:rPr>
-          <w:rFonts w:ascii="Arial" w:hAnsi="Arial"/>
-          <w:lang w:val="en-US"/>
-        </w:rPr>
-        <w:t>a</w:t>
-      </w:r>
-      <w:r>
-        <w:rPr>
-          <w:rFonts w:ascii="Arial" w:hAnsi="Arial"/>
-          <w:lang w:val="en-US"/>
-        </w:rPr>
-        <w:t>tion to convey a tone and or strength to a stat</w:t>
-      </w:r>
-      <w:r>
-        <w:rPr>
-          <w:rFonts w:ascii="Arial" w:hAnsi="Arial"/>
-          <w:lang w:val="en-US"/>
-        </w:rPr>
-        <w:t>e</w:t>
-      </w:r>
-      <w:r>
-        <w:rPr>
-          <w:rFonts w:ascii="Arial" w:hAnsi="Arial"/>
-          <w:lang w:val="en-US"/>
-        </w:rPr>
-        <w:t>ment they are making through text. By removing these human expressions of sentiment we're possibly missing out on valuable insights and could skew the data and it's meaning.</w:t>
-      </w:r>
-    </w:p>
-    <w:p>
-      <w:pPr>
-        <w:pStyle w:val="VIBody"/>
-        <w:rPr>
-          <w:rFonts w:ascii="Arial" w:hAnsi="Arial"/>
-          <w:lang w:val="en-US"/>
-        </w:rPr>
-      </w:pPr>
-      <w:r>
-        <w:rPr>
-          <w:rFonts w:ascii="Arial" w:hAnsi="Arial"/>
-          <w:lang w:val="en-US"/>
-        </w:rPr>
-        <w:t>For our purposes of this trial the first configuration set shown above in Table 2.</w:t>
-      </w:r>
-      <w:r>
-        <w:rPr>
-          <w:rFonts w:ascii="Arial" w:hAnsi="Arial"/>
-          <w:lang w:val="en-US"/>
-        </w:rPr>
-        <w:t>3</w:t>
-      </w:r>
-      <w:r>
-        <w:rPr>
-          <w:rFonts w:ascii="Arial" w:hAnsi="Arial"/>
-          <w:lang w:val="en-US"/>
-        </w:rPr>
-        <w:t xml:space="preserve"> was used for the Vectorization modeling that will be described in section 3.</w:t>
-      </w:r>
-    </w:p>
-    <w:p>
-      <w:pPr>
-        <w:pStyle w:val="VIBody"/>
-        <w:rPr>
-          <w:rFonts w:ascii="Arial" w:hAnsi="Arial"/>
-          <w:sz w:val="22"/>
-          <w:szCs w:val="22"/>
-          <w:lang w:val="en-US"/>
-        </w:rPr>
-      </w:pPr>
-    </w:p>
-    <w:p>
-      <w:pPr>
-        <w:pStyle w:val="VIBody"/>
-        <w:rPr>
-          <w:rFonts w:ascii="Arial" w:hAnsi="Arial"/>
-          <w:sz w:val="22"/>
-          <w:szCs w:val="22"/>
-          <w:lang w:val="en-US"/>
-        </w:rPr>
-      </w:pPr>
-    </w:p>
-    <w:p>
-      <w:pPr>
-        <w:pStyle w:val="VIBody"/>
-        <w:rPr>
-          <w:rFonts w:ascii="Arial" w:hAnsi="Arial"/>
-          <w:sz w:val="22"/>
-          <w:szCs w:val="22"/>
-          <w:lang w:val="en-US"/>
-        </w:rPr>
-      </w:pPr>
-    </w:p>
-    <w:p>
-      <w:pPr>
-        <w:pStyle w:val="VIBody"/>
-        <w:rPr>
-          <w:rFonts w:ascii="Arial" w:hAnsi="Arial"/>
-          <w:sz w:val="22"/>
-          <w:szCs w:val="22"/>
-          <w:lang w:val="en-US"/>
-        </w:rPr>
-      </w:pPr>
-    </w:p>
-    <w:tbl>
-      <w:tblPr>
-        <w:tblW w:w="0" w:type="auto"/>
-        <w:tblBorders>
-          <w:top w:val="single" w:sz="12" w:space="0" w:color="008000"/>
-          <w:bottom w:val="single" w:sz="12" w:space="0" w:color="008000"/>
-        </w:tblBorders>
-        <w:tblLook w:val="04A0" w:firstRow="1" w:lastRow="0" w:firstColumn="1" w:lastColumn="0" w:noHBand="0" w:noVBand="1"/>
-      </w:tblPr>
-      <w:tblGrid>
-        <w:gridCol w:w="4861"/>
-        <w:gridCol w:w="4859"/>
-      </w:tblGrid>
-      <w:tr>
-        <w:tc>
-          <w:tcPr>
-            <w:tcW w:w="4968" w:type="dxa"/>
-            <w:tcBorders>
-              <w:bottom w:val="single" w:sz="6" w:space="0" w:color="008000"/>
-            </w:tcBorders>
-            <w:shd w:val="clear" w:color="auto" w:fill="auto"/>
-          </w:tcPr>
-          <w:p>
-            <w:pPr>
-              <w:pStyle w:val="VIBody"/>
-              <w:widowControl w:val="0"/>
               <w:rPr>
                 <w:rFonts w:ascii="Arial" w:hAnsi="Arial"/>
                 <w:sz w:val="18"/>
@@ -11092,82 +9025,19 @@
                 <w:szCs w:val="18"/>
                 <w:lang w:val="en-US"/>
               </w:rPr>
-              <w:t>Figure 2.4: Top 10 Cleaned Feature Counts</w:t>
+              <w:t>Polarity Scores Descriptive Statistics</w:t>
             </w:r>
-          </w:p>
-          <w:p>
-            <w:pPr>
-              <w:pStyle w:val="VIBody"/>
-              <w:widowControl w:val="0"/>
-              <w:rPr>
-                <w:rFonts w:ascii="Arial" w:hAnsi="Arial"/>
-                <w:sz w:val="22"/>
-                <w:szCs w:val="22"/>
-                <w:lang w:val="en-US"/>
-              </w:rPr>
-            </w:pPr>
-          </w:p>
-          <w:p>
-            <w:pPr>
-              <w:pStyle w:val="VIBody"/>
-              <w:widowControl w:val="0"/>
-              <w:rPr>
-                <w:rFonts w:ascii="Arial" w:hAnsi="Arial"/>
-                <w:sz w:val="22"/>
-                <w:szCs w:val="22"/>
-                <w:lang w:val="en-US"/>
-              </w:rPr>
-            </w:pPr>
-          </w:p>
-          <w:p>
-            <w:pPr>
-              <w:pStyle w:val="VIBody"/>
-              <w:widowControl w:val="0"/>
-              <w:rPr>
-                <w:rFonts w:ascii="Arial" w:hAnsi="Arial"/>
-                <w:sz w:val="22"/>
-                <w:szCs w:val="22"/>
-                <w:lang w:val="en-US"/>
-              </w:rPr>
-            </w:pPr>
-          </w:p>
-          <w:p>
-            <w:pPr>
-              <w:pStyle w:val="VIBody"/>
-              <w:widowControl w:val="0"/>
-              <w:rPr>
-                <w:rFonts w:ascii="Arial" w:hAnsi="Arial"/>
-                <w:sz w:val="22"/>
-                <w:szCs w:val="22"/>
-                <w:lang w:val="en-US"/>
-              </w:rPr>
-            </w:pPr>
-          </w:p>
-          <w:p>
-            <w:pPr>
-              <w:pStyle w:val="VIBody"/>
-              <w:widowControl w:val="0"/>
-              <w:rPr>
-                <w:rFonts w:ascii="Arial" w:hAnsi="Arial"/>
-                <w:sz w:val="22"/>
-                <w:szCs w:val="22"/>
-                <w:lang w:val="en-US"/>
-              </w:rPr>
-            </w:pPr>
           </w:p>
         </w:tc>
         <w:tc>
           <w:tcPr>
-            <w:tcW w:w="4968" w:type="dxa"/>
-            <w:tcBorders>
-              <w:bottom w:val="single" w:sz="6" w:space="0" w:color="008000"/>
-            </w:tcBorders>
-            <w:shd w:val="clear" w:color="auto" w:fill="auto"/>
+            <w:tcW w:w="3150" w:type="dxa"/>
           </w:tcPr>
           <w:p>
             <w:pPr>
               <w:pStyle w:val="VIBody"/>
-              <w:widowControl w:val="0"/>
+              <w:spacing w:before="0" w:after="0"/>
+              <w:jc w:val="center"/>
               <w:rPr>
                 <w:rFonts w:ascii="Arial" w:hAnsi="Arial"/>
                 <w:sz w:val="18"/>
@@ -11182,21 +9052,260 @@
                 <w:szCs w:val="18"/>
                 <w:lang w:val="en-US"/>
               </w:rPr>
-              <w:t>Image 2.3: Word Cloud of full corpus cleaned</w:t>
+              <w:t>Polarity Score Scatter Plot</w:t>
             </w:r>
           </w:p>
+        </w:tc>
+        <w:tc>
+          <w:tcPr>
+            <w:tcW w:w="2605" w:type="dxa"/>
+          </w:tcPr>
           <w:p>
             <w:pPr>
               <w:pStyle w:val="VIBody"/>
-              <w:widowControl w:val="0"/>
-              <w:ind w:left="720"/>
+              <w:spacing w:before="0" w:after="0"/>
+              <w:jc w:val="center"/>
               <w:rPr>
                 <w:rFonts w:ascii="Arial" w:hAnsi="Arial"/>
-                <w:sz w:val="22"/>
-                <w:szCs w:val="22"/>
+                <w:sz w:val="18"/>
+                <w:szCs w:val="18"/>
                 <w:lang w:val="en-US"/>
               </w:rPr>
             </w:pPr>
+            <w:r>
+              <w:rPr>
+                <w:rFonts w:ascii="Arial" w:hAnsi="Arial"/>
+                <w:sz w:val="18"/>
+                <w:szCs w:val="18"/>
+                <w:lang w:val="en-US"/>
+              </w:rPr>
+              <w:t>Tweet Data Set Label Distributions</w:t>
+            </w:r>
+          </w:p>
+        </w:tc>
+      </w:tr>
+      <w:tr>
+        <w:trPr>
+          <w:trHeight w:val="2078"/>
+        </w:trPr>
+        <w:tc>
+          <w:tcPr>
+            <w:tcW w:w="3955" w:type="dxa"/>
+          </w:tcPr>
+          <w:p>
+            <w:pPr>
+              <w:pStyle w:val="VIBody"/>
+              <w:spacing w:before="0" w:after="0"/>
+              <w:rPr>
+                <w:rFonts w:ascii="Arial" w:hAnsi="Arial"/>
+                <w:lang w:val="en-US"/>
+              </w:rPr>
+            </w:pPr>
+            <w:r>
+              <w:rPr>
+                <w:noProof/>
+              </w:rPr>
+              <w:drawing>
+                <wp:anchor distT="0" distB="0" distL="114300" distR="114300" simplePos="0" relativeHeight="251661312" behindDoc="0" locked="0" layoutInCell="1" allowOverlap="1" wp14:anchorId="35511CD4" wp14:editId="077D42A2">
+                  <wp:simplePos x="0" y="0"/>
+                  <wp:positionH relativeFrom="margin">
+                    <wp:align>center</wp:align>
+                  </wp:positionH>
+                  <wp:positionV relativeFrom="margin">
+                    <wp:align>center</wp:align>
+                  </wp:positionV>
+                  <wp:extent cx="2305050" cy="729615"/>
+                  <wp:effectExtent l="0" t="0" r="0" b="0"/>
+                  <wp:wrapSquare wrapText="bothSides"/>
+                  <wp:docPr id="8" name="Picture 8"/>
+                  <wp:cNvGraphicFramePr>
+                    <a:graphicFrameLocks xmlns:a="http://schemas.openxmlformats.org/drawingml/2006/main" noChangeAspect="1"/>
+                  </wp:cNvGraphicFramePr>
+                  <a:graphic xmlns:a="http://schemas.openxmlformats.org/drawingml/2006/main">
+                    <a:graphicData uri="http://schemas.openxmlformats.org/drawingml/2006/picture">
+                      <pic:pic xmlns:pic="http://schemas.openxmlformats.org/drawingml/2006/picture">
+                        <pic:nvPicPr>
+                          <pic:cNvPr id="1" name=""/>
+                          <pic:cNvPicPr/>
+                        </pic:nvPicPr>
+                        <pic:blipFill>
+                          <a:blip r:embed="rId29">
+                            <a:extLst>
+                              <a:ext uri="{28A0092B-C50C-407E-A947-70E740481C1C}">
+                                <a14:useLocalDpi xmlns:a14="http://schemas.microsoft.com/office/drawing/2010/main" val="0"/>
+                              </a:ext>
+                            </a:extLst>
+                          </a:blip>
+                          <a:stretch>
+                            <a:fillRect/>
+                          </a:stretch>
+                        </pic:blipFill>
+                        <pic:spPr>
+                          <a:xfrm>
+                            <a:off x="0" y="0"/>
+                            <a:ext cx="2305050" cy="729615"/>
+                          </a:xfrm>
+                          <a:prstGeom prst="rect">
+                            <a:avLst/>
+                          </a:prstGeom>
+                        </pic:spPr>
+                      </pic:pic>
+                    </a:graphicData>
+                  </a:graphic>
+                  <wp14:sizeRelH relativeFrom="margin">
+                    <wp14:pctWidth>0</wp14:pctWidth>
+                  </wp14:sizeRelH>
+                  <wp14:sizeRelV relativeFrom="margin">
+                    <wp14:pctHeight>0</wp14:pctHeight>
+                  </wp14:sizeRelV>
+                </wp:anchor>
+              </w:drawing>
+            </w:r>
+          </w:p>
+        </w:tc>
+        <w:tc>
+          <w:tcPr>
+            <w:tcW w:w="3150" w:type="dxa"/>
+          </w:tcPr>
+          <w:p>
+            <w:pPr>
+              <w:pStyle w:val="VIBody"/>
+              <w:spacing w:before="0" w:after="0"/>
+              <w:rPr>
+                <w:rFonts w:ascii="Arial" w:hAnsi="Arial"/>
+                <w:lang w:val="en-US"/>
+              </w:rPr>
+            </w:pPr>
+            <w:r>
+              <w:rPr>
+                <w:noProof/>
+              </w:rPr>
+              <w:drawing>
+                <wp:anchor distT="0" distB="0" distL="114300" distR="114300" simplePos="0" relativeHeight="251660288" behindDoc="0" locked="0" layoutInCell="1" allowOverlap="1" wp14:anchorId="524857BB" wp14:editId="6EC2A1E6">
+                  <wp:simplePos x="3038475" y="1876425"/>
+                  <wp:positionH relativeFrom="margin">
+                    <wp:align>center</wp:align>
+                  </wp:positionH>
+                  <wp:positionV relativeFrom="paragraph">
+                    <wp:align>top</wp:align>
+                  </wp:positionV>
+                  <wp:extent cx="1908810" cy="1265555"/>
+                  <wp:effectExtent l="0" t="0" r="0" b="0"/>
+                  <wp:wrapSquare wrapText="bothSides"/>
+                  <wp:docPr id="7" name="Picture 7"/>
+                  <wp:cNvGraphicFramePr>
+                    <a:graphicFrameLocks xmlns:a="http://schemas.openxmlformats.org/drawingml/2006/main" noChangeAspect="1"/>
+                  </wp:cNvGraphicFramePr>
+                  <a:graphic xmlns:a="http://schemas.openxmlformats.org/drawingml/2006/main">
+                    <a:graphicData uri="http://schemas.openxmlformats.org/drawingml/2006/picture">
+                      <pic:pic xmlns:pic="http://schemas.openxmlformats.org/drawingml/2006/picture">
+                        <pic:nvPicPr>
+                          <pic:cNvPr id="1" name=""/>
+                          <pic:cNvPicPr/>
+                        </pic:nvPicPr>
+                        <pic:blipFill>
+                          <a:blip r:embed="rId30">
+                            <a:extLst>
+                              <a:ext uri="{28A0092B-C50C-407E-A947-70E740481C1C}">
+                                <a14:useLocalDpi xmlns:a14="http://schemas.microsoft.com/office/drawing/2010/main" val="0"/>
+                              </a:ext>
+                            </a:extLst>
+                          </a:blip>
+                          <a:stretch>
+                            <a:fillRect/>
+                          </a:stretch>
+                        </pic:blipFill>
+                        <pic:spPr>
+                          <a:xfrm>
+                            <a:off x="0" y="0"/>
+                            <a:ext cx="1908810" cy="1265555"/>
+                          </a:xfrm>
+                          <a:prstGeom prst="rect">
+                            <a:avLst/>
+                          </a:prstGeom>
+                        </pic:spPr>
+                      </pic:pic>
+                    </a:graphicData>
+                  </a:graphic>
+                </wp:anchor>
+              </w:drawing>
+            </w:r>
+          </w:p>
+        </w:tc>
+        <w:tc>
+          <w:tcPr>
+            <w:tcW w:w="2605" w:type="dxa"/>
+          </w:tcPr>
+          <w:p>
+            <w:pPr>
+              <w:pStyle w:val="VIBody"/>
+              <w:spacing w:before="0" w:after="0"/>
+              <w:rPr>
+                <w:rFonts w:ascii="Arial" w:hAnsi="Arial"/>
+                <w:lang w:val="en-US"/>
+              </w:rPr>
+            </w:pPr>
+            <w:r>
+              <w:rPr>
+                <w:noProof/>
+              </w:rPr>
+              <w:drawing>
+                <wp:anchor distT="0" distB="0" distL="114300" distR="114300" simplePos="0" relativeHeight="251662336" behindDoc="0" locked="0" layoutInCell="1" allowOverlap="1" wp14:anchorId="0194EFE4" wp14:editId="1D9D470A">
+                  <wp:simplePos x="5219700" y="1885950"/>
+                  <wp:positionH relativeFrom="margin">
+                    <wp:align>center</wp:align>
+                  </wp:positionH>
+                  <wp:positionV relativeFrom="paragraph">
+                    <wp:align>top</wp:align>
+                  </wp:positionV>
+                  <wp:extent cx="1898015" cy="1257300"/>
+                  <wp:effectExtent l="0" t="0" r="6985" b="0"/>
+                  <wp:wrapSquare wrapText="bothSides"/>
+                  <wp:docPr id="9" name="Picture 9"/>
+                  <wp:cNvGraphicFramePr>
+                    <a:graphicFrameLocks xmlns:a="http://schemas.openxmlformats.org/drawingml/2006/main" noChangeAspect="1"/>
+                  </wp:cNvGraphicFramePr>
+                  <a:graphic xmlns:a="http://schemas.openxmlformats.org/drawingml/2006/main">
+                    <a:graphicData uri="http://schemas.openxmlformats.org/drawingml/2006/picture">
+                      <pic:pic xmlns:pic="http://schemas.openxmlformats.org/drawingml/2006/picture">
+                        <pic:nvPicPr>
+                          <pic:cNvPr id="0" name="Picture 1"/>
+                          <pic:cNvPicPr>
+                            <a:picLocks noChangeAspect="1" noChangeArrowheads="1"/>
+                          </pic:cNvPicPr>
+                        </pic:nvPicPr>
+                        <pic:blipFill>
+                          <a:blip r:embed="rId31">
+                            <a:extLst>
+                              <a:ext uri="{28A0092B-C50C-407E-A947-70E740481C1C}">
+                                <a14:useLocalDpi xmlns:a14="http://schemas.microsoft.com/office/drawing/2010/main" val="0"/>
+                              </a:ext>
+                            </a:extLst>
+                          </a:blip>
+                          <a:srcRect/>
+                          <a:stretch>
+                            <a:fillRect/>
+                          </a:stretch>
+                        </pic:blipFill>
+                        <pic:spPr bwMode="auto">
+                          <a:xfrm>
+                            <a:off x="0" y="0"/>
+                            <a:ext cx="1898015" cy="1257300"/>
+                          </a:xfrm>
+                          <a:prstGeom prst="rect">
+                            <a:avLst/>
+                          </a:prstGeom>
+                          <a:noFill/>
+                          <a:ln>
+                            <a:noFill/>
+                          </a:ln>
+                        </pic:spPr>
+                      </pic:pic>
+                    </a:graphicData>
+                  </a:graphic>
+                </wp:anchor>
+              </w:drawing>
+            </w:r>
           </w:p>
         </w:tc>
       </w:tr>
@@ -11204,10 +9313,9 @@
     <w:p>
       <w:pPr>
         <w:pStyle w:val="VIBody"/>
-        <w:rPr>
-          <w:rFonts w:ascii="Arial" w:hAnsi="Arial"/>
-          <w:sz w:val="22"/>
-          <w:szCs w:val="22"/>
+        <w:spacing w:before="0" w:after="0"/>
+        <w:rPr>
+          <w:rFonts w:ascii="Arial" w:hAnsi="Arial"/>
           <w:lang w:val="en-US"/>
         </w:rPr>
       </w:pPr>
@@ -11215,10 +9323,9 @@
     <w:p>
       <w:pPr>
         <w:pStyle w:val="VIBody"/>
-        <w:rPr>
-          <w:rFonts w:ascii="Arial" w:hAnsi="Arial"/>
-          <w:sz w:val="22"/>
-          <w:szCs w:val="22"/>
+        <w:spacing w:before="0" w:after="0"/>
+        <w:rPr>
+          <w:rFonts w:ascii="Arial" w:hAnsi="Arial"/>
           <w:lang w:val="en-US"/>
         </w:rPr>
       </w:pPr>
@@ -11226,24 +9333,404 @@
     <w:p>
       <w:pPr>
         <w:pStyle w:val="VIBody"/>
-        <w:rPr>
-          <w:rFonts w:ascii="Arial" w:hAnsi="Arial"/>
-          <w:sz w:val="22"/>
-          <w:szCs w:val="22"/>
-          <w:lang w:val="en-US"/>
-        </w:rPr>
-      </w:pPr>
-    </w:p>
+        <w:spacing w:before="0" w:after="0"/>
+        <w:rPr>
+          <w:rFonts w:ascii="Arial" w:hAnsi="Arial"/>
+          <w:lang w:val="en-US"/>
+        </w:rPr>
+      </w:pPr>
+      <w:r>
+        <w:rPr>
+          <w:rFonts w:ascii="Arial" w:hAnsi="Arial"/>
+          <w:lang w:val="en-US"/>
+        </w:rPr>
+        <w:t>Table 2.</w:t>
+      </w:r>
+      <w:r>
+        <w:rPr>
+          <w:rFonts w:ascii="Arial" w:hAnsi="Arial"/>
+          <w:lang w:val="en-US"/>
+        </w:rPr>
+        <w:t>3</w:t>
+      </w:r>
+      <w:r>
+        <w:rPr>
+          <w:rFonts w:ascii="Arial" w:hAnsi="Arial"/>
+          <w:lang w:val="en-US"/>
+        </w:rPr>
+        <w:t>: Vedar Polarity Scores</w:t>
+      </w:r>
+      <w:r>
+        <w:rPr>
+          <w:rFonts w:ascii="Arial" w:hAnsi="Arial"/>
+          <w:lang w:val="en-US"/>
+        </w:rPr>
+        <w:t xml:space="preserve"> Distributions</w:t>
+      </w:r>
+    </w:p>
+    <w:tbl>
+      <w:tblPr>
+        <w:tblStyle w:val="TableSimple1"/>
+        <w:tblW w:w="0" w:type="auto"/>
+        <w:tblLook w:val="04A0" w:firstRow="1" w:lastRow="0" w:firstColumn="1" w:lastColumn="0" w:noHBand="0" w:noVBand="1"/>
+      </w:tblPr>
+      <w:tblGrid>
+        <w:gridCol w:w="3623"/>
+        <w:gridCol w:w="3091"/>
+        <w:gridCol w:w="3006"/>
+      </w:tblGrid>
+      <w:tr>
+        <w:trPr>
+          <w:cnfStyle w:val="100000000000" w:firstRow="1" w:lastRow="0" w:firstColumn="0" w:lastColumn="0" w:oddVBand="0" w:evenVBand="0" w:oddHBand="0" w:evenHBand="0" w:firstRowFirstColumn="0" w:firstRowLastColumn="0" w:lastRowFirstColumn="0" w:lastRowLastColumn="0"/>
+        </w:trPr>
+        <w:tc>
+          <w:tcPr>
+            <w:tcW w:w="3955" w:type="dxa"/>
+          </w:tcPr>
+          <w:p>
+            <w:pPr>
+              <w:pStyle w:val="VIBody"/>
+              <w:spacing w:before="0" w:after="0"/>
+              <w:jc w:val="center"/>
+              <w:rPr>
+                <w:rFonts w:ascii="Arial" w:hAnsi="Arial"/>
+                <w:sz w:val="18"/>
+                <w:szCs w:val="18"/>
+                <w:lang w:val="en-US"/>
+              </w:rPr>
+            </w:pPr>
+            <w:r>
+              <w:rPr>
+                <w:rFonts w:ascii="Arial" w:hAnsi="Arial"/>
+                <w:sz w:val="18"/>
+                <w:szCs w:val="18"/>
+                <w:lang w:val="en-US"/>
+              </w:rPr>
+              <w:t xml:space="preserve">Polarity </w:t>
+            </w:r>
+            <w:r>
+              <w:rPr>
+                <w:rFonts w:ascii="Arial" w:hAnsi="Arial"/>
+                <w:sz w:val="18"/>
+                <w:szCs w:val="18"/>
+                <w:lang w:val="en-US"/>
+              </w:rPr>
+              <w:t xml:space="preserve">Compound </w:t>
+            </w:r>
+            <w:r>
+              <w:rPr>
+                <w:rFonts w:ascii="Arial" w:hAnsi="Arial"/>
+                <w:sz w:val="18"/>
+                <w:szCs w:val="18"/>
+                <w:lang w:val="en-US"/>
+              </w:rPr>
+              <w:t>Scores</w:t>
+            </w:r>
+          </w:p>
+        </w:tc>
+        <w:tc>
+          <w:tcPr>
+            <w:tcW w:w="3150" w:type="dxa"/>
+          </w:tcPr>
+          <w:p>
+            <w:pPr>
+              <w:pStyle w:val="VIBody"/>
+              <w:spacing w:before="0" w:after="0"/>
+              <w:jc w:val="center"/>
+              <w:rPr>
+                <w:rFonts w:ascii="Arial" w:hAnsi="Arial"/>
+                <w:sz w:val="18"/>
+                <w:szCs w:val="18"/>
+                <w:lang w:val="en-US"/>
+              </w:rPr>
+            </w:pPr>
+            <w:r>
+              <w:rPr>
+                <w:rFonts w:ascii="Arial" w:hAnsi="Arial"/>
+                <w:sz w:val="18"/>
+                <w:szCs w:val="18"/>
+                <w:lang w:val="en-US"/>
+              </w:rPr>
+              <w:t xml:space="preserve">Polarity </w:t>
+            </w:r>
+            <w:r>
+              <w:rPr>
+                <w:rFonts w:ascii="Arial" w:hAnsi="Arial"/>
+                <w:sz w:val="18"/>
+                <w:szCs w:val="18"/>
+                <w:lang w:val="en-US"/>
+              </w:rPr>
+              <w:t xml:space="preserve">Positive </w:t>
+            </w:r>
+            <w:r>
+              <w:rPr>
+                <w:rFonts w:ascii="Arial" w:hAnsi="Arial"/>
+                <w:sz w:val="18"/>
+                <w:szCs w:val="18"/>
+                <w:lang w:val="en-US"/>
+              </w:rPr>
+              <w:t>Score</w:t>
+            </w:r>
+          </w:p>
+        </w:tc>
+        <w:tc>
+          <w:tcPr>
+            <w:tcW w:w="2605" w:type="dxa"/>
+          </w:tcPr>
+          <w:p>
+            <w:pPr>
+              <w:pStyle w:val="VIBody"/>
+              <w:spacing w:before="0" w:after="0"/>
+              <w:jc w:val="center"/>
+              <w:rPr>
+                <w:rFonts w:ascii="Arial" w:hAnsi="Arial"/>
+                <w:sz w:val="18"/>
+                <w:szCs w:val="18"/>
+                <w:lang w:val="en-US"/>
+              </w:rPr>
+            </w:pPr>
+            <w:r>
+              <w:rPr>
+                <w:rFonts w:ascii="Arial" w:hAnsi="Arial"/>
+                <w:sz w:val="18"/>
+                <w:szCs w:val="18"/>
+                <w:lang w:val="en-US"/>
+              </w:rPr>
+              <w:t>Polarity Scores Negative</w:t>
+            </w:r>
+          </w:p>
+        </w:tc>
+      </w:tr>
+      <w:tr>
+        <w:trPr>
+          <w:trHeight w:val="2078"/>
+        </w:trPr>
+        <w:tc>
+          <w:tcPr>
+            <w:tcW w:w="3955" w:type="dxa"/>
+          </w:tcPr>
+          <w:p>
+            <w:pPr>
+              <w:pStyle w:val="VIBody"/>
+              <w:spacing w:before="0" w:after="0"/>
+              <w:rPr>
+                <w:rFonts w:ascii="Arial" w:hAnsi="Arial"/>
+                <w:lang w:val="en-US"/>
+              </w:rPr>
+            </w:pPr>
+            <w:r>
+              <w:rPr>
+                <w:noProof/>
+              </w:rPr>
+              <w:drawing>
+                <wp:anchor distT="0" distB="0" distL="114300" distR="114300" simplePos="0" relativeHeight="251667456" behindDoc="0" locked="0" layoutInCell="1" allowOverlap="1" wp14:anchorId="4881A0BA" wp14:editId="14FD0999">
+                  <wp:simplePos x="981075" y="4238625"/>
+                  <wp:positionH relativeFrom="margin">
+                    <wp:align>center</wp:align>
+                  </wp:positionH>
+                  <wp:positionV relativeFrom="paragraph">
+                    <wp:align>top</wp:align>
+                  </wp:positionV>
+                  <wp:extent cx="1754505" cy="1152525"/>
+                  <wp:effectExtent l="0" t="0" r="0" b="9525"/>
+                  <wp:wrapSquare wrapText="bothSides"/>
+                  <wp:docPr id="13" name="Picture 13"/>
+                  <wp:cNvGraphicFramePr>
+                    <a:graphicFrameLocks xmlns:a="http://schemas.openxmlformats.org/drawingml/2006/main" noChangeAspect="1"/>
+                  </wp:cNvGraphicFramePr>
+                  <a:graphic xmlns:a="http://schemas.openxmlformats.org/drawingml/2006/main">
+                    <a:graphicData uri="http://schemas.openxmlformats.org/drawingml/2006/picture">
+                      <pic:pic xmlns:pic="http://schemas.openxmlformats.org/drawingml/2006/picture">
+                        <pic:nvPicPr>
+                          <pic:cNvPr id="1" name=""/>
+                          <pic:cNvPicPr/>
+                        </pic:nvPicPr>
+                        <pic:blipFill>
+                          <a:blip r:embed="rId32">
+                            <a:extLst>
+                              <a:ext uri="{28A0092B-C50C-407E-A947-70E740481C1C}">
+                                <a14:useLocalDpi xmlns:a14="http://schemas.microsoft.com/office/drawing/2010/main" val="0"/>
+                              </a:ext>
+                            </a:extLst>
+                          </a:blip>
+                          <a:stretch>
+                            <a:fillRect/>
+                          </a:stretch>
+                        </pic:blipFill>
+                        <pic:spPr>
+                          <a:xfrm>
+                            <a:off x="0" y="0"/>
+                            <a:ext cx="1754505" cy="1152525"/>
+                          </a:xfrm>
+                          <a:prstGeom prst="rect">
+                            <a:avLst/>
+                          </a:prstGeom>
+                        </pic:spPr>
+                      </pic:pic>
+                    </a:graphicData>
+                  </a:graphic>
+                </wp:anchor>
+              </w:drawing>
+            </w:r>
+          </w:p>
+        </w:tc>
+        <w:tc>
+          <w:tcPr>
+            <w:tcW w:w="3150" w:type="dxa"/>
+          </w:tcPr>
+          <w:p>
+            <w:pPr>
+              <w:pStyle w:val="VIBody"/>
+              <w:spacing w:before="0" w:after="0"/>
+              <w:rPr>
+                <w:rFonts w:ascii="Arial" w:hAnsi="Arial"/>
+                <w:lang w:val="en-US"/>
+              </w:rPr>
+            </w:pPr>
+            <w:r>
+              <w:rPr>
+                <w:noProof/>
+              </w:rPr>
+              <w:drawing>
+                <wp:anchor distT="0" distB="0" distL="114300" distR="114300" simplePos="0" relativeHeight="251668480" behindDoc="0" locked="0" layoutInCell="1" allowOverlap="1" wp14:anchorId="58A8A371" wp14:editId="3E5064BB">
+                  <wp:simplePos x="3171825" y="4229100"/>
+                  <wp:positionH relativeFrom="margin">
+                    <wp:align>center</wp:align>
+                  </wp:positionH>
+                  <wp:positionV relativeFrom="paragraph">
+                    <wp:align>top</wp:align>
+                  </wp:positionV>
+                  <wp:extent cx="1743075" cy="1162050"/>
+                  <wp:effectExtent l="0" t="0" r="9525" b="0"/>
+                  <wp:wrapSquare wrapText="bothSides"/>
+                  <wp:docPr id="14" name="Picture 14"/>
+                  <wp:cNvGraphicFramePr>
+                    <a:graphicFrameLocks xmlns:a="http://schemas.openxmlformats.org/drawingml/2006/main" noChangeAspect="1"/>
+                  </wp:cNvGraphicFramePr>
+                  <a:graphic xmlns:a="http://schemas.openxmlformats.org/drawingml/2006/main">
+                    <a:graphicData uri="http://schemas.openxmlformats.org/drawingml/2006/picture">
+                      <pic:pic xmlns:pic="http://schemas.openxmlformats.org/drawingml/2006/picture">
+                        <pic:nvPicPr>
+                          <pic:cNvPr id="1" name=""/>
+                          <pic:cNvPicPr/>
+                        </pic:nvPicPr>
+                        <pic:blipFill>
+                          <a:blip r:embed="rId33">
+                            <a:extLst>
+                              <a:ext uri="{28A0092B-C50C-407E-A947-70E740481C1C}">
+                                <a14:useLocalDpi xmlns:a14="http://schemas.microsoft.com/office/drawing/2010/main" val="0"/>
+                              </a:ext>
+                            </a:extLst>
+                          </a:blip>
+                          <a:stretch>
+                            <a:fillRect/>
+                          </a:stretch>
+                        </pic:blipFill>
+                        <pic:spPr>
+                          <a:xfrm>
+                            <a:off x="0" y="0"/>
+                            <a:ext cx="1743075" cy="1162050"/>
+                          </a:xfrm>
+                          <a:prstGeom prst="rect">
+                            <a:avLst/>
+                          </a:prstGeom>
+                        </pic:spPr>
+                      </pic:pic>
+                    </a:graphicData>
+                  </a:graphic>
+                </wp:anchor>
+              </w:drawing>
+            </w:r>
+          </w:p>
+        </w:tc>
+        <w:tc>
+          <w:tcPr>
+            <w:tcW w:w="2605" w:type="dxa"/>
+          </w:tcPr>
+          <w:p>
+            <w:pPr>
+              <w:pStyle w:val="VIBody"/>
+              <w:spacing w:before="0" w:after="0"/>
+              <w:rPr>
+                <w:rFonts w:ascii="Arial" w:hAnsi="Arial"/>
+                <w:lang w:val="en-US"/>
+              </w:rPr>
+            </w:pPr>
+            <w:r>
+              <w:rPr>
+                <w:noProof/>
+              </w:rPr>
+              <w:drawing>
+                <wp:anchor distT="0" distB="0" distL="114300" distR="114300" simplePos="0" relativeHeight="251669504" behindDoc="0" locked="0" layoutInCell="1" allowOverlap="1" wp14:anchorId="31FF22DF" wp14:editId="705733EA">
+                  <wp:simplePos x="0" y="0"/>
+                  <wp:positionH relativeFrom="margin">
+                    <wp:posOffset>1904</wp:posOffset>
+                  </wp:positionH>
+                  <wp:positionV relativeFrom="paragraph">
+                    <wp:posOffset>0</wp:posOffset>
+                  </wp:positionV>
+                  <wp:extent cx="1765935" cy="1139313"/>
+                  <wp:effectExtent l="0" t="0" r="5715" b="3810"/>
+                  <wp:wrapSquare wrapText="bothSides"/>
+                  <wp:docPr id="15" name="Picture 15"/>
+                  <wp:cNvGraphicFramePr>
+                    <a:graphicFrameLocks xmlns:a="http://schemas.openxmlformats.org/drawingml/2006/main" noChangeAspect="1"/>
+                  </wp:cNvGraphicFramePr>
+                  <a:graphic xmlns:a="http://schemas.openxmlformats.org/drawingml/2006/main">
+                    <a:graphicData uri="http://schemas.openxmlformats.org/drawingml/2006/picture">
+                      <pic:pic xmlns:pic="http://schemas.openxmlformats.org/drawingml/2006/picture">
+                        <pic:nvPicPr>
+                          <pic:cNvPr id="1" name=""/>
+                          <pic:cNvPicPr/>
+                        </pic:nvPicPr>
+                        <pic:blipFill>
+                          <a:blip r:embed="rId34">
+                            <a:extLst>
+                              <a:ext uri="{28A0092B-C50C-407E-A947-70E740481C1C}">
+                                <a14:useLocalDpi xmlns:a14="http://schemas.microsoft.com/office/drawing/2010/main" val="0"/>
+                              </a:ext>
+                            </a:extLst>
+                          </a:blip>
+                          <a:stretch>
+                            <a:fillRect/>
+                          </a:stretch>
+                        </pic:blipFill>
+                        <pic:spPr>
+                          <a:xfrm>
+                            <a:off x="0" y="0"/>
+                            <a:ext cx="1765935" cy="1139313"/>
+                          </a:xfrm>
+                          <a:prstGeom prst="rect">
+                            <a:avLst/>
+                          </a:prstGeom>
+                        </pic:spPr>
+                      </pic:pic>
+                    </a:graphicData>
+                  </a:graphic>
+                  <wp14:sizeRelH relativeFrom="margin">
+                    <wp14:pctWidth>0</wp14:pctWidth>
+                  </wp14:sizeRelH>
+                  <wp14:sizeRelV relativeFrom="margin">
+                    <wp14:pctHeight>0</wp14:pctHeight>
+                  </wp14:sizeRelV>
+                </wp:anchor>
+              </w:drawing>
+            </w:r>
+          </w:p>
+        </w:tc>
+      </w:tr>
+    </w:tbl>
     <w:p>
       <w:pPr>
         <w:pStyle w:val="VIBody"/>
-        <w:rPr>
-          <w:rFonts w:ascii="Arial" w:hAnsi="Arial"/>
-          <w:sz w:val="22"/>
-          <w:szCs w:val="22"/>
-          <w:lang w:val="en-US"/>
-        </w:rPr>
-      </w:pPr>
+        <w:spacing w:before="0" w:after="0"/>
+        <w:rPr>
+          <w:rFonts w:ascii="Arial" w:hAnsi="Arial"/>
+          <w:lang w:val="en-US"/>
+        </w:rPr>
+      </w:pPr>
+      <w:bookmarkStart w:id="12" w:name="_GoBack"/>
+      <w:bookmarkEnd w:id="12"/>
     </w:p>
     <w:p>
       <w:pPr>
@@ -11671,7 +10158,7 @@
         </w:rPr>
         <w:t xml:space="preserve">Twitter Developer Portal - Product APIs: </w:t>
       </w:r>
-      <w:hyperlink r:id="rId25" w:history="1">
+      <w:hyperlink r:id="rId35" w:history="1">
         <w:r>
           <w:rPr>
             <w:rStyle w:val="Hyperlink"/>
@@ -11690,7 +10177,10 @@
         </w:numPr>
         <w:spacing w:before="0" w:after="0"/>
         <w:rPr>
-          <w:rFonts w:ascii="Arial" w:hAnsi="Arial"/>
+          <w:rStyle w:val="Hyperlink"/>
+          <w:rFonts w:ascii="Arial" w:hAnsi="Arial"/>
+          <w:color w:val="auto"/>
+          <w:u w:val="none"/>
           <w:lang w:val="en-US"/>
         </w:rPr>
       </w:pPr>
@@ -11701,7 +10191,7 @@
         </w:rPr>
         <w:t xml:space="preserve">Twitter Search Tweets Overview: </w:t>
       </w:r>
-      <w:hyperlink r:id="rId26" w:history="1">
+      <w:hyperlink r:id="rId36" w:history="1">
         <w:r>
           <w:rPr>
             <w:rStyle w:val="Hyperlink"/>
@@ -11714,6 +10204,79 @@
     <w:p>
       <w:pPr>
         <w:pStyle w:val="VIBody"/>
+        <w:numPr>
+          <w:ilvl w:val="0"/>
+          <w:numId w:val="38"/>
+        </w:numPr>
+        <w:spacing w:before="0" w:after="0"/>
+        <w:rPr>
+          <w:rStyle w:val="Hyperlink"/>
+          <w:rFonts w:ascii="Arial" w:hAnsi="Arial"/>
+          <w:color w:val="auto"/>
+          <w:u w:val="none"/>
+          <w:lang w:val="en-US"/>
+        </w:rPr>
+      </w:pPr>
+      <w:r>
+        <w:rPr>
+          <w:rStyle w:val="Hyperlink"/>
+          <w:rFonts w:ascii="Arial" w:hAnsi="Arial"/>
+          <w:color w:val="auto"/>
+          <w:u w:val="none"/>
+        </w:rPr>
+        <w:t>VEDAR</w:t>
+      </w:r>
+      <w:r>
+        <w:rPr>
+          <w:rStyle w:val="Hyperlink"/>
+          <w:rFonts w:ascii="Arial" w:hAnsi="Arial"/>
+          <w:color w:val="auto"/>
+          <w:u w:val="none"/>
+        </w:rPr>
+        <w:t xml:space="preserve"> Sentiment Intensity Analyzer - </w:t>
+      </w:r>
+      <w:hyperlink r:id="rId37" w:history="1">
+        <w:r>
+          <w:rPr>
+            <w:rStyle w:val="Hyperlink"/>
+            <w:rFonts w:ascii="Arial" w:hAnsi="Arial"/>
+            <w:sz w:val="22"/>
+            <w:szCs w:val="22"/>
+          </w:rPr>
+          <w:t>https://github.com/cjhutto/vaderSentiment</w:t>
+        </w:r>
+      </w:hyperlink>
+    </w:p>
+    <w:p>
+      <w:pPr>
+        <w:pStyle w:val="VIBody"/>
+        <w:numPr>
+          <w:ilvl w:val="0"/>
+          <w:numId w:val="38"/>
+        </w:numPr>
+        <w:spacing w:before="0" w:after="0"/>
+        <w:rPr>
+          <w:rFonts w:ascii="Arial" w:hAnsi="Arial"/>
+          <w:lang w:val="en-US"/>
+        </w:rPr>
+      </w:pPr>
+      <w:hyperlink r:id="rId38" w:tgtFrame="_blank" w:history="1">
+        <w:r>
+          <w:rPr>
+            <w:rStyle w:val="Hyperlink"/>
+            <w:rFonts w:ascii="Helvetica" w:hAnsi="Helvetica" w:cs="Helvetica"/>
+            <w:color w:val="337AB7"/>
+            <w:sz w:val="21"/>
+            <w:szCs w:val="21"/>
+            <w:shd w:val="clear" w:color="auto" w:fill="FFFFFF"/>
+          </w:rPr>
+          <w:t>Using VADER to handle sentiment analysis with social media text</w:t>
+        </w:r>
+      </w:hyperlink>
+    </w:p>
+    <w:p>
+      <w:pPr>
+        <w:pStyle w:val="VIBody"/>
         <w:rPr>
           <w:rFonts w:ascii="Arial" w:hAnsi="Arial"/>
           <w:sz w:val="22"/>
@@ -11731,10 +10294,10 @@
       </w:pPr>
     </w:p>
     <w:sectPr>
-      <w:headerReference w:type="default" r:id="rId27"/>
-      <w:footerReference w:type="default" r:id="rId28"/>
-      <w:headerReference w:type="first" r:id="rId29"/>
-      <w:footerReference w:type="first" r:id="rId30"/>
+      <w:headerReference w:type="default" r:id="rId39"/>
+      <w:footerReference w:type="default" r:id="rId40"/>
+      <w:headerReference w:type="first" r:id="rId41"/>
+      <w:footerReference w:type="first" r:id="rId42"/>
       <w:pgSz w:w="12240" w:h="15840" w:code="1"/>
       <w:pgMar w:top="1800" w:right="1080" w:bottom="1800" w:left="1440" w:header="720" w:footer="1083" w:gutter="0"/>
       <w:cols w:space="720"/>
@@ -12434,45 +10997,22 @@
           <w:pPr>
             <w:pStyle w:val="Header"/>
           </w:pPr>
-          <w:r>
-            <w:fldChar w:fldCharType="begin"/>
-          </w:r>
-          <w:r>
-            <w:instrText xml:space="preserve"> TITLE   \* MERGEFORMAT </w:instrText>
-          </w:r>
-          <w:r>
-            <w:fldChar w:fldCharType="separate"/>
-          </w:r>
-          <w:r>
-            <w:t>2019-1002 IST 736 Text Mining</w:t>
-          </w:r>
-          <w:r>
-            <w:fldChar w:fldCharType="end"/>
-          </w:r>
+          <w:fldSimple w:instr=" TITLE   \* MERGEFORMAT ">
+            <w:r>
+              <w:t>2019-1002 IST 736 Text Mining</w:t>
+            </w:r>
+          </w:fldSimple>
           <w:r>
             <w:t xml:space="preserve">    </w:t>
           </w:r>
-          <w:r>
-            <w:fldChar w:fldCharType="begin"/>
-          </w:r>
-          <w:r>
-            <w:instrText xml:space="preserve"> AUTHOR  "Ryan Timbrook"  \* MERGEFORMAT </w:instrText>
-          </w:r>
-          <w:r>
-            <w:fldChar w:fldCharType="separate"/>
-          </w:r>
-          <w:r>
-            <w:rPr>
-              <w:noProof/>
-            </w:rPr>
-            <w:t>Ryan Timbrook</w:t>
-          </w:r>
-          <w:r>
-            <w:rPr>
-              <w:noProof/>
-            </w:rPr>
-            <w:fldChar w:fldCharType="end"/>
-          </w:r>
+          <w:fldSimple w:instr=" AUTHOR  &quot;Ryan Timbrook&quot;  \* MERGEFORMAT ">
+            <w:r>
+              <w:rPr>
+                <w:noProof/>
+              </w:rPr>
+              <w:t>Ryan Timbrook</w:t>
+            </w:r>
+          </w:fldSimple>
           <w:r>
             <w:tab/>
             <w:t xml:space="preserve"> David Madsen Diego Vales</w:t>
@@ -12534,21 +11074,11 @@
     <w:pPr>
       <w:pStyle w:val="Header"/>
     </w:pPr>
-    <w:r>
-      <w:fldChar w:fldCharType="begin"/>
-    </w:r>
-    <w:r>
-      <w:instrText xml:space="preserve"> SUBJECT   \* MERGEFORMAT </w:instrText>
-    </w:r>
-    <w:r>
-      <w:fldChar w:fldCharType="separate"/>
-    </w:r>
-    <w:r>
-      <w:t>Final Project</w:t>
-    </w:r>
-    <w:r>
-      <w:fldChar w:fldCharType="end"/>
-    </w:r>
+    <w:fldSimple w:instr=" SUBJECT   \* MERGEFORMAT ">
+      <w:r>
+        <w:t>Final Project</w:t>
+      </w:r>
+    </w:fldSimple>
   </w:p>
 </w:hdr>
 </file>
@@ -20622,4 +19152,16 @@
     </a:ext>
   </a:extLst>
 </a:theme>
+</file>
+
+<file path=customXml/item1.xml><?xml version="1.0" encoding="utf-8"?>
+<b:Sources xmlns:b="http://schemas.openxmlformats.org/officeDocument/2006/bibliography" xmlns="http://schemas.openxmlformats.org/officeDocument/2006/bibliography" SelectedStyle="\APASixthEditionOfficeOnline.xsl" StyleName="APA" Version="6"/>
+</file>
+
+<file path=customXml/itemProps1.xml><?xml version="1.0" encoding="utf-8"?>
+<ds:datastoreItem xmlns:ds="http://schemas.openxmlformats.org/officeDocument/2006/customXml" ds:itemID="{E4A7C1FF-2A02-48C1-B1AC-6072DA394924}">
+  <ds:schemaRefs>
+    <ds:schemaRef ds:uri="http://schemas.openxmlformats.org/officeDocument/2006/bibliography"/>
+  </ds:schemaRefs>
+</ds:datastoreItem>
 </file>
</xml_diff>